<commit_message>
Added ship sound effects to the bathroom
</commit_message>
<xml_diff>
--- a/Assets/VXR1190/Horror House/EvanSvendsen_soundPlan.docx
+++ b/Assets/VXR1190/Horror House/EvanSvendsen_soundPlan.docx
@@ -122,12 +122,28 @@
         <w:ind w:left="360"/>
       </w:pPr>
       <w:hyperlink r:id="rId6" w:history="1">
+        <w:proofErr w:type="spellStart"/>
         <w:r>
           <w:rPr>
             <w:rStyle w:val="Hyperlink"/>
           </w:rPr>
-          <w:t>Freesound - thunder7.wav by nednednerb</w:t>
+          <w:t>Freesound</w:t>
         </w:r>
+        <w:proofErr w:type="spellEnd"/>
+        <w:r>
+          <w:rPr>
+            <w:rStyle w:val="Hyperlink"/>
+          </w:rPr>
+          <w:t xml:space="preserve"> - thunder7.wav by </w:t>
+        </w:r>
+        <w:proofErr w:type="spellStart"/>
+        <w:r>
+          <w:rPr>
+            <w:rStyle w:val="Hyperlink"/>
+          </w:rPr>
+          <w:t>nednednerb</w:t>
+        </w:r>
+        <w:proofErr w:type="spellEnd"/>
       </w:hyperlink>
     </w:p>
     <w:p>
@@ -162,21 +178,7 @@
           <w:i/>
           <w:iCs/>
         </w:rPr>
-        <w:t xml:space="preserve">Taken From </w:t>
-      </w:r>
-      <w:r>
-        <w:rPr>
-          <w:i/>
-          <w:iCs/>
-        </w:rPr>
-        <w:t>Horror &amp; Suspense</w:t>
-      </w:r>
-      <w:r>
-        <w:rPr>
-          <w:i/>
-          <w:iCs/>
-        </w:rPr>
-        <w:t xml:space="preserve"> asset pack</w:t>
+        <w:t>Taken From Horror &amp; Suspense asset pack</w:t>
       </w:r>
     </w:p>
     <w:p>
@@ -437,10 +439,7 @@
         <w:t>:</w:t>
       </w:r>
       <w:r>
-        <w:t xml:space="preserve"> </w:t>
-      </w:r>
-      <w:r>
-        <w:t>Upon entering the murder room, the white noise will be triggered by the box collider and the pitch of all noises will drop slightly.</w:t>
+        <w:t xml:space="preserve"> Upon entering the murder room, the white noise will be triggered by the box collider and the pitch of all noises will drop slightly.</w:t>
       </w:r>
     </w:p>
     <w:p>
@@ -457,11 +456,6 @@
           <w:iCs/>
         </w:rPr>
         <w:t>Taken from open source libraries (to be found later)</w:t>
-      </w:r>
-    </w:p>
-    <w:p>
-      <w:r>
-        <w:t>2D:</w:t>
       </w:r>
     </w:p>
     <w:p>
@@ -477,24 +471,16 @@
           <w:b/>
           <w:bCs/>
         </w:rPr>
-        <w:t>Foots</w:t>
-      </w:r>
-      <w:r>
-        <w:rPr>
-          <w:b/>
-          <w:bCs/>
-        </w:rPr>
-        <w:t>t</w:t>
-      </w:r>
-      <w:r>
-        <w:rPr>
-          <w:b/>
-          <w:bCs/>
-        </w:rPr>
-        <w:t>ep Sounds</w:t>
-      </w:r>
-      <w:r>
-        <w:t>: Play while the character is walking through the house</w:t>
+        <w:t>Ship Sounds</w:t>
+      </w:r>
+      <w:r>
+        <w:t>:</w:t>
+      </w:r>
+      <w:r>
+        <w:t xml:space="preserve"> </w:t>
+      </w:r>
+      <w:r>
+        <w:t>Randomly played in a playlist on loop in the bathroom</w:t>
       </w:r>
     </w:p>
     <w:p>
@@ -511,6 +497,11 @@
           <w:iCs/>
         </w:rPr>
         <w:t>Sourced from Tech Skull Studios purchased assets</w:t>
+      </w:r>
+    </w:p>
+    <w:p>
+      <w:r>
+        <w:t>2D:</w:t>
       </w:r>
     </w:p>
     <w:p>
@@ -526,13 +517,24 @@
           <w:b/>
           <w:bCs/>
         </w:rPr>
-        <w:t>Collect Sound</w:t>
-      </w:r>
-      <w:r>
-        <w:t>:</w:t>
-      </w:r>
-      <w:r>
-        <w:t xml:space="preserve"> UI sound plays when the player picks up the religious artifacts</w:t>
+        <w:t>Foots</w:t>
+      </w:r>
+      <w:r>
+        <w:rPr>
+          <w:b/>
+          <w:bCs/>
+        </w:rPr>
+        <w:t>t</w:t>
+      </w:r>
+      <w:r>
+        <w:rPr>
+          <w:b/>
+          <w:bCs/>
+        </w:rPr>
+        <w:t>ep Sounds</w:t>
+      </w:r>
+      <w:r>
+        <w:t>: Play while the character is walking through the house</w:t>
       </w:r>
     </w:p>
     <w:p>
@@ -564,13 +566,13 @@
           <w:b/>
           <w:bCs/>
         </w:rPr>
-        <w:t>Audio Narration</w:t>
+        <w:t>Collect Sound</w:t>
       </w:r>
       <w:r>
         <w:t>:</w:t>
       </w:r>
       <w:r>
-        <w:t xml:space="preserve"> Plays at the start of the game. Describes the gameplay and goal and win condition. Recorded by myself</w:t>
+        <w:t xml:space="preserve"> UI sound plays when the player picks up the religious artifacts</w:t>
       </w:r>
     </w:p>
     <w:p>
@@ -586,6 +588,44 @@
           <w:i/>
           <w:iCs/>
         </w:rPr>
+        <w:t>Sourced from Tech Skull Studios purchased assets</w:t>
+      </w:r>
+    </w:p>
+    <w:p>
+      <w:pPr>
+        <w:pStyle w:val="ListParagraph"/>
+        <w:numPr>
+          <w:ilvl w:val="0"/>
+          <w:numId w:val="1"/>
+        </w:numPr>
+      </w:pPr>
+      <w:r>
+        <w:rPr>
+          <w:b/>
+          <w:bCs/>
+        </w:rPr>
+        <w:t>Audio Narration</w:t>
+      </w:r>
+      <w:r>
+        <w:t>:</w:t>
+      </w:r>
+      <w:r>
+        <w:t xml:space="preserve"> Plays at the start of the game. Describes the gameplay and goal and win condition. Recorded by myself</w:t>
+      </w:r>
+    </w:p>
+    <w:p>
+      <w:pPr>
+        <w:ind w:left="360"/>
+        <w:rPr>
+          <w:i/>
+          <w:iCs/>
+        </w:rPr>
+      </w:pPr>
+      <w:r>
+        <w:rPr>
+          <w:i/>
+          <w:iCs/>
+        </w:rPr>
         <w:t>To Be Recorded</w:t>
       </w:r>
     </w:p>
@@ -735,14 +775,7 @@
           <w:b/>
           <w:bCs/>
         </w:rPr>
-        <w:t xml:space="preserve">Upstairs </w:t>
-      </w:r>
-      <w:r>
-        <w:rPr>
-          <w:b/>
-          <w:bCs/>
-        </w:rPr>
-        <w:t>Bathroom</w:t>
+        <w:t>Upstairs Bathroom</w:t>
       </w:r>
       <w:r>
         <w:t>:</w:t>
@@ -892,7 +925,6 @@
     <w:p/>
     <w:p>
       <w:r>
-        <w:lastRenderedPageBreak/>
         <w:t>Story:</w:t>
       </w:r>
     </w:p>
@@ -919,10 +951,7 @@
     <w:p/>
     <w:p>
       <w:r>
-        <w:t>Gameplay</w:t>
-      </w:r>
-      <w:r>
-        <w:t>:</w:t>
+        <w:t>Gameplay:</w:t>
       </w:r>
     </w:p>
     <w:p>
@@ -1989,6 +2018,7 @@
   <w:style w:type="character" w:default="1" w:styleId="DefaultParagraphFont">
     <w:name w:val="Default Paragraph Font"/>
     <w:uiPriority w:val="1"/>
+    <w:semiHidden/>
     <w:unhideWhenUsed/>
   </w:style>
   <w:style w:type="table" w:default="1" w:styleId="TableNormal">

</xml_diff>

<commit_message>
fixed collider scale. added demon voice lines
</commit_message>
<xml_diff>
--- a/Assets/VXR1190/Horror House/EvanSvendsen_soundPlan.docx
+++ b/Assets/VXR1190/Horror House/EvanSvendsen_soundPlan.docx
@@ -56,16 +56,77 @@
           <w:b/>
           <w:bCs/>
         </w:rPr>
+        <w:t>Creaky Gate</w:t>
+      </w:r>
+      <w:r>
+        <w:t>:</w:t>
+      </w:r>
+      <w:r>
+        <w:t xml:space="preserve"> </w:t>
+      </w:r>
+      <w:r>
+        <w:t xml:space="preserve">Plays </w:t>
+      </w:r>
+      <w:r>
+        <w:t>when the gate is opened. Triggered with box collider.</w:t>
+      </w:r>
+    </w:p>
+    <w:p>
+      <w:pPr>
+        <w:ind w:left="360"/>
+        <w:rPr>
+          <w:i/>
+          <w:iCs/>
+        </w:rPr>
+      </w:pPr>
+      <w:r>
+        <w:rPr>
+          <w:i/>
+          <w:iCs/>
+        </w:rPr>
+        <w:t xml:space="preserve">Taken from </w:t>
+      </w:r>
+      <w:proofErr w:type="gramStart"/>
+      <w:r>
+        <w:rPr>
+          <w:i/>
+          <w:iCs/>
+        </w:rPr>
+        <w:t>open source</w:t>
+      </w:r>
+      <w:proofErr w:type="gramEnd"/>
+      <w:r>
+        <w:rPr>
+          <w:i/>
+          <w:iCs/>
+        </w:rPr>
+        <w:t xml:space="preserve"> libraries (to be found later)</w:t>
+      </w:r>
+    </w:p>
+    <w:p>
+      <w:pPr>
+        <w:pStyle w:val="ListParagraph"/>
+        <w:numPr>
+          <w:ilvl w:val="0"/>
+          <w:numId w:val="1"/>
+        </w:numPr>
+      </w:pPr>
+      <w:r>
+        <w:rPr>
+          <w:b/>
+          <w:bCs/>
+          <w:highlight w:val="green"/>
+        </w:rPr>
         <w:t>Rustling Leaves</w:t>
       </w:r>
       <w:r>
+        <w:rPr>
+          <w:highlight w:val="green"/>
+        </w:rPr>
         <w:t>:</w:t>
       </w:r>
       <w:r>
-        <w:t xml:space="preserve"> </w:t>
-      </w:r>
-      <w:r>
-        <w:t>Plays on loop in the background while outside the house</w:t>
+        <w:t xml:space="preserve"> Plays on loop in the background while outside the house</w:t>
       </w:r>
     </w:p>
     <w:p>
@@ -159,14 +220,18 @@
           <w:b/>
           <w:bCs/>
         </w:rPr>
-        <w:t>UFO Drone</w:t>
-      </w:r>
-      <w:r>
-        <w:t>: Loops in the background the entire game with a very low volume and in 2D space so that it overlays on top of any other sounds being played</w:t>
-      </w:r>
-    </w:p>
-    <w:p>
-      <w:pPr>
+        <w:t>Door Open Sound</w:t>
+      </w:r>
+      <w:r>
+        <w:t xml:space="preserve">: </w:t>
+      </w:r>
+      <w:r>
+        <w:t>Played automatically when the main entrance doors are opened</w:t>
+      </w:r>
+    </w:p>
+    <w:p>
+      <w:pPr>
+        <w:spacing w:before="240"/>
         <w:ind w:left="360"/>
         <w:rPr>
           <w:i/>
@@ -178,7 +243,23 @@
           <w:i/>
           <w:iCs/>
         </w:rPr>
-        <w:t>Taken From Horror &amp; Suspense asset pack</w:t>
+        <w:t xml:space="preserve">Taken from </w:t>
+      </w:r>
+      <w:proofErr w:type="gramStart"/>
+      <w:r>
+        <w:rPr>
+          <w:i/>
+          <w:iCs/>
+        </w:rPr>
+        <w:t>open source</w:t>
+      </w:r>
+      <w:proofErr w:type="gramEnd"/>
+      <w:r>
+        <w:rPr>
+          <w:i/>
+          <w:iCs/>
+        </w:rPr>
+        <w:t xml:space="preserve"> libraries (to be found later)</w:t>
       </w:r>
     </w:p>
     <w:p>
@@ -194,10 +275,16 @@
           <w:b/>
           <w:bCs/>
         </w:rPr>
-        <w:t>Supernatural Demonic Voices</w:t>
-      </w:r>
-      <w:r>
-        <w:t>: Plays randomly in sequence on the demon model sitting in the chair. When one sound finishes, it will select a random new sound to play</w:t>
+        <w:t>Airlock Guest &amp; Power Room</w:t>
+      </w:r>
+      <w:r>
+        <w:t xml:space="preserve">: </w:t>
+      </w:r>
+      <w:r>
+        <w:t>Loops in the background the entire game with a very low volume and in 2D space so that it overlays on top of any other sounds being played</w:t>
+      </w:r>
+      <w:r>
+        <w:t>. Mixed with the audio mixer from Lab 4.3 and converted to 2D sounds for the background</w:t>
       </w:r>
     </w:p>
     <w:p>
@@ -228,14 +315,12 @@
         <w:rPr>
           <w:b/>
           <w:bCs/>
-        </w:rPr>
-        <w:t>Grandfather Clock Ticking</w:t>
-      </w:r>
-      <w:r>
-        <w:t>:</w:t>
-      </w:r>
-      <w:r>
-        <w:t xml:space="preserve"> Plays on loop. Player will hear this sound when approaching the clock</w:t>
+          <w:highlight w:val="green"/>
+        </w:rPr>
+        <w:t>Supernatural Demonic Voices</w:t>
+      </w:r>
+      <w:r>
+        <w:t>: Plays randomly in sequence on the demon model sitting in the chair. When one sound finishes, it will select a random new sound to play</w:t>
       </w:r>
     </w:p>
     <w:p>
@@ -251,14 +336,7 @@
           <w:i/>
           <w:iCs/>
         </w:rPr>
-        <w:t>Taken from open source libraries</w:t>
-      </w:r>
-      <w:r>
-        <w:rPr>
-          <w:i/>
-          <w:iCs/>
-        </w:rPr>
-        <w:t xml:space="preserve"> (to be found later)</w:t>
+        <w:t>Taken From Horror &amp; Suspense asset pack</w:t>
       </w:r>
     </w:p>
     <w:p>
@@ -274,13 +352,13 @@
           <w:b/>
           <w:bCs/>
         </w:rPr>
-        <w:t>Organ Drone</w:t>
-      </w:r>
-      <w:r>
-        <w:t>: Loops on the piano. Keys move on their own</w:t>
-      </w:r>
-      <w:r>
-        <w:t xml:space="preserve"> animation</w:t>
+        <w:t>Grandfather Clock Ticking</w:t>
+      </w:r>
+      <w:r>
+        <w:t>:</w:t>
+      </w:r>
+      <w:r>
+        <w:t xml:space="preserve"> Plays on loop. Player will hear this sound when approaching the clock</w:t>
       </w:r>
     </w:p>
     <w:p>
@@ -296,7 +374,30 @@
           <w:i/>
           <w:iCs/>
         </w:rPr>
-        <w:t>Taken From Horror &amp; Suspense asset pack</w:t>
+        <w:t xml:space="preserve">Taken from </w:t>
+      </w:r>
+      <w:proofErr w:type="gramStart"/>
+      <w:r>
+        <w:rPr>
+          <w:i/>
+          <w:iCs/>
+        </w:rPr>
+        <w:t>open source</w:t>
+      </w:r>
+      <w:proofErr w:type="gramEnd"/>
+      <w:r>
+        <w:rPr>
+          <w:i/>
+          <w:iCs/>
+        </w:rPr>
+        <w:t xml:space="preserve"> libraries</w:t>
+      </w:r>
+      <w:r>
+        <w:rPr>
+          <w:i/>
+          <w:iCs/>
+        </w:rPr>
+        <w:t xml:space="preserve"> (to be found later)</w:t>
       </w:r>
     </w:p>
     <w:p>
@@ -312,13 +413,13 @@
           <w:b/>
           <w:bCs/>
         </w:rPr>
-        <w:t>Fridge Hum</w:t>
-      </w:r>
-      <w:r>
-        <w:t>:</w:t>
-      </w:r>
-      <w:r>
-        <w:t xml:space="preserve"> Loops on the fridge in the kitchen</w:t>
+        <w:t>Organ Drone</w:t>
+      </w:r>
+      <w:r>
+        <w:t>: Loops on the piano. Keys move on their own</w:t>
+      </w:r>
+      <w:r>
+        <w:t xml:space="preserve"> animation</w:t>
       </w:r>
     </w:p>
     <w:p>
@@ -334,7 +435,7 @@
           <w:i/>
           <w:iCs/>
         </w:rPr>
-        <w:t>Taken from open source libraries (to be found later)</w:t>
+        <w:t>Taken From Horror &amp; Suspense asset pack</w:t>
       </w:r>
     </w:p>
     <w:p>
@@ -350,16 +451,13 @@
           <w:b/>
           <w:bCs/>
         </w:rPr>
-        <w:t>Rocking Horse Loop</w:t>
+        <w:t>Fridge Hum</w:t>
       </w:r>
       <w:r>
         <w:t>:</w:t>
       </w:r>
       <w:r>
-        <w:t xml:space="preserve"> </w:t>
-      </w:r>
-      <w:r>
-        <w:t>Rocking horse plays in the bedroom animating rocking back and forth</w:t>
+        <w:t xml:space="preserve"> Loops on the fridge in the kitchen</w:t>
       </w:r>
     </w:p>
     <w:p>
@@ -375,7 +473,23 @@
           <w:i/>
           <w:iCs/>
         </w:rPr>
-        <w:t>Taken from open source libraries (to be found later)</w:t>
+        <w:t xml:space="preserve">Taken from </w:t>
+      </w:r>
+      <w:proofErr w:type="gramStart"/>
+      <w:r>
+        <w:rPr>
+          <w:i/>
+          <w:iCs/>
+        </w:rPr>
+        <w:t>open source</w:t>
+      </w:r>
+      <w:proofErr w:type="gramEnd"/>
+      <w:r>
+        <w:rPr>
+          <w:i/>
+          <w:iCs/>
+        </w:rPr>
+        <w:t xml:space="preserve"> libraries (to be found later)</w:t>
       </w:r>
     </w:p>
     <w:p>
@@ -391,7 +505,8 @@
           <w:b/>
           <w:bCs/>
         </w:rPr>
-        <w:t>Light Flicker</w:t>
+        <w:lastRenderedPageBreak/>
+        <w:t>Rocking Horse Loop</w:t>
       </w:r>
       <w:r>
         <w:t>:</w:t>
@@ -400,7 +515,7 @@
         <w:t xml:space="preserve"> </w:t>
       </w:r>
       <w:r>
-        <w:t>Lamp in the front entrance will randomly flicker when the player approaches it. Lamp flicker sound plays while the lamp is flashing</w:t>
+        <w:t>Rocking horse plays in the bedroom animating rocking back and forth</w:t>
       </w:r>
     </w:p>
     <w:p>
@@ -416,7 +531,23 @@
           <w:i/>
           <w:iCs/>
         </w:rPr>
-        <w:t>Taken from open source libraries (to be found later)</w:t>
+        <w:t xml:space="preserve">Taken from </w:t>
+      </w:r>
+      <w:proofErr w:type="gramStart"/>
+      <w:r>
+        <w:rPr>
+          <w:i/>
+          <w:iCs/>
+        </w:rPr>
+        <w:t>open source</w:t>
+      </w:r>
+      <w:proofErr w:type="gramEnd"/>
+      <w:r>
+        <w:rPr>
+          <w:i/>
+          <w:iCs/>
+        </w:rPr>
+        <w:t xml:space="preserve"> libraries (to be found later)</w:t>
       </w:r>
     </w:p>
     <w:p>
@@ -432,14 +563,19 @@
           <w:b/>
           <w:bCs/>
         </w:rPr>
-        <w:lastRenderedPageBreak/>
-        <w:t>White Noise</w:t>
+        <w:t>Light Flicker</w:t>
       </w:r>
       <w:r>
         <w:t>:</w:t>
       </w:r>
       <w:r>
-        <w:t xml:space="preserve"> Upon entering the murder room, the white noise will be triggered by the box collider and the pitch of all noises will drop slightly.</w:t>
+        <w:t xml:space="preserve"> </w:t>
+      </w:r>
+      <w:r>
+        <w:t>Lamp in the front entrance will randomly flicker when the player approaches it. Lamp flicker sound plays while the lamp is flashing</w:t>
+      </w:r>
+      <w:r>
+        <w:t>. Also played on upstairs bedroom light</w:t>
       </w:r>
     </w:p>
     <w:p>
@@ -455,7 +591,23 @@
           <w:i/>
           <w:iCs/>
         </w:rPr>
-        <w:t>Taken from open source libraries (to be found later)</w:t>
+        <w:t xml:space="preserve">Taken from </w:t>
+      </w:r>
+      <w:proofErr w:type="gramStart"/>
+      <w:r>
+        <w:rPr>
+          <w:i/>
+          <w:iCs/>
+        </w:rPr>
+        <w:t>open source</w:t>
+      </w:r>
+      <w:proofErr w:type="gramEnd"/>
+      <w:r>
+        <w:rPr>
+          <w:i/>
+          <w:iCs/>
+        </w:rPr>
+        <w:t xml:space="preserve"> libraries (to be found later)</w:t>
       </w:r>
     </w:p>
     <w:p>
@@ -471,16 +623,13 @@
           <w:b/>
           <w:bCs/>
         </w:rPr>
-        <w:t>Ship Sounds</w:t>
+        <w:t>White Noise</w:t>
       </w:r>
       <w:r>
         <w:t>:</w:t>
       </w:r>
       <w:r>
-        <w:t xml:space="preserve"> </w:t>
-      </w:r>
-      <w:r>
-        <w:t>Randomly played in a playlist on loop in the bathroom</w:t>
+        <w:t xml:space="preserve"> Upon entering the murder room, the white noise will be triggered by the box collider and the pitch of all noises will drop slightly.</w:t>
       </w:r>
     </w:p>
     <w:p>
@@ -496,12 +645,23 @@
           <w:i/>
           <w:iCs/>
         </w:rPr>
-        <w:t>Sourced from Tech Skull Studios purchased assets</w:t>
-      </w:r>
-    </w:p>
-    <w:p>
-      <w:r>
-        <w:t>2D:</w:t>
+        <w:t xml:space="preserve">Taken from </w:t>
+      </w:r>
+      <w:proofErr w:type="gramStart"/>
+      <w:r>
+        <w:rPr>
+          <w:i/>
+          <w:iCs/>
+        </w:rPr>
+        <w:t>open source</w:t>
+      </w:r>
+      <w:proofErr w:type="gramEnd"/>
+      <w:r>
+        <w:rPr>
+          <w:i/>
+          <w:iCs/>
+        </w:rPr>
+        <w:t xml:space="preserve"> libraries (to be found later)</w:t>
       </w:r>
     </w:p>
     <w:p>
@@ -516,25 +676,18 @@
         <w:rPr>
           <w:b/>
           <w:bCs/>
-        </w:rPr>
-        <w:t>Foots</w:t>
-      </w:r>
-      <w:r>
-        <w:rPr>
-          <w:b/>
-          <w:bCs/>
-        </w:rPr>
-        <w:t>t</w:t>
-      </w:r>
-      <w:r>
-        <w:rPr>
-          <w:b/>
-          <w:bCs/>
-        </w:rPr>
-        <w:t>ep Sounds</w:t>
-      </w:r>
-      <w:r>
-        <w:t>: Play while the character is walking through the house</w:t>
+          <w:highlight w:val="green"/>
+        </w:rPr>
+        <w:t>Ship Sounds</w:t>
+      </w:r>
+      <w:r>
+        <w:rPr>
+          <w:highlight w:val="green"/>
+        </w:rPr>
+        <w:t>:</w:t>
+      </w:r>
+      <w:r>
+        <w:t xml:space="preserve"> Randomly played in a playlist on loop in the bathroom</w:t>
       </w:r>
     </w:p>
     <w:p>
@@ -551,6 +704,11 @@
           <w:iCs/>
         </w:rPr>
         <w:t>Sourced from Tech Skull Studios purchased assets</w:t>
+      </w:r>
+    </w:p>
+    <w:p>
+      <w:r>
+        <w:t>2D:</w:t>
       </w:r>
     </w:p>
     <w:p>
@@ -566,13 +724,27 @@
           <w:b/>
           <w:bCs/>
         </w:rPr>
-        <w:t>Collect Sound</w:t>
-      </w:r>
-      <w:r>
-        <w:t>:</w:t>
-      </w:r>
-      <w:r>
-        <w:t xml:space="preserve"> UI sound plays when the player picks up the religious artifacts</w:t>
+        <w:t>Foots</w:t>
+      </w:r>
+      <w:r>
+        <w:rPr>
+          <w:b/>
+          <w:bCs/>
+        </w:rPr>
+        <w:t>t</w:t>
+      </w:r>
+      <w:r>
+        <w:rPr>
+          <w:b/>
+          <w:bCs/>
+        </w:rPr>
+        <w:t>ep Sounds</w:t>
+      </w:r>
+      <w:r>
+        <w:t>: Play while the character is walking through the house</w:t>
+      </w:r>
+      <w:r>
+        <w:t xml:space="preserve"> and outside</w:t>
       </w:r>
     </w:p>
     <w:p>
@@ -604,6 +776,44 @@
           <w:b/>
           <w:bCs/>
         </w:rPr>
+        <w:t>Collect Sound</w:t>
+      </w:r>
+      <w:r>
+        <w:t>:</w:t>
+      </w:r>
+      <w:r>
+        <w:t xml:space="preserve"> UI sound plays when the player picks up the religious artifacts</w:t>
+      </w:r>
+    </w:p>
+    <w:p>
+      <w:pPr>
+        <w:ind w:left="360"/>
+        <w:rPr>
+          <w:i/>
+          <w:iCs/>
+        </w:rPr>
+      </w:pPr>
+      <w:r>
+        <w:rPr>
+          <w:i/>
+          <w:iCs/>
+        </w:rPr>
+        <w:t>Sourced from Tech Skull Studios purchased assets</w:t>
+      </w:r>
+    </w:p>
+    <w:p>
+      <w:pPr>
+        <w:pStyle w:val="ListParagraph"/>
+        <w:numPr>
+          <w:ilvl w:val="0"/>
+          <w:numId w:val="1"/>
+        </w:numPr>
+      </w:pPr>
+      <w:r>
+        <w:rPr>
+          <w:b/>
+          <w:bCs/>
+        </w:rPr>
         <w:t>Audio Narration</w:t>
       </w:r>
       <w:r>
@@ -687,6 +897,9 @@
       <w:r>
         <w:t xml:space="preserve"> instead dissipates fast.</w:t>
       </w:r>
+      <w:r>
+        <w:t xml:space="preserve"> Creaky gate sound played when entering.</w:t>
+      </w:r>
     </w:p>
     <w:p>
       <w:pPr>
@@ -727,6 +940,12 @@
       <w:r>
         <w:t xml:space="preserve"> Closed space the sound will be slightly absorbed by the surrounding walls.</w:t>
       </w:r>
+      <w:r>
+        <w:t xml:space="preserve"> Lamp flickering sound on the lamp to the right.</w:t>
+      </w:r>
+      <w:r>
+        <w:t xml:space="preserve"> Door opening sound will be played when entering.</w:t>
+      </w:r>
     </w:p>
     <w:p>
       <w:r>
@@ -762,6 +981,9 @@
       <w:r>
         <w:t xml:space="preserve"> will be sitting on the bed.</w:t>
       </w:r>
+      <w:r>
+        <w:t xml:space="preserve"> Light flickering sound plays on the ceiling lamp.</w:t>
+      </w:r>
     </w:p>
     <w:p>
       <w:pPr>
@@ -794,7 +1016,13 @@
         <w:t xml:space="preserve"> located on the shelves near the sink.</w:t>
       </w:r>
       <w:r>
-        <w:t xml:space="preserve"> Window is open and the sound of leaves will be transmitted from the outside</w:t>
+        <w:t xml:space="preserve"> Window is open and the sound of leaves will be </w:t>
+      </w:r>
+      <w:r>
+        <w:t>heard</w:t>
+      </w:r>
+      <w:r>
+        <w:t xml:space="preserve"> from the outside</w:t>
       </w:r>
       <w:r>
         <w:t xml:space="preserve"> through the open window</w:t>
@@ -802,19 +1030,23 @@
       <w:r>
         <w:t>.</w:t>
       </w:r>
-    </w:p>
-    <w:p>
-      <w:pPr>
-        <w:rPr>
-          <w:b/>
-          <w:bCs/>
-        </w:rPr>
-      </w:pPr>
-      <w:r>
-        <w:rPr>
-          <w:b/>
-          <w:bCs/>
-        </w:rPr>
+      <w:r>
+        <w:t xml:space="preserve"> Ship sounds loop in the bathroom.</w:t>
+      </w:r>
+    </w:p>
+    <w:p>
+      <w:pPr>
+        <w:rPr>
+          <w:b/>
+          <w:bCs/>
+        </w:rPr>
+      </w:pPr>
+      <w:r>
+        <w:rPr>
+          <w:b/>
+          <w:bCs/>
+        </w:rPr>
+        <w:lastRenderedPageBreak/>
         <w:t>Kitchen</w:t>
       </w:r>
       <w:r>
@@ -922,6 +1154,406 @@
       </w:r>
     </w:p>
     <w:p/>
+    <w:p>
+      <w:r>
+        <w:t>Layout:</w:t>
+      </w:r>
+    </w:p>
+    <w:p>
+      <w:r>
+        <w:rPr>
+          <w:noProof/>
+        </w:rPr>
+        <w:drawing>
+          <wp:inline distT="0" distB="0" distL="0" distR="0" wp14:anchorId="505B764C" wp14:editId="7C475507">
+            <wp:extent cx="3810532" cy="2857899"/>
+            <wp:effectExtent l="57150" t="57150" r="95250" b="95250"/>
+            <wp:docPr id="591837777" name="Picture 1" descr="A diagram of a house&#10;&#10;Description automatically generated"/>
+            <wp:cNvGraphicFramePr>
+              <a:graphicFrameLocks xmlns:a="http://schemas.openxmlformats.org/drawingml/2006/main" noChangeAspect="1"/>
+            </wp:cNvGraphicFramePr>
+            <a:graphic xmlns:a="http://schemas.openxmlformats.org/drawingml/2006/main">
+              <a:graphicData uri="http://schemas.openxmlformats.org/drawingml/2006/picture">
+                <pic:pic xmlns:pic="http://schemas.openxmlformats.org/drawingml/2006/picture">
+                  <pic:nvPicPr>
+                    <pic:cNvPr id="591837777" name="Picture 1" descr="A diagram of a house&#10;&#10;Description automatically generated"/>
+                    <pic:cNvPicPr/>
+                  </pic:nvPicPr>
+                  <pic:blipFill>
+                    <a:blip r:embed="rId7"/>
+                    <a:stretch>
+                      <a:fillRect/>
+                    </a:stretch>
+                  </pic:blipFill>
+                  <pic:spPr>
+                    <a:xfrm>
+                      <a:off x="0" y="0"/>
+                      <a:ext cx="3810532" cy="2857899"/>
+                    </a:xfrm>
+                    <a:prstGeom prst="rect">
+                      <a:avLst/>
+                    </a:prstGeom>
+                    <a:ln w="9525" cap="sq">
+                      <a:solidFill>
+                        <a:srgbClr val="000000"/>
+                      </a:solidFill>
+                      <a:prstDash val="solid"/>
+                      <a:miter lim="800000"/>
+                    </a:ln>
+                    <a:effectLst>
+                      <a:outerShdw blurRad="50800" dist="38100" dir="2700000" algn="tl" rotWithShape="0">
+                        <a:srgbClr val="000000">
+                          <a:alpha val="43000"/>
+                        </a:srgbClr>
+                      </a:outerShdw>
+                    </a:effectLst>
+                  </pic:spPr>
+                </pic:pic>
+              </a:graphicData>
+            </a:graphic>
+          </wp:inline>
+        </w:drawing>
+      </w:r>
+    </w:p>
+    <w:p>
+      <w:r>
+        <w:rPr>
+          <w:noProof/>
+        </w:rPr>
+        <w:lastRenderedPageBreak/>
+        <w:drawing>
+          <wp:inline distT="0" distB="0" distL="0" distR="0" wp14:anchorId="5860EF18" wp14:editId="2EDB741E">
+            <wp:extent cx="3810532" cy="2857899"/>
+            <wp:effectExtent l="57150" t="57150" r="95250" b="95250"/>
+            <wp:docPr id="2114335950" name="Picture 1" descr="A diagram of a room&#10;&#10;Description automatically generated"/>
+            <wp:cNvGraphicFramePr>
+              <a:graphicFrameLocks xmlns:a="http://schemas.openxmlformats.org/drawingml/2006/main" noChangeAspect="1"/>
+            </wp:cNvGraphicFramePr>
+            <a:graphic xmlns:a="http://schemas.openxmlformats.org/drawingml/2006/main">
+              <a:graphicData uri="http://schemas.openxmlformats.org/drawingml/2006/picture">
+                <pic:pic xmlns:pic="http://schemas.openxmlformats.org/drawingml/2006/picture">
+                  <pic:nvPicPr>
+                    <pic:cNvPr id="2114335950" name="Picture 1" descr="A diagram of a room&#10;&#10;Description automatically generated"/>
+                    <pic:cNvPicPr/>
+                  </pic:nvPicPr>
+                  <pic:blipFill>
+                    <a:blip r:embed="rId8"/>
+                    <a:stretch>
+                      <a:fillRect/>
+                    </a:stretch>
+                  </pic:blipFill>
+                  <pic:spPr>
+                    <a:xfrm>
+                      <a:off x="0" y="0"/>
+                      <a:ext cx="3810532" cy="2857899"/>
+                    </a:xfrm>
+                    <a:prstGeom prst="rect">
+                      <a:avLst/>
+                    </a:prstGeom>
+                    <a:ln w="9525" cap="sq">
+                      <a:solidFill>
+                        <a:srgbClr val="000000"/>
+                      </a:solidFill>
+                      <a:prstDash val="solid"/>
+                      <a:miter lim="800000"/>
+                    </a:ln>
+                    <a:effectLst>
+                      <a:outerShdw blurRad="50800" dist="38100" dir="2700000" algn="tl" rotWithShape="0">
+                        <a:srgbClr val="000000">
+                          <a:alpha val="43000"/>
+                        </a:srgbClr>
+                      </a:outerShdw>
+                    </a:effectLst>
+                  </pic:spPr>
+                </pic:pic>
+              </a:graphicData>
+            </a:graphic>
+          </wp:inline>
+        </w:drawing>
+      </w:r>
+    </w:p>
+    <w:p>
+      <w:r>
+        <w:rPr>
+          <w:noProof/>
+        </w:rPr>
+        <w:drawing>
+          <wp:inline distT="0" distB="0" distL="0" distR="0" wp14:anchorId="50DEB2B4" wp14:editId="5222CA41">
+            <wp:extent cx="3810532" cy="2857899"/>
+            <wp:effectExtent l="57150" t="57150" r="95250" b="95250"/>
+            <wp:docPr id="632322670" name="Picture 1" descr="A diagram of a bathroom&#10;&#10;Description automatically generated"/>
+            <wp:cNvGraphicFramePr>
+              <a:graphicFrameLocks xmlns:a="http://schemas.openxmlformats.org/drawingml/2006/main" noChangeAspect="1"/>
+            </wp:cNvGraphicFramePr>
+            <a:graphic xmlns:a="http://schemas.openxmlformats.org/drawingml/2006/main">
+              <a:graphicData uri="http://schemas.openxmlformats.org/drawingml/2006/picture">
+                <pic:pic xmlns:pic="http://schemas.openxmlformats.org/drawingml/2006/picture">
+                  <pic:nvPicPr>
+                    <pic:cNvPr id="632322670" name="Picture 1" descr="A diagram of a bathroom&#10;&#10;Description automatically generated"/>
+                    <pic:cNvPicPr/>
+                  </pic:nvPicPr>
+                  <pic:blipFill>
+                    <a:blip r:embed="rId9"/>
+                    <a:stretch>
+                      <a:fillRect/>
+                    </a:stretch>
+                  </pic:blipFill>
+                  <pic:spPr>
+                    <a:xfrm>
+                      <a:off x="0" y="0"/>
+                      <a:ext cx="3810532" cy="2857899"/>
+                    </a:xfrm>
+                    <a:prstGeom prst="rect">
+                      <a:avLst/>
+                    </a:prstGeom>
+                    <a:ln w="9525" cap="sq">
+                      <a:solidFill>
+                        <a:srgbClr val="000000"/>
+                      </a:solidFill>
+                      <a:prstDash val="solid"/>
+                      <a:miter lim="800000"/>
+                    </a:ln>
+                    <a:effectLst>
+                      <a:outerShdw blurRad="50800" dist="38100" dir="2700000" algn="tl" rotWithShape="0">
+                        <a:srgbClr val="000000">
+                          <a:alpha val="43000"/>
+                        </a:srgbClr>
+                      </a:outerShdw>
+                    </a:effectLst>
+                  </pic:spPr>
+                </pic:pic>
+              </a:graphicData>
+            </a:graphic>
+          </wp:inline>
+        </w:drawing>
+      </w:r>
+    </w:p>
+    <w:p>
+      <w:r>
+        <w:rPr>
+          <w:noProof/>
+        </w:rPr>
+        <w:lastRenderedPageBreak/>
+        <w:drawing>
+          <wp:inline distT="0" distB="0" distL="0" distR="0" wp14:anchorId="18556CF4" wp14:editId="4808346A">
+            <wp:extent cx="3810532" cy="2857899"/>
+            <wp:effectExtent l="57150" t="57150" r="95250" b="95250"/>
+            <wp:docPr id="278173592" name="Picture 1" descr="A diagram of a bedroom&#10;&#10;Description automatically generated"/>
+            <wp:cNvGraphicFramePr>
+              <a:graphicFrameLocks xmlns:a="http://schemas.openxmlformats.org/drawingml/2006/main" noChangeAspect="1"/>
+            </wp:cNvGraphicFramePr>
+            <a:graphic xmlns:a="http://schemas.openxmlformats.org/drawingml/2006/main">
+              <a:graphicData uri="http://schemas.openxmlformats.org/drawingml/2006/picture">
+                <pic:pic xmlns:pic="http://schemas.openxmlformats.org/drawingml/2006/picture">
+                  <pic:nvPicPr>
+                    <pic:cNvPr id="278173592" name="Picture 1" descr="A diagram of a bedroom&#10;&#10;Description automatically generated"/>
+                    <pic:cNvPicPr/>
+                  </pic:nvPicPr>
+                  <pic:blipFill>
+                    <a:blip r:embed="rId10"/>
+                    <a:stretch>
+                      <a:fillRect/>
+                    </a:stretch>
+                  </pic:blipFill>
+                  <pic:spPr>
+                    <a:xfrm>
+                      <a:off x="0" y="0"/>
+                      <a:ext cx="3810532" cy="2857899"/>
+                    </a:xfrm>
+                    <a:prstGeom prst="rect">
+                      <a:avLst/>
+                    </a:prstGeom>
+                    <a:ln w="9525" cap="sq">
+                      <a:solidFill>
+                        <a:srgbClr val="000000"/>
+                      </a:solidFill>
+                      <a:prstDash val="solid"/>
+                      <a:miter lim="800000"/>
+                    </a:ln>
+                    <a:effectLst>
+                      <a:outerShdw blurRad="50800" dist="38100" dir="2700000" algn="tl" rotWithShape="0">
+                        <a:srgbClr val="000000">
+                          <a:alpha val="43000"/>
+                        </a:srgbClr>
+                      </a:outerShdw>
+                    </a:effectLst>
+                  </pic:spPr>
+                </pic:pic>
+              </a:graphicData>
+            </a:graphic>
+          </wp:inline>
+        </w:drawing>
+      </w:r>
+    </w:p>
+    <w:p>
+      <w:r>
+        <w:rPr>
+          <w:noProof/>
+        </w:rPr>
+        <w:drawing>
+          <wp:inline distT="0" distB="0" distL="0" distR="0" wp14:anchorId="2F787CEA" wp14:editId="753A7D81">
+            <wp:extent cx="3810532" cy="2857899"/>
+            <wp:effectExtent l="57150" t="57150" r="95250" b="95250"/>
+            <wp:docPr id="2085507168" name="Picture 1" descr="A diagram of a kitchen&#10;&#10;Description automatically generated"/>
+            <wp:cNvGraphicFramePr>
+              <a:graphicFrameLocks xmlns:a="http://schemas.openxmlformats.org/drawingml/2006/main" noChangeAspect="1"/>
+            </wp:cNvGraphicFramePr>
+            <a:graphic xmlns:a="http://schemas.openxmlformats.org/drawingml/2006/main">
+              <a:graphicData uri="http://schemas.openxmlformats.org/drawingml/2006/picture">
+                <pic:pic xmlns:pic="http://schemas.openxmlformats.org/drawingml/2006/picture">
+                  <pic:nvPicPr>
+                    <pic:cNvPr id="2085507168" name="Picture 1" descr="A diagram of a kitchen&#10;&#10;Description automatically generated"/>
+                    <pic:cNvPicPr/>
+                  </pic:nvPicPr>
+                  <pic:blipFill>
+                    <a:blip r:embed="rId11"/>
+                    <a:stretch>
+                      <a:fillRect/>
+                    </a:stretch>
+                  </pic:blipFill>
+                  <pic:spPr>
+                    <a:xfrm>
+                      <a:off x="0" y="0"/>
+                      <a:ext cx="3810532" cy="2857899"/>
+                    </a:xfrm>
+                    <a:prstGeom prst="rect">
+                      <a:avLst/>
+                    </a:prstGeom>
+                    <a:ln w="9525" cap="sq">
+                      <a:solidFill>
+                        <a:srgbClr val="000000"/>
+                      </a:solidFill>
+                      <a:prstDash val="solid"/>
+                      <a:miter lim="800000"/>
+                    </a:ln>
+                    <a:effectLst>
+                      <a:outerShdw blurRad="50800" dist="38100" dir="2700000" algn="tl" rotWithShape="0">
+                        <a:srgbClr val="000000">
+                          <a:alpha val="43000"/>
+                        </a:srgbClr>
+                      </a:outerShdw>
+                    </a:effectLst>
+                  </pic:spPr>
+                </pic:pic>
+              </a:graphicData>
+            </a:graphic>
+          </wp:inline>
+        </w:drawing>
+      </w:r>
+    </w:p>
+    <w:p>
+      <w:r>
+        <w:rPr>
+          <w:noProof/>
+        </w:rPr>
+        <w:lastRenderedPageBreak/>
+        <w:drawing>
+          <wp:inline distT="0" distB="0" distL="0" distR="0" wp14:anchorId="2C71CF90" wp14:editId="09D4DB01">
+            <wp:extent cx="3810532" cy="2857899"/>
+            <wp:effectExtent l="57150" t="57150" r="95250" b="95250"/>
+            <wp:docPr id="1987482262" name="Picture 1" descr="A diagram of a room&#10;&#10;Description automatically generated"/>
+            <wp:cNvGraphicFramePr>
+              <a:graphicFrameLocks xmlns:a="http://schemas.openxmlformats.org/drawingml/2006/main" noChangeAspect="1"/>
+            </wp:cNvGraphicFramePr>
+            <a:graphic xmlns:a="http://schemas.openxmlformats.org/drawingml/2006/main">
+              <a:graphicData uri="http://schemas.openxmlformats.org/drawingml/2006/picture">
+                <pic:pic xmlns:pic="http://schemas.openxmlformats.org/drawingml/2006/picture">
+                  <pic:nvPicPr>
+                    <pic:cNvPr id="1987482262" name="Picture 1" descr="A diagram of a room&#10;&#10;Description automatically generated"/>
+                    <pic:cNvPicPr/>
+                  </pic:nvPicPr>
+                  <pic:blipFill>
+                    <a:blip r:embed="rId12"/>
+                    <a:stretch>
+                      <a:fillRect/>
+                    </a:stretch>
+                  </pic:blipFill>
+                  <pic:spPr>
+                    <a:xfrm>
+                      <a:off x="0" y="0"/>
+                      <a:ext cx="3810532" cy="2857899"/>
+                    </a:xfrm>
+                    <a:prstGeom prst="rect">
+                      <a:avLst/>
+                    </a:prstGeom>
+                    <a:ln w="9525" cap="sq">
+                      <a:solidFill>
+                        <a:srgbClr val="000000"/>
+                      </a:solidFill>
+                      <a:prstDash val="solid"/>
+                      <a:miter lim="800000"/>
+                    </a:ln>
+                    <a:effectLst>
+                      <a:outerShdw blurRad="50800" dist="38100" dir="2700000" algn="tl" rotWithShape="0">
+                        <a:srgbClr val="000000">
+                          <a:alpha val="43000"/>
+                        </a:srgbClr>
+                      </a:outerShdw>
+                    </a:effectLst>
+                  </pic:spPr>
+                </pic:pic>
+              </a:graphicData>
+            </a:graphic>
+          </wp:inline>
+        </w:drawing>
+      </w:r>
+    </w:p>
+    <w:p>
+      <w:r>
+        <w:rPr>
+          <w:noProof/>
+        </w:rPr>
+        <w:drawing>
+          <wp:inline distT="0" distB="0" distL="0" distR="0" wp14:anchorId="3FD6E337" wp14:editId="013B15A5">
+            <wp:extent cx="3810532" cy="2857899"/>
+            <wp:effectExtent l="57150" t="57150" r="95250" b="95250"/>
+            <wp:docPr id="1118035419" name="Picture 1" descr="A diagram of a room&#10;&#10;Description automatically generated"/>
+            <wp:cNvGraphicFramePr>
+              <a:graphicFrameLocks xmlns:a="http://schemas.openxmlformats.org/drawingml/2006/main" noChangeAspect="1"/>
+            </wp:cNvGraphicFramePr>
+            <a:graphic xmlns:a="http://schemas.openxmlformats.org/drawingml/2006/main">
+              <a:graphicData uri="http://schemas.openxmlformats.org/drawingml/2006/picture">
+                <pic:pic xmlns:pic="http://schemas.openxmlformats.org/drawingml/2006/picture">
+                  <pic:nvPicPr>
+                    <pic:cNvPr id="1118035419" name="Picture 1" descr="A diagram of a room&#10;&#10;Description automatically generated"/>
+                    <pic:cNvPicPr/>
+                  </pic:nvPicPr>
+                  <pic:blipFill>
+                    <a:blip r:embed="rId13"/>
+                    <a:stretch>
+                      <a:fillRect/>
+                    </a:stretch>
+                  </pic:blipFill>
+                  <pic:spPr>
+                    <a:xfrm>
+                      <a:off x="0" y="0"/>
+                      <a:ext cx="3810532" cy="2857899"/>
+                    </a:xfrm>
+                    <a:prstGeom prst="rect">
+                      <a:avLst/>
+                    </a:prstGeom>
+                    <a:ln w="9525" cap="sq">
+                      <a:solidFill>
+                        <a:srgbClr val="000000"/>
+                      </a:solidFill>
+                      <a:prstDash val="solid"/>
+                      <a:miter lim="800000"/>
+                    </a:ln>
+                    <a:effectLst>
+                      <a:outerShdw blurRad="50800" dist="38100" dir="2700000" algn="tl" rotWithShape="0">
+                        <a:srgbClr val="000000">
+                          <a:alpha val="43000"/>
+                        </a:srgbClr>
+                      </a:outerShdw>
+                    </a:effectLst>
+                  </pic:spPr>
+                </pic:pic>
+              </a:graphicData>
+            </a:graphic>
+          </wp:inline>
+        </w:drawing>
+      </w:r>
+    </w:p>
     <w:p/>
     <w:p>
       <w:r>
@@ -956,6 +1588,7 @@
     </w:p>
     <w:p>
       <w:r>
+        <w:lastRenderedPageBreak/>
         <w:t xml:space="preserve">Player must find 4 religious </w:t>
       </w:r>
       <w:r>

</xml_diff>

<commit_message>
Added ghosts for jump scare
</commit_message>
<xml_diff>
--- a/Assets/VXR1190/Horror House/EvanSvendsen_soundPlan.docx
+++ b/Assets/VXR1190/Horror House/EvanSvendsen_soundPlan.docx
@@ -839,6 +839,112 @@
         <w:t>To Be Recorded</w:t>
       </w:r>
     </w:p>
+    <w:p>
+      <w:pPr>
+        <w:pStyle w:val="ListParagraph"/>
+        <w:numPr>
+          <w:ilvl w:val="0"/>
+          <w:numId w:val="1"/>
+        </w:numPr>
+      </w:pPr>
+      <w:r>
+        <w:rPr>
+          <w:b/>
+          <w:bCs/>
+          <w:highlight w:val="green"/>
+        </w:rPr>
+        <w:t>Ghost Scream</w:t>
+      </w:r>
+      <w:r>
+        <w:t>:</w:t>
+      </w:r>
+      <w:r>
+        <w:t xml:space="preserve"> </w:t>
+      </w:r>
+      <w:r>
+        <w:t>Played w</w:t>
+      </w:r>
+      <w:r>
+        <w:t>hen the ghost appears</w:t>
+      </w:r>
+    </w:p>
+    <w:p>
+      <w:pPr>
+        <w:ind w:firstLine="360"/>
+        <w:rPr>
+          <w:i/>
+          <w:iCs/>
+        </w:rPr>
+      </w:pPr>
+      <w:r>
+        <w:rPr>
+          <w:i/>
+          <w:iCs/>
+        </w:rPr>
+        <w:t>Taken From Horror &amp; Suspense asset pack</w:t>
+      </w:r>
+    </w:p>
+    <w:p>
+      <w:pPr>
+        <w:pStyle w:val="ListParagraph"/>
+        <w:numPr>
+          <w:ilvl w:val="0"/>
+          <w:numId w:val="1"/>
+        </w:numPr>
+      </w:pPr>
+      <w:r>
+        <w:rPr>
+          <w:b/>
+          <w:bCs/>
+          <w:highlight w:val="green"/>
+        </w:rPr>
+        <w:t>Jump Scare</w:t>
+      </w:r>
+      <w:r>
+        <w:t>:</w:t>
+      </w:r>
+      <w:r>
+        <w:t xml:space="preserve"> </w:t>
+      </w:r>
+      <w:r>
+        <w:t>Played w</w:t>
+      </w:r>
+      <w:r>
+        <w:t>hen the ghost appears</w:t>
+      </w:r>
+    </w:p>
+    <w:p>
+      <w:pPr>
+        <w:ind w:firstLine="360"/>
+        <w:rPr>
+          <w:i/>
+          <w:iCs/>
+        </w:rPr>
+      </w:pPr>
+      <w:r>
+        <w:rPr>
+          <w:i/>
+          <w:iCs/>
+        </w:rPr>
+        <w:t xml:space="preserve">Piano Jump Scare Stinger by </w:t>
+      </w:r>
+      <w:proofErr w:type="spellStart"/>
+      <w:r>
+        <w:rPr>
+          <w:i/>
+          <w:iCs/>
+        </w:rPr>
+        <w:t>TheSoundFXGuy_YT</w:t>
+      </w:r>
+      <w:proofErr w:type="spellEnd"/>
+      <w:r>
+        <w:rPr>
+          <w:i/>
+          <w:iCs/>
+        </w:rPr>
+        <w:t xml:space="preserve"> -- https://freesound.org/s/534218/ -- License: Attribution 4.0</w:t>
+      </w:r>
+    </w:p>
     <w:p/>
     <w:p>
       <w:r>
@@ -953,6 +1059,7 @@
           <w:b/>
           <w:bCs/>
         </w:rPr>
+        <w:lastRenderedPageBreak/>
         <w:t>Upstairs Bedroom</w:t>
       </w:r>
       <w:r>
@@ -1046,7 +1153,6 @@
           <w:b/>
           <w:bCs/>
         </w:rPr>
-        <w:lastRenderedPageBreak/>
         <w:t>Kitchen</w:t>
       </w:r>
       <w:r>

</xml_diff>

<commit_message>
Added logic for the curse lifting/game over trigger
</commit_message>
<xml_diff>
--- a/Assets/VXR1190/Horror House/EvanSvendsen_soundPlan.docx
+++ b/Assets/VXR1190/Horror House/EvanSvendsen_soundPlan.docx
@@ -181,6 +181,9 @@
     <w:p>
       <w:pPr>
         <w:ind w:left="360"/>
+        <w:rPr>
+          <w:rStyle w:val="Hyperlink"/>
+        </w:rPr>
       </w:pPr>
       <w:hyperlink r:id="rId6" w:history="1">
         <w:proofErr w:type="spellStart"/>
@@ -723,28 +726,12 @@
         <w:rPr>
           <w:b/>
           <w:bCs/>
-        </w:rPr>
-        <w:t>Foots</w:t>
-      </w:r>
-      <w:r>
-        <w:rPr>
-          <w:b/>
-          <w:bCs/>
-        </w:rPr>
-        <w:t>t</w:t>
-      </w:r>
-      <w:r>
-        <w:rPr>
-          <w:b/>
-          <w:bCs/>
-        </w:rPr>
-        <w:t>ep Sounds</w:t>
-      </w:r>
-      <w:r>
-        <w:t>: Play while the character is walking through the house</w:t>
-      </w:r>
-      <w:r>
-        <w:t xml:space="preserve"> and outside</w:t>
+          <w:highlight w:val="green"/>
+        </w:rPr>
+        <w:t>UFO Drone</w:t>
+      </w:r>
+      <w:r>
+        <w:t>: Loops in the background the entire game with a very low volume and in 2D space so that it overlays on top of any other sounds being played</w:t>
       </w:r>
     </w:p>
     <w:p>
@@ -760,7 +747,7 @@
           <w:i/>
           <w:iCs/>
         </w:rPr>
-        <w:t>Sourced from Tech Skull Studios purchased assets</w:t>
+        <w:t>Taken From Horror &amp; Suspense asset pack</w:t>
       </w:r>
     </w:p>
     <w:p>
@@ -776,13 +763,27 @@
           <w:b/>
           <w:bCs/>
         </w:rPr>
-        <w:t>Collect Sound</w:t>
-      </w:r>
-      <w:r>
-        <w:t>:</w:t>
-      </w:r>
-      <w:r>
-        <w:t xml:space="preserve"> UI sound plays when the player picks up the religious artifacts</w:t>
+        <w:t>Foots</w:t>
+      </w:r>
+      <w:r>
+        <w:rPr>
+          <w:b/>
+          <w:bCs/>
+        </w:rPr>
+        <w:t>t</w:t>
+      </w:r>
+      <w:r>
+        <w:rPr>
+          <w:b/>
+          <w:bCs/>
+        </w:rPr>
+        <w:t>ep Sounds</w:t>
+      </w:r>
+      <w:r>
+        <w:t>: Play while the character is walking through the house</w:t>
+      </w:r>
+      <w:r>
+        <w:t xml:space="preserve"> and outside</w:t>
       </w:r>
     </w:p>
     <w:p>
@@ -814,13 +815,13 @@
           <w:b/>
           <w:bCs/>
         </w:rPr>
-        <w:t>Audio Narration</w:t>
+        <w:t>Collect Sound</w:t>
       </w:r>
       <w:r>
         <w:t>:</w:t>
       </w:r>
       <w:r>
-        <w:t xml:space="preserve"> Plays at the start of the game. Describes the gameplay and goal and win condition. Recorded by myself</w:t>
+        <w:t xml:space="preserve"> UI sound plays when the player picks up the religious artifacts</w:t>
       </w:r>
     </w:p>
     <w:p>
@@ -836,7 +837,7 @@
           <w:i/>
           <w:iCs/>
         </w:rPr>
-        <w:t>To Be Recorded</w:t>
+        <w:t>Sourced from Tech Skull Studios purchased assets</w:t>
       </w:r>
     </w:p>
     <w:p>
@@ -851,37 +852,30 @@
         <w:rPr>
           <w:b/>
           <w:bCs/>
-          <w:highlight w:val="green"/>
-        </w:rPr>
-        <w:t>Ghost Scream</w:t>
+        </w:rPr>
+        <w:t>Audio Narration</w:t>
       </w:r>
       <w:r>
         <w:t>:</w:t>
       </w:r>
       <w:r>
-        <w:t xml:space="preserve"> </w:t>
-      </w:r>
-      <w:r>
-        <w:t>Played w</w:t>
-      </w:r>
-      <w:r>
-        <w:t>hen the ghost appears</w:t>
-      </w:r>
-    </w:p>
-    <w:p>
-      <w:pPr>
-        <w:ind w:firstLine="360"/>
-        <w:rPr>
-          <w:i/>
-          <w:iCs/>
-        </w:rPr>
-      </w:pPr>
-      <w:r>
-        <w:rPr>
-          <w:i/>
-          <w:iCs/>
-        </w:rPr>
-        <w:t>Taken From Horror &amp; Suspense asset pack</w:t>
+        <w:t xml:space="preserve"> Plays at the start of the game. Describes the gameplay and goal and win condition. Recorded by myself</w:t>
+      </w:r>
+    </w:p>
+    <w:p>
+      <w:pPr>
+        <w:ind w:left="360"/>
+        <w:rPr>
+          <w:i/>
+          <w:iCs/>
+        </w:rPr>
+      </w:pPr>
+      <w:r>
+        <w:rPr>
+          <w:i/>
+          <w:iCs/>
+        </w:rPr>
+        <w:t>To Be Recorded</w:t>
       </w:r>
     </w:p>
     <w:p>
@@ -898,6 +892,51 @@
           <w:bCs/>
           <w:highlight w:val="green"/>
         </w:rPr>
+        <w:t>Ghost Scream</w:t>
+      </w:r>
+      <w:r>
+        <w:t>:</w:t>
+      </w:r>
+      <w:r>
+        <w:t xml:space="preserve"> </w:t>
+      </w:r>
+      <w:r>
+        <w:t>Played w</w:t>
+      </w:r>
+      <w:r>
+        <w:t>hen the ghost appears</w:t>
+      </w:r>
+    </w:p>
+    <w:p>
+      <w:pPr>
+        <w:ind w:firstLine="360"/>
+        <w:rPr>
+          <w:i/>
+          <w:iCs/>
+        </w:rPr>
+      </w:pPr>
+      <w:r>
+        <w:rPr>
+          <w:i/>
+          <w:iCs/>
+        </w:rPr>
+        <w:t>Taken From Horror &amp; Suspense asset pack</w:t>
+      </w:r>
+    </w:p>
+    <w:p>
+      <w:pPr>
+        <w:pStyle w:val="ListParagraph"/>
+        <w:numPr>
+          <w:ilvl w:val="0"/>
+          <w:numId w:val="1"/>
+        </w:numPr>
+      </w:pPr>
+      <w:r>
+        <w:rPr>
+          <w:b/>
+          <w:bCs/>
+          <w:highlight w:val="green"/>
+        </w:rPr>
         <w:t>Jump Scare</w:t>
       </w:r>
       <w:r>
@@ -957,6 +996,7 @@
           <w:b/>
           <w:bCs/>
         </w:rPr>
+        <w:lastRenderedPageBreak/>
         <w:t>Outside</w:t>
       </w:r>
       <w:r>
@@ -1059,7 +1099,6 @@
           <w:b/>
           <w:bCs/>
         </w:rPr>
-        <w:lastRenderedPageBreak/>
         <w:t>Upstairs Bedroom</w:t>
       </w:r>
       <w:r>

</xml_diff>

<commit_message>
Added Game Over sound
</commit_message>
<xml_diff>
--- a/Assets/VXR1190/Horror House/EvanSvendsen_soundPlan.docx
+++ b/Assets/VXR1190/Horror House/EvanSvendsen_soundPlan.docx
@@ -84,23 +84,7 @@
           <w:i/>
           <w:iCs/>
         </w:rPr>
-        <w:t xml:space="preserve">Taken from </w:t>
-      </w:r>
-      <w:proofErr w:type="gramStart"/>
-      <w:r>
-        <w:rPr>
-          <w:i/>
-          <w:iCs/>
-        </w:rPr>
-        <w:t>open source</w:t>
-      </w:r>
-      <w:proofErr w:type="gramEnd"/>
-      <w:r>
-        <w:rPr>
-          <w:i/>
-          <w:iCs/>
-        </w:rPr>
-        <w:t xml:space="preserve"> libraries (to be found later)</w:t>
+        <w:t>Taken from open source libraries (to be found later)</w:t>
       </w:r>
     </w:p>
     <w:p>
@@ -246,23 +230,7 @@
           <w:i/>
           <w:iCs/>
         </w:rPr>
-        <w:t xml:space="preserve">Taken from </w:t>
-      </w:r>
-      <w:proofErr w:type="gramStart"/>
-      <w:r>
-        <w:rPr>
-          <w:i/>
-          <w:iCs/>
-        </w:rPr>
-        <w:t>open source</w:t>
-      </w:r>
-      <w:proofErr w:type="gramEnd"/>
-      <w:r>
-        <w:rPr>
-          <w:i/>
-          <w:iCs/>
-        </w:rPr>
-        <w:t xml:space="preserve"> libraries (to be found later)</w:t>
+        <w:t>Taken from open source libraries (to be found later)</w:t>
       </w:r>
     </w:p>
     <w:p>
@@ -377,23 +345,7 @@
           <w:i/>
           <w:iCs/>
         </w:rPr>
-        <w:t xml:space="preserve">Taken from </w:t>
-      </w:r>
-      <w:proofErr w:type="gramStart"/>
-      <w:r>
-        <w:rPr>
-          <w:i/>
-          <w:iCs/>
-        </w:rPr>
-        <w:t>open source</w:t>
-      </w:r>
-      <w:proofErr w:type="gramEnd"/>
-      <w:r>
-        <w:rPr>
-          <w:i/>
-          <w:iCs/>
-        </w:rPr>
-        <w:t xml:space="preserve"> libraries</w:t>
+        <w:t>Taken from open source libraries</w:t>
       </w:r>
       <w:r>
         <w:rPr>
@@ -476,23 +428,7 @@
           <w:i/>
           <w:iCs/>
         </w:rPr>
-        <w:t xml:space="preserve">Taken from </w:t>
-      </w:r>
-      <w:proofErr w:type="gramStart"/>
-      <w:r>
-        <w:rPr>
-          <w:i/>
-          <w:iCs/>
-        </w:rPr>
-        <w:t>open source</w:t>
-      </w:r>
-      <w:proofErr w:type="gramEnd"/>
-      <w:r>
-        <w:rPr>
-          <w:i/>
-          <w:iCs/>
-        </w:rPr>
-        <w:t xml:space="preserve"> libraries (to be found later)</w:t>
+        <w:t>Taken from open source libraries (to be found later)</w:t>
       </w:r>
     </w:p>
     <w:p>
@@ -534,23 +470,7 @@
           <w:i/>
           <w:iCs/>
         </w:rPr>
-        <w:t xml:space="preserve">Taken from </w:t>
-      </w:r>
-      <w:proofErr w:type="gramStart"/>
-      <w:r>
-        <w:rPr>
-          <w:i/>
-          <w:iCs/>
-        </w:rPr>
-        <w:t>open source</w:t>
-      </w:r>
-      <w:proofErr w:type="gramEnd"/>
-      <w:r>
-        <w:rPr>
-          <w:i/>
-          <w:iCs/>
-        </w:rPr>
-        <w:t xml:space="preserve"> libraries (to be found later)</w:t>
+        <w:t>Taken from open source libraries (to be found later)</w:t>
       </w:r>
     </w:p>
     <w:p>
@@ -594,23 +514,7 @@
           <w:i/>
           <w:iCs/>
         </w:rPr>
-        <w:t xml:space="preserve">Taken from </w:t>
-      </w:r>
-      <w:proofErr w:type="gramStart"/>
-      <w:r>
-        <w:rPr>
-          <w:i/>
-          <w:iCs/>
-        </w:rPr>
-        <w:t>open source</w:t>
-      </w:r>
-      <w:proofErr w:type="gramEnd"/>
-      <w:r>
-        <w:rPr>
-          <w:i/>
-          <w:iCs/>
-        </w:rPr>
-        <w:t xml:space="preserve"> libraries (to be found later)</w:t>
+        <w:t>Taken from open source libraries (to be found later)</w:t>
       </w:r>
     </w:p>
     <w:p>
@@ -648,23 +552,7 @@
           <w:i/>
           <w:iCs/>
         </w:rPr>
-        <w:t xml:space="preserve">Taken from </w:t>
-      </w:r>
-      <w:proofErr w:type="gramStart"/>
-      <w:r>
-        <w:rPr>
-          <w:i/>
-          <w:iCs/>
-        </w:rPr>
-        <w:t>open source</w:t>
-      </w:r>
-      <w:proofErr w:type="gramEnd"/>
-      <w:r>
-        <w:rPr>
-          <w:i/>
-          <w:iCs/>
-        </w:rPr>
-        <w:t xml:space="preserve"> libraries (to be found later)</w:t>
+        <w:t>Taken from open source libraries (to be found later)</w:t>
       </w:r>
     </w:p>
     <w:p>
@@ -814,6 +702,7 @@
         <w:rPr>
           <w:b/>
           <w:bCs/>
+          <w:highlight w:val="green"/>
         </w:rPr>
         <w:t>Collect Sound</w:t>
       </w:r>
@@ -852,14 +741,26 @@
         <w:rPr>
           <w:b/>
           <w:bCs/>
-        </w:rPr>
-        <w:t>Audio Narration</w:t>
+          <w:highlight w:val="green"/>
+        </w:rPr>
+        <w:t>Game Over</w:t>
+      </w:r>
+      <w:r>
+        <w:rPr>
+          <w:b/>
+          <w:bCs/>
+          <w:highlight w:val="green"/>
+        </w:rPr>
+        <w:t xml:space="preserve"> Sound</w:t>
       </w:r>
       <w:r>
         <w:t>:</w:t>
       </w:r>
       <w:r>
-        <w:t xml:space="preserve"> Plays at the start of the game. Describes the gameplay and goal and win condition. Recorded by myself</w:t>
+        <w:t xml:space="preserve"> UI sound plays when the player </w:t>
+      </w:r>
+      <w:r>
+        <w:t>brings all artifacts to the murder room and lifts the curse</w:t>
       </w:r>
     </w:p>
     <w:p>
@@ -875,7 +776,7 @@
           <w:i/>
           <w:iCs/>
         </w:rPr>
-        <w:t>To Be Recorded</w:t>
+        <w:t>Sourced from Tech Skull Studios purchased assets</w:t>
       </w:r>
     </w:p>
     <w:p>
@@ -890,37 +791,30 @@
         <w:rPr>
           <w:b/>
           <w:bCs/>
-          <w:highlight w:val="green"/>
-        </w:rPr>
-        <w:t>Ghost Scream</w:t>
+        </w:rPr>
+        <w:t>Audio Narration</w:t>
       </w:r>
       <w:r>
         <w:t>:</w:t>
       </w:r>
       <w:r>
-        <w:t xml:space="preserve"> </w:t>
-      </w:r>
-      <w:r>
-        <w:t>Played w</w:t>
-      </w:r>
-      <w:r>
-        <w:t>hen the ghost appears</w:t>
-      </w:r>
-    </w:p>
-    <w:p>
-      <w:pPr>
-        <w:ind w:firstLine="360"/>
-        <w:rPr>
-          <w:i/>
-          <w:iCs/>
-        </w:rPr>
-      </w:pPr>
-      <w:r>
-        <w:rPr>
-          <w:i/>
-          <w:iCs/>
-        </w:rPr>
-        <w:t>Taken From Horror &amp; Suspense asset pack</w:t>
+        <w:t xml:space="preserve"> Plays at the start of the game. Describes the gameplay and goal and win condition. Recorded by myself</w:t>
+      </w:r>
+    </w:p>
+    <w:p>
+      <w:pPr>
+        <w:ind w:left="360"/>
+        <w:rPr>
+          <w:i/>
+          <w:iCs/>
+        </w:rPr>
+      </w:pPr>
+      <w:r>
+        <w:rPr>
+          <w:i/>
+          <w:iCs/>
+        </w:rPr>
+        <w:t>To Be Recorded</w:t>
       </w:r>
     </w:p>
     <w:p>
@@ -937,6 +831,51 @@
           <w:bCs/>
           <w:highlight w:val="green"/>
         </w:rPr>
+        <w:t>Ghost Scream</w:t>
+      </w:r>
+      <w:r>
+        <w:t>:</w:t>
+      </w:r>
+      <w:r>
+        <w:t xml:space="preserve"> </w:t>
+      </w:r>
+      <w:r>
+        <w:t>Played w</w:t>
+      </w:r>
+      <w:r>
+        <w:t>hen the ghost appears</w:t>
+      </w:r>
+    </w:p>
+    <w:p>
+      <w:pPr>
+        <w:ind w:firstLine="360"/>
+        <w:rPr>
+          <w:i/>
+          <w:iCs/>
+        </w:rPr>
+      </w:pPr>
+      <w:r>
+        <w:rPr>
+          <w:i/>
+          <w:iCs/>
+        </w:rPr>
+        <w:t>Taken From Horror &amp; Suspense asset pack</w:t>
+      </w:r>
+    </w:p>
+    <w:p>
+      <w:pPr>
+        <w:pStyle w:val="ListParagraph"/>
+        <w:numPr>
+          <w:ilvl w:val="0"/>
+          <w:numId w:val="1"/>
+        </w:numPr>
+      </w:pPr>
+      <w:r>
+        <w:rPr>
+          <w:b/>
+          <w:bCs/>
+          <w:highlight w:val="green"/>
+        </w:rPr>
         <w:t>Jump Scare</w:t>
       </w:r>
       <w:r>
@@ -987,6 +926,7 @@
     <w:p/>
     <w:p>
       <w:r>
+        <w:lastRenderedPageBreak/>
         <w:t>Rooms:</w:t>
       </w:r>
     </w:p>
@@ -996,319 +936,319 @@
           <w:b/>
           <w:bCs/>
         </w:rPr>
+        <w:t>Outside</w:t>
+      </w:r>
+      <w:r>
+        <w:t>:</w:t>
+      </w:r>
+      <w:r>
+        <w:rPr>
+          <w:b/>
+          <w:bCs/>
+        </w:rPr>
+        <w:t xml:space="preserve"> </w:t>
+      </w:r>
+      <w:r>
+        <w:t xml:space="preserve">Player will spawn here and </w:t>
+      </w:r>
+      <w:r>
+        <w:t>enter</w:t>
+      </w:r>
+      <w:r>
+        <w:t xml:space="preserve"> the house. Plays the sound of leaves</w:t>
+      </w:r>
+      <w:r>
+        <w:rPr>
+          <w:b/>
+          <w:bCs/>
+        </w:rPr>
+        <w:t xml:space="preserve"> </w:t>
+      </w:r>
+      <w:r>
+        <w:t>in the background.</w:t>
+      </w:r>
+      <w:r>
+        <w:t xml:space="preserve"> Open space sound does no</w:t>
+      </w:r>
+      <w:r>
+        <w:t xml:space="preserve"> reverberate </w:t>
+      </w:r>
+      <w:r>
+        <w:t>off</w:t>
+      </w:r>
+      <w:r>
+        <w:t xml:space="preserve"> surfaces</w:t>
+      </w:r>
+      <w:r>
+        <w:t xml:space="preserve"> instead dissipates fast.</w:t>
+      </w:r>
+      <w:r>
+        <w:t xml:space="preserve"> Creaky gate sound played when entering.</w:t>
+      </w:r>
+    </w:p>
+    <w:p>
+      <w:pPr>
+        <w:rPr>
+          <w:b/>
+          <w:bCs/>
+        </w:rPr>
+      </w:pPr>
+      <w:r>
+        <w:rPr>
+          <w:b/>
+          <w:bCs/>
+        </w:rPr>
+        <w:t>Main Entrance</w:t>
+      </w:r>
+      <w:r>
+        <w:t>:</w:t>
+      </w:r>
+      <w:r>
+        <w:rPr>
+          <w:b/>
+          <w:bCs/>
+        </w:rPr>
+        <w:t xml:space="preserve"> </w:t>
+      </w:r>
+      <w:r>
+        <w:t>L</w:t>
+      </w:r>
+      <w:r>
+        <w:t xml:space="preserve">oop </w:t>
+      </w:r>
+      <w:r>
+        <w:t>on the grandfather clock.</w:t>
+      </w:r>
+      <w:r>
+        <w:t xml:space="preserve"> Player will enter the house at this location.</w:t>
+      </w:r>
+      <w:r>
+        <w:t xml:space="preserve"> Closed space the sound will be slightly absorbed by the surrounding walls.</w:t>
+      </w:r>
+      <w:r>
+        <w:t xml:space="preserve"> Lamp flickering sound on the lamp to the right.</w:t>
+      </w:r>
+      <w:r>
+        <w:t xml:space="preserve"> Door opening sound will be played when entering.</w:t>
+      </w:r>
+    </w:p>
+    <w:p>
+      <w:r>
+        <w:rPr>
+          <w:b/>
+          <w:bCs/>
+        </w:rPr>
+        <w:t>Upstairs Bedroom</w:t>
+      </w:r>
+      <w:r>
+        <w:t>:</w:t>
+      </w:r>
+      <w:r>
+        <w:rPr>
+          <w:b/>
+          <w:bCs/>
+        </w:rPr>
+        <w:t xml:space="preserve"> </w:t>
+      </w:r>
+      <w:r>
+        <w:t xml:space="preserve">Player must ascend the stairs that go to the left. </w:t>
+      </w:r>
+      <w:r>
+        <w:t xml:space="preserve">Enter the room immediately in front and the </w:t>
+      </w:r>
+      <w:r>
+        <w:rPr>
+          <w:b/>
+          <w:bCs/>
+        </w:rPr>
+        <w:t>cross</w:t>
+      </w:r>
+      <w:r>
+        <w:t xml:space="preserve"> will be sitting on the bed.</w:t>
+      </w:r>
+      <w:r>
+        <w:t xml:space="preserve"> Light flickering sound plays on the ceiling lamp.</w:t>
+      </w:r>
+    </w:p>
+    <w:p>
+      <w:pPr>
+        <w:rPr>
+          <w:b/>
+          <w:bCs/>
+        </w:rPr>
+      </w:pPr>
+      <w:r>
+        <w:rPr>
+          <w:b/>
+          <w:bCs/>
+        </w:rPr>
+        <w:t>Upstairs Bathroom</w:t>
+      </w:r>
+      <w:r>
+        <w:t>:</w:t>
+      </w:r>
+      <w:r>
+        <w:t xml:space="preserve"> Player will ascend the stairs that go to the right. Enter the room and collect the </w:t>
+      </w:r>
+      <w:r>
+        <w:rPr>
+          <w:b/>
+          <w:bCs/>
+        </w:rPr>
+        <w:t>Bible</w:t>
+      </w:r>
+      <w:r>
+        <w:t xml:space="preserve"> located on the shelves near the sink.</w:t>
+      </w:r>
+      <w:r>
+        <w:t xml:space="preserve"> Window is open and the sound of leaves will be </w:t>
+      </w:r>
+      <w:r>
+        <w:t>heard</w:t>
+      </w:r>
+      <w:r>
+        <w:t xml:space="preserve"> from the outside</w:t>
+      </w:r>
+      <w:r>
+        <w:t xml:space="preserve"> through the open window</w:t>
+      </w:r>
+      <w:r>
+        <w:t>.</w:t>
+      </w:r>
+      <w:r>
+        <w:t xml:space="preserve"> Ship sounds loop in the bathroom.</w:t>
+      </w:r>
+    </w:p>
+    <w:p>
+      <w:pPr>
+        <w:rPr>
+          <w:b/>
+          <w:bCs/>
+        </w:rPr>
+      </w:pPr>
+      <w:r>
+        <w:rPr>
+          <w:b/>
+          <w:bCs/>
+        </w:rPr>
+        <w:t>Kitchen</w:t>
+      </w:r>
+      <w:r>
+        <w:t>:</w:t>
+      </w:r>
+      <w:r>
+        <w:rPr>
+          <w:b/>
+          <w:bCs/>
+        </w:rPr>
+        <w:t xml:space="preserve"> </w:t>
+      </w:r>
+      <w:r>
+        <w:t xml:space="preserve">Tangentially connected to the main entrance + grand staircase. </w:t>
+      </w:r>
+      <w:r>
+        <w:rPr>
+          <w:b/>
+          <w:bCs/>
+        </w:rPr>
+        <w:t>Holy water</w:t>
+      </w:r>
+      <w:r>
+        <w:t xml:space="preserve"> can be found in this room</w:t>
+      </w:r>
+      <w:r>
+        <w:t xml:space="preserve"> on the kitchen </w:t>
+      </w:r>
+      <w:r>
+        <w:t>countertop</w:t>
+      </w:r>
+      <w:r>
+        <w:t>.</w:t>
+      </w:r>
+      <w:r>
+        <w:t xml:space="preserve"> Lots of metal objects will cause the sound to reflect more than in other rooms.</w:t>
+      </w:r>
+    </w:p>
+    <w:p>
+      <w:pPr>
+        <w:rPr>
+          <w:b/>
+          <w:bCs/>
+        </w:rPr>
+      </w:pPr>
+      <w:r>
+        <w:rPr>
+          <w:b/>
+          <w:bCs/>
+        </w:rPr>
+        <w:t>Fireside Room</w:t>
+      </w:r>
+      <w:r>
+        <w:t>:</w:t>
+      </w:r>
+      <w:r>
+        <w:rPr>
+          <w:b/>
+          <w:bCs/>
+        </w:rPr>
+        <w:t xml:space="preserve"> </w:t>
+      </w:r>
+      <w:r>
+        <w:t xml:space="preserve">Tangentially connected to the piano room. Demon sits in the chair pointing to the </w:t>
+      </w:r>
+      <w:r>
+        <w:t>murder room.</w:t>
+      </w:r>
+      <w:r>
+        <w:t xml:space="preserve"> </w:t>
+      </w:r>
+      <w:r>
+        <w:rPr>
+          <w:b/>
+          <w:bCs/>
+        </w:rPr>
+        <w:t>Exorcist Stak</w:t>
+      </w:r>
+      <w:r>
+        <w:t>e found in this room inside of the fireplace.</w:t>
+      </w:r>
+    </w:p>
+    <w:p>
+      <w:r>
+        <w:rPr>
+          <w:b/>
+          <w:bCs/>
+        </w:rPr>
+        <w:t>Final Room (Piano Room)</w:t>
+      </w:r>
+      <w:r>
+        <w:t>: Where the murder occurred.</w:t>
+      </w:r>
+      <w:r>
+        <w:t xml:space="preserve"> Player must bring the religious objects collected to this room to lift the curse.</w:t>
+      </w:r>
+      <w:r>
+        <w:t xml:space="preserve"> Static white noise will play very </w:t>
+      </w:r>
+      <w:r>
+        <w:t>quiet</w:t>
+      </w:r>
+      <w:r>
+        <w:t xml:space="preserve"> in the background in this room. Triggered when entering with a box collider. The white noise indicates the place between worlds where the rift has been opened by the curse.</w:t>
+      </w:r>
+    </w:p>
+    <w:p/>
+    <w:p>
+      <w:r>
+        <w:t>Layout:</w:t>
+      </w:r>
+    </w:p>
+    <w:p>
+      <w:r>
+        <w:rPr>
+          <w:noProof/>
+        </w:rPr>
         <w:lastRenderedPageBreak/>
-        <w:t>Outside</w:t>
-      </w:r>
-      <w:r>
-        <w:t>:</w:t>
-      </w:r>
-      <w:r>
-        <w:rPr>
-          <w:b/>
-          <w:bCs/>
-        </w:rPr>
-        <w:t xml:space="preserve"> </w:t>
-      </w:r>
-      <w:r>
-        <w:t xml:space="preserve">Player will spawn here and </w:t>
-      </w:r>
-      <w:r>
-        <w:t>enter</w:t>
-      </w:r>
-      <w:r>
-        <w:t xml:space="preserve"> the house. Plays the sound of leaves</w:t>
-      </w:r>
-      <w:r>
-        <w:rPr>
-          <w:b/>
-          <w:bCs/>
-        </w:rPr>
-        <w:t xml:space="preserve"> </w:t>
-      </w:r>
-      <w:r>
-        <w:t>in the background.</w:t>
-      </w:r>
-      <w:r>
-        <w:t xml:space="preserve"> Open space sound does no</w:t>
-      </w:r>
-      <w:r>
-        <w:t xml:space="preserve"> reverberate </w:t>
-      </w:r>
-      <w:r>
-        <w:t>off</w:t>
-      </w:r>
-      <w:r>
-        <w:t xml:space="preserve"> surfaces</w:t>
-      </w:r>
-      <w:r>
-        <w:t xml:space="preserve"> instead dissipates fast.</w:t>
-      </w:r>
-      <w:r>
-        <w:t xml:space="preserve"> Creaky gate sound played when entering.</w:t>
-      </w:r>
-    </w:p>
-    <w:p>
-      <w:pPr>
-        <w:rPr>
-          <w:b/>
-          <w:bCs/>
-        </w:rPr>
-      </w:pPr>
-      <w:r>
-        <w:rPr>
-          <w:b/>
-          <w:bCs/>
-        </w:rPr>
-        <w:t>Main Entrance</w:t>
-      </w:r>
-      <w:r>
-        <w:t>:</w:t>
-      </w:r>
-      <w:r>
-        <w:rPr>
-          <w:b/>
-          <w:bCs/>
-        </w:rPr>
-        <w:t xml:space="preserve"> </w:t>
-      </w:r>
-      <w:r>
-        <w:t>L</w:t>
-      </w:r>
-      <w:r>
-        <w:t xml:space="preserve">oop </w:t>
-      </w:r>
-      <w:r>
-        <w:t>on the grandfather clock.</w:t>
-      </w:r>
-      <w:r>
-        <w:t xml:space="preserve"> Player will enter the house at this location.</w:t>
-      </w:r>
-      <w:r>
-        <w:t xml:space="preserve"> Closed space the sound will be slightly absorbed by the surrounding walls.</w:t>
-      </w:r>
-      <w:r>
-        <w:t xml:space="preserve"> Lamp flickering sound on the lamp to the right.</w:t>
-      </w:r>
-      <w:r>
-        <w:t xml:space="preserve"> Door opening sound will be played when entering.</w:t>
-      </w:r>
-    </w:p>
-    <w:p>
-      <w:r>
-        <w:rPr>
-          <w:b/>
-          <w:bCs/>
-        </w:rPr>
-        <w:t>Upstairs Bedroom</w:t>
-      </w:r>
-      <w:r>
-        <w:t>:</w:t>
-      </w:r>
-      <w:r>
-        <w:rPr>
-          <w:b/>
-          <w:bCs/>
-        </w:rPr>
-        <w:t xml:space="preserve"> </w:t>
-      </w:r>
-      <w:r>
-        <w:t xml:space="preserve">Player must ascend the stairs that go to the left. </w:t>
-      </w:r>
-      <w:r>
-        <w:t xml:space="preserve">Enter the room immediately in front and the </w:t>
-      </w:r>
-      <w:r>
-        <w:rPr>
-          <w:b/>
-          <w:bCs/>
-        </w:rPr>
-        <w:t>cross</w:t>
-      </w:r>
-      <w:r>
-        <w:t xml:space="preserve"> will be sitting on the bed.</w:t>
-      </w:r>
-      <w:r>
-        <w:t xml:space="preserve"> Light flickering sound plays on the ceiling lamp.</w:t>
-      </w:r>
-    </w:p>
-    <w:p>
-      <w:pPr>
-        <w:rPr>
-          <w:b/>
-          <w:bCs/>
-        </w:rPr>
-      </w:pPr>
-      <w:r>
-        <w:rPr>
-          <w:b/>
-          <w:bCs/>
-        </w:rPr>
-        <w:t>Upstairs Bathroom</w:t>
-      </w:r>
-      <w:r>
-        <w:t>:</w:t>
-      </w:r>
-      <w:r>
-        <w:t xml:space="preserve"> Player will ascend the stairs that go to the right. Enter the room and collect the </w:t>
-      </w:r>
-      <w:r>
-        <w:rPr>
-          <w:b/>
-          <w:bCs/>
-        </w:rPr>
-        <w:t>Bible</w:t>
-      </w:r>
-      <w:r>
-        <w:t xml:space="preserve"> located on the shelves near the sink.</w:t>
-      </w:r>
-      <w:r>
-        <w:t xml:space="preserve"> Window is open and the sound of leaves will be </w:t>
-      </w:r>
-      <w:r>
-        <w:t>heard</w:t>
-      </w:r>
-      <w:r>
-        <w:t xml:space="preserve"> from the outside</w:t>
-      </w:r>
-      <w:r>
-        <w:t xml:space="preserve"> through the open window</w:t>
-      </w:r>
-      <w:r>
-        <w:t>.</w:t>
-      </w:r>
-      <w:r>
-        <w:t xml:space="preserve"> Ship sounds loop in the bathroom.</w:t>
-      </w:r>
-    </w:p>
-    <w:p>
-      <w:pPr>
-        <w:rPr>
-          <w:b/>
-          <w:bCs/>
-        </w:rPr>
-      </w:pPr>
-      <w:r>
-        <w:rPr>
-          <w:b/>
-          <w:bCs/>
-        </w:rPr>
-        <w:t>Kitchen</w:t>
-      </w:r>
-      <w:r>
-        <w:t>:</w:t>
-      </w:r>
-      <w:r>
-        <w:rPr>
-          <w:b/>
-          <w:bCs/>
-        </w:rPr>
-        <w:t xml:space="preserve"> </w:t>
-      </w:r>
-      <w:r>
-        <w:t xml:space="preserve">Tangentially connected to the main entrance + grand staircase. </w:t>
-      </w:r>
-      <w:r>
-        <w:rPr>
-          <w:b/>
-          <w:bCs/>
-        </w:rPr>
-        <w:t>Holy water</w:t>
-      </w:r>
-      <w:r>
-        <w:t xml:space="preserve"> can be found in this room</w:t>
-      </w:r>
-      <w:r>
-        <w:t xml:space="preserve"> on the kitchen </w:t>
-      </w:r>
-      <w:r>
-        <w:t>countertop</w:t>
-      </w:r>
-      <w:r>
-        <w:t>.</w:t>
-      </w:r>
-      <w:r>
-        <w:t xml:space="preserve"> Lots of metal objects will cause the sound to reflect more than in other rooms.</w:t>
-      </w:r>
-    </w:p>
-    <w:p>
-      <w:pPr>
-        <w:rPr>
-          <w:b/>
-          <w:bCs/>
-        </w:rPr>
-      </w:pPr>
-      <w:r>
-        <w:rPr>
-          <w:b/>
-          <w:bCs/>
-        </w:rPr>
-        <w:t>Fireside Room</w:t>
-      </w:r>
-      <w:r>
-        <w:t>:</w:t>
-      </w:r>
-      <w:r>
-        <w:rPr>
-          <w:b/>
-          <w:bCs/>
-        </w:rPr>
-        <w:t xml:space="preserve"> </w:t>
-      </w:r>
-      <w:r>
-        <w:t xml:space="preserve">Tangentially connected to the piano room. Demon sits in the chair pointing to the </w:t>
-      </w:r>
-      <w:r>
-        <w:t>murder room.</w:t>
-      </w:r>
-      <w:r>
-        <w:t xml:space="preserve"> </w:t>
-      </w:r>
-      <w:r>
-        <w:rPr>
-          <w:b/>
-          <w:bCs/>
-        </w:rPr>
-        <w:t>Exorcist Stak</w:t>
-      </w:r>
-      <w:r>
-        <w:t>e found in this room inside of the fireplace.</w:t>
-      </w:r>
-    </w:p>
-    <w:p>
-      <w:r>
-        <w:rPr>
-          <w:b/>
-          <w:bCs/>
-        </w:rPr>
-        <w:t>Final Room (Piano Room)</w:t>
-      </w:r>
-      <w:r>
-        <w:t>: Where the murder occurred.</w:t>
-      </w:r>
-      <w:r>
-        <w:t xml:space="preserve"> Player must bring the religious objects collected to this room to lift the curse.</w:t>
-      </w:r>
-      <w:r>
-        <w:t xml:space="preserve"> Static white noise will play very </w:t>
-      </w:r>
-      <w:r>
-        <w:t>quiet</w:t>
-      </w:r>
-      <w:r>
-        <w:t xml:space="preserve"> in the background in this room. Triggered when entering with a box collider. The white noise indicates the place between worlds where the rift has been opened by the curse.</w:t>
-      </w:r>
-    </w:p>
-    <w:p/>
-    <w:p>
-      <w:r>
-        <w:t>Layout:</w:t>
-      </w:r>
-    </w:p>
-    <w:p>
-      <w:r>
-        <w:rPr>
-          <w:noProof/>
-        </w:rPr>
         <w:drawing>
           <wp:inline distT="0" distB="0" distL="0" distR="0" wp14:anchorId="505B764C" wp14:editId="7C475507">
             <wp:extent cx="3810532" cy="2857899"/>
@@ -1365,7 +1305,6 @@
         <w:rPr>
           <w:noProof/>
         </w:rPr>
-        <w:lastRenderedPageBreak/>
         <w:drawing>
           <wp:inline distT="0" distB="0" distL="0" distR="0" wp14:anchorId="5860EF18" wp14:editId="2EDB741E">
             <wp:extent cx="3810532" cy="2857899"/>
@@ -1422,6 +1361,7 @@
         <w:rPr>
           <w:noProof/>
         </w:rPr>
+        <w:lastRenderedPageBreak/>
         <w:drawing>
           <wp:inline distT="0" distB="0" distL="0" distR="0" wp14:anchorId="50DEB2B4" wp14:editId="5222CA41">
             <wp:extent cx="3810532" cy="2857899"/>
@@ -1478,7 +1418,6 @@
         <w:rPr>
           <w:noProof/>
         </w:rPr>
-        <w:lastRenderedPageBreak/>
         <w:drawing>
           <wp:inline distT="0" distB="0" distL="0" distR="0" wp14:anchorId="18556CF4" wp14:editId="4808346A">
             <wp:extent cx="3810532" cy="2857899"/>
@@ -1535,6 +1474,7 @@
         <w:rPr>
           <w:noProof/>
         </w:rPr>
+        <w:lastRenderedPageBreak/>
         <w:drawing>
           <wp:inline distT="0" distB="0" distL="0" distR="0" wp14:anchorId="2F787CEA" wp14:editId="753A7D81">
             <wp:extent cx="3810532" cy="2857899"/>
@@ -1591,7 +1531,6 @@
         <w:rPr>
           <w:noProof/>
         </w:rPr>
-        <w:lastRenderedPageBreak/>
         <w:drawing>
           <wp:inline distT="0" distB="0" distL="0" distR="0" wp14:anchorId="2C71CF90" wp14:editId="09D4DB01">
             <wp:extent cx="3810532" cy="2857899"/>
@@ -1648,6 +1587,7 @@
         <w:rPr>
           <w:noProof/>
         </w:rPr>
+        <w:lastRenderedPageBreak/>
         <w:drawing>
           <wp:inline distT="0" distB="0" distL="0" distR="0" wp14:anchorId="3FD6E337" wp14:editId="013B15A5">
             <wp:extent cx="3810532" cy="2857899"/>
@@ -1733,7 +1673,6 @@
     </w:p>
     <w:p>
       <w:r>
-        <w:lastRenderedPageBreak/>
         <w:t xml:space="preserve">Player must find 4 religious </w:t>
       </w:r>
       <w:r>

</xml_diff>

<commit_message>
Added grandfather clock tick sound and animation
</commit_message>
<xml_diff>
--- a/Assets/VXR1190/Horror House/EvanSvendsen_soundPlan.docx
+++ b/Assets/VXR1190/Horror House/EvanSvendsen_soundPlan.docx
@@ -84,7 +84,23 @@
           <w:i/>
           <w:iCs/>
         </w:rPr>
-        <w:t>Taken from open source libraries (to be found later)</w:t>
+        <w:t xml:space="preserve">Taken from </w:t>
+      </w:r>
+      <w:proofErr w:type="gramStart"/>
+      <w:r>
+        <w:rPr>
+          <w:i/>
+          <w:iCs/>
+        </w:rPr>
+        <w:t>open source</w:t>
+      </w:r>
+      <w:proofErr w:type="gramEnd"/>
+      <w:r>
+        <w:rPr>
+          <w:i/>
+          <w:iCs/>
+        </w:rPr>
+        <w:t xml:space="preserve"> libraries (to be found later)</w:t>
       </w:r>
     </w:p>
     <w:p>
@@ -230,7 +246,23 @@
           <w:i/>
           <w:iCs/>
         </w:rPr>
-        <w:t>Taken from open source libraries (to be found later)</w:t>
+        <w:t xml:space="preserve">Taken from </w:t>
+      </w:r>
+      <w:proofErr w:type="gramStart"/>
+      <w:r>
+        <w:rPr>
+          <w:i/>
+          <w:iCs/>
+        </w:rPr>
+        <w:t>open source</w:t>
+      </w:r>
+      <w:proofErr w:type="gramEnd"/>
+      <w:r>
+        <w:rPr>
+          <w:i/>
+          <w:iCs/>
+        </w:rPr>
+        <w:t xml:space="preserve"> libraries (to be found later)</w:t>
       </w:r>
     </w:p>
     <w:p>
@@ -322,6 +354,7 @@
         <w:rPr>
           <w:b/>
           <w:bCs/>
+          <w:highlight w:val="green"/>
         </w:rPr>
         <w:t>Grandfather Clock Ticking</w:t>
       </w:r>
@@ -345,14 +378,7 @@
           <w:i/>
           <w:iCs/>
         </w:rPr>
-        <w:t>Taken from open source libraries</w:t>
-      </w:r>
-      <w:r>
-        <w:rPr>
-          <w:i/>
-          <w:iCs/>
-        </w:rPr>
-        <w:t xml:space="preserve"> (to be found later)</w:t>
+        <w:t>Sourced from Tech Skull Studios purchased assets</w:t>
       </w:r>
     </w:p>
     <w:p>
@@ -428,7 +454,23 @@
           <w:i/>
           <w:iCs/>
         </w:rPr>
-        <w:t>Taken from open source libraries (to be found later)</w:t>
+        <w:t xml:space="preserve">Taken from </w:t>
+      </w:r>
+      <w:proofErr w:type="gramStart"/>
+      <w:r>
+        <w:rPr>
+          <w:i/>
+          <w:iCs/>
+        </w:rPr>
+        <w:t>open source</w:t>
+      </w:r>
+      <w:proofErr w:type="gramEnd"/>
+      <w:r>
+        <w:rPr>
+          <w:i/>
+          <w:iCs/>
+        </w:rPr>
+        <w:t xml:space="preserve"> libraries (to be found later)</w:t>
       </w:r>
     </w:p>
     <w:p>
@@ -470,7 +512,23 @@
           <w:i/>
           <w:iCs/>
         </w:rPr>
-        <w:t>Taken from open source libraries (to be found later)</w:t>
+        <w:t xml:space="preserve">Taken from </w:t>
+      </w:r>
+      <w:proofErr w:type="gramStart"/>
+      <w:r>
+        <w:rPr>
+          <w:i/>
+          <w:iCs/>
+        </w:rPr>
+        <w:t>open source</w:t>
+      </w:r>
+      <w:proofErr w:type="gramEnd"/>
+      <w:r>
+        <w:rPr>
+          <w:i/>
+          <w:iCs/>
+        </w:rPr>
+        <w:t xml:space="preserve"> libraries (to be found later)</w:t>
       </w:r>
     </w:p>
     <w:p>
@@ -514,7 +572,23 @@
           <w:i/>
           <w:iCs/>
         </w:rPr>
-        <w:t>Taken from open source libraries (to be found later)</w:t>
+        <w:t xml:space="preserve">Taken from </w:t>
+      </w:r>
+      <w:proofErr w:type="gramStart"/>
+      <w:r>
+        <w:rPr>
+          <w:i/>
+          <w:iCs/>
+        </w:rPr>
+        <w:t>open source</w:t>
+      </w:r>
+      <w:proofErr w:type="gramEnd"/>
+      <w:r>
+        <w:rPr>
+          <w:i/>
+          <w:iCs/>
+        </w:rPr>
+        <w:t xml:space="preserve"> libraries (to be found later)</w:t>
       </w:r>
     </w:p>
     <w:p>
@@ -552,7 +626,23 @@
           <w:i/>
           <w:iCs/>
         </w:rPr>
-        <w:t>Taken from open source libraries (to be found later)</w:t>
+        <w:t xml:space="preserve">Taken from </w:t>
+      </w:r>
+      <w:proofErr w:type="gramStart"/>
+      <w:r>
+        <w:rPr>
+          <w:i/>
+          <w:iCs/>
+        </w:rPr>
+        <w:t>open source</w:t>
+      </w:r>
+      <w:proofErr w:type="gramEnd"/>
+      <w:r>
+        <w:rPr>
+          <w:i/>
+          <w:iCs/>
+        </w:rPr>
+        <w:t xml:space="preserve"> libraries (to be found later)</w:t>
       </w:r>
     </w:p>
     <w:p>

</xml_diff>

<commit_message>
Added input from the XR rig and activated the XR rig + movement
</commit_message>
<xml_diff>
--- a/Assets/VXR1190/Horror House/EvanSvendsen_soundPlan.docx
+++ b/Assets/VXR1190/Horror House/EvanSvendsen_soundPlan.docx
@@ -84,23 +84,7 @@
           <w:i/>
           <w:iCs/>
         </w:rPr>
-        <w:t xml:space="preserve">Taken from </w:t>
-      </w:r>
-      <w:proofErr w:type="gramStart"/>
-      <w:r>
-        <w:rPr>
-          <w:i/>
-          <w:iCs/>
-        </w:rPr>
-        <w:t>open source</w:t>
-      </w:r>
-      <w:proofErr w:type="gramEnd"/>
-      <w:r>
-        <w:rPr>
-          <w:i/>
-          <w:iCs/>
-        </w:rPr>
-        <w:t xml:space="preserve"> libraries (to be found later)</w:t>
+        <w:t>Taken from open source libraries (to be found later)</w:t>
       </w:r>
     </w:p>
     <w:p>
@@ -246,23 +230,7 @@
           <w:i/>
           <w:iCs/>
         </w:rPr>
-        <w:t xml:space="preserve">Taken from </w:t>
-      </w:r>
-      <w:proofErr w:type="gramStart"/>
-      <w:r>
-        <w:rPr>
-          <w:i/>
-          <w:iCs/>
-        </w:rPr>
-        <w:t>open source</w:t>
-      </w:r>
-      <w:proofErr w:type="gramEnd"/>
-      <w:r>
-        <w:rPr>
-          <w:i/>
-          <w:iCs/>
-        </w:rPr>
-        <w:t xml:space="preserve"> libraries (to be found later)</w:t>
+        <w:t>Taken from open source libraries (to be found later)</w:t>
       </w:r>
     </w:p>
     <w:p>
@@ -287,7 +255,7 @@
         <w:t>Loops in the background the entire game with a very low volume and in 2D space so that it overlays on top of any other sounds being played</w:t>
       </w:r>
       <w:r>
-        <w:t>. Mixed with the audio mixer from Lab 4.3 and converted to 2D sounds for the background</w:t>
+        <w:t>.</w:t>
       </w:r>
     </w:p>
     <w:p>
@@ -339,7 +307,28 @@
           <w:i/>
           <w:iCs/>
         </w:rPr>
-        <w:t>Taken From Horror &amp; Suspense asset pack</w:t>
+        <w:t xml:space="preserve">Vertigo - Ambience - Horror &amp; Suspense </w:t>
+      </w:r>
+      <w:r>
+        <w:rPr>
+          <w:i/>
+          <w:iCs/>
+        </w:rPr>
+        <w:t>-</w:t>
+      </w:r>
+      <w:r>
+        <w:rPr>
+          <w:i/>
+          <w:iCs/>
+        </w:rPr>
+        <w:t xml:space="preserve"> </w:t>
+      </w:r>
+      <w:r>
+        <w:rPr>
+          <w:i/>
+          <w:iCs/>
+        </w:rPr>
+        <w:t>Voices - Supernatural - Demonic</w:t>
       </w:r>
     </w:p>
     <w:p>
@@ -454,23 +443,7 @@
           <w:i/>
           <w:iCs/>
         </w:rPr>
-        <w:t xml:space="preserve">Taken from </w:t>
-      </w:r>
-      <w:proofErr w:type="gramStart"/>
-      <w:r>
-        <w:rPr>
-          <w:i/>
-          <w:iCs/>
-        </w:rPr>
-        <w:t>open source</w:t>
-      </w:r>
-      <w:proofErr w:type="gramEnd"/>
-      <w:r>
-        <w:rPr>
-          <w:i/>
-          <w:iCs/>
-        </w:rPr>
-        <w:t xml:space="preserve"> libraries (to be found later)</w:t>
+        <w:t>Taken from open source libraries (to be found later)</w:t>
       </w:r>
     </w:p>
     <w:p>
@@ -486,49 +459,33 @@
           <w:b/>
           <w:bCs/>
         </w:rPr>
+        <w:t>Rocking Horse Loop</w:t>
+      </w:r>
+      <w:r>
+        <w:t>:</w:t>
+      </w:r>
+      <w:r>
+        <w:t xml:space="preserve"> </w:t>
+      </w:r>
+      <w:r>
+        <w:t>Rocking horse plays in the bedroom animating rocking back and forth</w:t>
+      </w:r>
+    </w:p>
+    <w:p>
+      <w:pPr>
+        <w:ind w:left="360"/>
+        <w:rPr>
+          <w:i/>
+          <w:iCs/>
+        </w:rPr>
+      </w:pPr>
+      <w:r>
+        <w:rPr>
+          <w:i/>
+          <w:iCs/>
+        </w:rPr>
         <w:lastRenderedPageBreak/>
-        <w:t>Rocking Horse Loop</w:t>
-      </w:r>
-      <w:r>
-        <w:t>:</w:t>
-      </w:r>
-      <w:r>
-        <w:t xml:space="preserve"> </w:t>
-      </w:r>
-      <w:r>
-        <w:t>Rocking horse plays in the bedroom animating rocking back and forth</w:t>
-      </w:r>
-    </w:p>
-    <w:p>
-      <w:pPr>
-        <w:ind w:left="360"/>
-        <w:rPr>
-          <w:i/>
-          <w:iCs/>
-        </w:rPr>
-      </w:pPr>
-      <w:r>
-        <w:rPr>
-          <w:i/>
-          <w:iCs/>
-        </w:rPr>
-        <w:t xml:space="preserve">Taken from </w:t>
-      </w:r>
-      <w:proofErr w:type="gramStart"/>
-      <w:r>
-        <w:rPr>
-          <w:i/>
-          <w:iCs/>
-        </w:rPr>
-        <w:t>open source</w:t>
-      </w:r>
-      <w:proofErr w:type="gramEnd"/>
-      <w:r>
-        <w:rPr>
-          <w:i/>
-          <w:iCs/>
-        </w:rPr>
-        <w:t xml:space="preserve"> libraries (to be found later)</w:t>
+        <w:t>Taken from open source libraries (to be found later)</w:t>
       </w:r>
     </w:p>
     <w:p>
@@ -572,23 +529,7 @@
           <w:i/>
           <w:iCs/>
         </w:rPr>
-        <w:t xml:space="preserve">Taken from </w:t>
-      </w:r>
-      <w:proofErr w:type="gramStart"/>
-      <w:r>
-        <w:rPr>
-          <w:i/>
-          <w:iCs/>
-        </w:rPr>
-        <w:t>open source</w:t>
-      </w:r>
-      <w:proofErr w:type="gramEnd"/>
-      <w:r>
-        <w:rPr>
-          <w:i/>
-          <w:iCs/>
-        </w:rPr>
-        <w:t xml:space="preserve"> libraries (to be found later)</w:t>
+        <w:t>Taken from open source libraries (to be found later)</w:t>
       </w:r>
     </w:p>
     <w:p>
@@ -626,23 +567,7 @@
           <w:i/>
           <w:iCs/>
         </w:rPr>
-        <w:t xml:space="preserve">Taken from </w:t>
-      </w:r>
-      <w:proofErr w:type="gramStart"/>
-      <w:r>
-        <w:rPr>
-          <w:i/>
-          <w:iCs/>
-        </w:rPr>
-        <w:t>open source</w:t>
-      </w:r>
-      <w:proofErr w:type="gramEnd"/>
-      <w:r>
-        <w:rPr>
-          <w:i/>
-          <w:iCs/>
-        </w:rPr>
-        <w:t xml:space="preserve"> libraries (to be found later)</w:t>
+        <w:t>Taken from open source libraries (to be found later)</w:t>
       </w:r>
     </w:p>
     <w:p>
@@ -725,7 +650,28 @@
           <w:i/>
           <w:iCs/>
         </w:rPr>
-        <w:t>Taken From Horror &amp; Suspense asset pack</w:t>
+        <w:t xml:space="preserve">Vertigo - Ambience - Horror &amp; Suspense </w:t>
+      </w:r>
+      <w:r>
+        <w:rPr>
+          <w:i/>
+          <w:iCs/>
+        </w:rPr>
+        <w:t>-</w:t>
+      </w:r>
+      <w:r>
+        <w:rPr>
+          <w:i/>
+          <w:iCs/>
+        </w:rPr>
+        <w:t xml:space="preserve"> </w:t>
+      </w:r>
+      <w:r>
+        <w:rPr>
+          <w:i/>
+          <w:iCs/>
+        </w:rPr>
+        <w:t>Tension - Drones - UFO Drone</w:t>
       </w:r>
     </w:p>
     <w:p>
@@ -758,6 +704,13 @@
         <w:t>ep Sounds</w:t>
       </w:r>
       <w:r>
+        <w:rPr>
+          <w:b/>
+          <w:bCs/>
+        </w:rPr>
+        <w:t xml:space="preserve"> (Outside &amp; Inside)</w:t>
+      </w:r>
+      <w:r>
         <w:t>: Play while the character is walking through the house</w:t>
       </w:r>
       <w:r>
@@ -938,18 +891,60 @@
     </w:p>
     <w:p>
       <w:pPr>
-        <w:ind w:firstLine="360"/>
-        <w:rPr>
-          <w:i/>
-          <w:iCs/>
-        </w:rPr>
-      </w:pPr>
-      <w:r>
-        <w:rPr>
-          <w:i/>
-          <w:iCs/>
-        </w:rPr>
-        <w:t>Taken From Horror &amp; Suspense asset pack</w:t>
+        <w:ind w:left="360"/>
+        <w:rPr>
+          <w:i/>
+          <w:iCs/>
+        </w:rPr>
+      </w:pPr>
+      <w:r>
+        <w:rPr>
+          <w:i/>
+          <w:iCs/>
+        </w:rPr>
+        <w:t xml:space="preserve">Vertigo - Ambience - Horror &amp; Suspense </w:t>
+      </w:r>
+      <w:r>
+        <w:rPr>
+          <w:i/>
+          <w:iCs/>
+        </w:rPr>
+        <w:t>-</w:t>
+      </w:r>
+      <w:r>
+        <w:rPr>
+          <w:i/>
+          <w:iCs/>
+        </w:rPr>
+        <w:t xml:space="preserve"> </w:t>
+      </w:r>
+      <w:r>
+        <w:rPr>
+          <w:i/>
+          <w:iCs/>
+        </w:rPr>
+        <w:t xml:space="preserve">Voices </w:t>
+      </w:r>
+      <w:r>
+        <w:rPr>
+          <w:i/>
+          <w:iCs/>
+        </w:rPr>
+        <w:t>–</w:t>
+      </w:r>
+      <w:r>
+        <w:rPr>
+          <w:i/>
+          <w:iCs/>
+        </w:rPr>
+        <w:t xml:space="preserve"> </w:t>
+      </w:r>
+      <w:r>
+        <w:rPr>
+          <w:i/>
+          <w:iCs/>
+        </w:rPr>
+        <w:t>Human-like</w:t>
       </w:r>
     </w:p>
     <w:p>
@@ -2825,7 +2820,6 @@
   <w:style w:type="character" w:default="1" w:styleId="DefaultParagraphFont">
     <w:name w:val="Default Paragraph Font"/>
     <w:uiPriority w:val="1"/>
-    <w:semiHidden/>
     <w:unhideWhenUsed/>
   </w:style>
   <w:style w:type="table" w:default="1" w:styleId="TableNormal">

</xml_diff>

<commit_message>
Added creeky gate sound
</commit_message>
<xml_diff>
--- a/Assets/VXR1190/Horror House/EvanSvendsen_soundPlan.docx
+++ b/Assets/VXR1190/Horror House/EvanSvendsen_soundPlan.docx
@@ -59,6 +59,13 @@
         <w:t>Creaky Gate</w:t>
       </w:r>
       <w:r>
+        <w:rPr>
+          <w:b/>
+          <w:bCs/>
+        </w:rPr>
+        <w:t xml:space="preserve"> (Open)</w:t>
+      </w:r>
+      <w:r>
         <w:t>:</w:t>
       </w:r>
       <w:r>
@@ -84,7 +91,71 @@
           <w:i/>
           <w:iCs/>
         </w:rPr>
-        <w:t>Taken from open source libraries (to be found later)</w:t>
+        <w:t>Sourced from Tech Skull Studios purchased assets</w:t>
+      </w:r>
+    </w:p>
+    <w:p>
+      <w:pPr>
+        <w:pStyle w:val="ListParagraph"/>
+        <w:numPr>
+          <w:ilvl w:val="0"/>
+          <w:numId w:val="1"/>
+        </w:numPr>
+      </w:pPr>
+      <w:r>
+        <w:rPr>
+          <w:b/>
+          <w:bCs/>
+        </w:rPr>
+        <w:t>Creaky Gate (</w:t>
+      </w:r>
+      <w:r>
+        <w:rPr>
+          <w:b/>
+          <w:bCs/>
+        </w:rPr>
+        <w:t>Close</w:t>
+      </w:r>
+      <w:r>
+        <w:rPr>
+          <w:b/>
+          <w:bCs/>
+        </w:rPr>
+        <w:t>)</w:t>
+      </w:r>
+      <w:r>
+        <w:t>:</w:t>
+      </w:r>
+      <w:r>
+        <w:t xml:space="preserve"> Plays when the gate is </w:t>
+      </w:r>
+      <w:r>
+        <w:t>close</w:t>
+      </w:r>
+      <w:r>
+        <w:t xml:space="preserve">. Triggered with </w:t>
+      </w:r>
+      <w:r>
+        <w:t xml:space="preserve">exit of </w:t>
+      </w:r>
+      <w:r>
+        <w:t>box collider.</w:t>
+      </w:r>
+    </w:p>
+    <w:p>
+      <w:pPr>
+        <w:ind w:left="360"/>
+        <w:rPr>
+          <w:i/>
+          <w:iCs/>
+        </w:rPr>
+      </w:pPr>
+      <w:r>
+        <w:rPr>
+          <w:i/>
+          <w:iCs/>
+        </w:rPr>
+        <w:t>Sourced from Tech Skull Studios purchased assets</w:t>
       </w:r>
     </w:p>
     <w:p>
@@ -230,7 +301,23 @@
           <w:i/>
           <w:iCs/>
         </w:rPr>
-        <w:t>Taken from open source libraries (to be found later)</w:t>
+        <w:t xml:space="preserve">Taken from </w:t>
+      </w:r>
+      <w:proofErr w:type="gramStart"/>
+      <w:r>
+        <w:rPr>
+          <w:i/>
+          <w:iCs/>
+        </w:rPr>
+        <w:t>open source</w:t>
+      </w:r>
+      <w:proofErr w:type="gramEnd"/>
+      <w:r>
+        <w:rPr>
+          <w:i/>
+          <w:iCs/>
+        </w:rPr>
+        <w:t xml:space="preserve"> libraries (to be found later)</w:t>
       </w:r>
     </w:p>
     <w:p>
@@ -443,7 +530,24 @@
           <w:i/>
           <w:iCs/>
         </w:rPr>
-        <w:t>Taken from open source libraries (to be found later)</w:t>
+        <w:lastRenderedPageBreak/>
+        <w:t xml:space="preserve">Taken from </w:t>
+      </w:r>
+      <w:proofErr w:type="gramStart"/>
+      <w:r>
+        <w:rPr>
+          <w:i/>
+          <w:iCs/>
+        </w:rPr>
+        <w:t>open source</w:t>
+      </w:r>
+      <w:proofErr w:type="gramEnd"/>
+      <w:r>
+        <w:rPr>
+          <w:i/>
+          <w:iCs/>
+        </w:rPr>
+        <w:t xml:space="preserve"> libraries (to be found later)</w:t>
       </w:r>
     </w:p>
     <w:p>
@@ -484,8 +588,23 @@
           <w:i/>
           <w:iCs/>
         </w:rPr>
-        <w:lastRenderedPageBreak/>
-        <w:t>Taken from open source libraries (to be found later)</w:t>
+        <w:t xml:space="preserve">Taken from </w:t>
+      </w:r>
+      <w:proofErr w:type="gramStart"/>
+      <w:r>
+        <w:rPr>
+          <w:i/>
+          <w:iCs/>
+        </w:rPr>
+        <w:t>open source</w:t>
+      </w:r>
+      <w:proofErr w:type="gramEnd"/>
+      <w:r>
+        <w:rPr>
+          <w:i/>
+          <w:iCs/>
+        </w:rPr>
+        <w:t xml:space="preserve"> libraries (to be found later)</w:t>
       </w:r>
     </w:p>
     <w:p>
@@ -529,7 +648,23 @@
           <w:i/>
           <w:iCs/>
         </w:rPr>
-        <w:t>Taken from open source libraries (to be found later)</w:t>
+        <w:t xml:space="preserve">Taken from </w:t>
+      </w:r>
+      <w:proofErr w:type="gramStart"/>
+      <w:r>
+        <w:rPr>
+          <w:i/>
+          <w:iCs/>
+        </w:rPr>
+        <w:t>open source</w:t>
+      </w:r>
+      <w:proofErr w:type="gramEnd"/>
+      <w:r>
+        <w:rPr>
+          <w:i/>
+          <w:iCs/>
+        </w:rPr>
+        <w:t xml:space="preserve"> libraries (to be found later)</w:t>
       </w:r>
     </w:p>
     <w:p>
@@ -567,7 +702,23 @@
           <w:i/>
           <w:iCs/>
         </w:rPr>
-        <w:t>Taken from open source libraries (to be found later)</w:t>
+        <w:t xml:space="preserve">Taken from </w:t>
+      </w:r>
+      <w:proofErr w:type="gramStart"/>
+      <w:r>
+        <w:rPr>
+          <w:i/>
+          <w:iCs/>
+        </w:rPr>
+        <w:t>open source</w:t>
+      </w:r>
+      <w:proofErr w:type="gramEnd"/>
+      <w:r>
+        <w:rPr>
+          <w:i/>
+          <w:iCs/>
+        </w:rPr>
+        <w:t xml:space="preserve"> libraries (to be found later)</w:t>
       </w:r>
     </w:p>
     <w:p>
@@ -989,6 +1140,7 @@
           <w:i/>
           <w:iCs/>
         </w:rPr>
+        <w:lastRenderedPageBreak/>
         <w:t xml:space="preserve">Piano Jump Scare Stinger by </w:t>
       </w:r>
       <w:proofErr w:type="spellStart"/>
@@ -1011,7 +1163,6 @@
     <w:p/>
     <w:p>
       <w:r>
-        <w:lastRenderedPageBreak/>
         <w:t>Rooms:</w:t>
       </w:r>
     </w:p>

</xml_diff>

<commit_message>
Added main entrance door sound effects
</commit_message>
<xml_diff>
--- a/Assets/VXR1190/Horror House/EvanSvendsen_soundPlan.docx
+++ b/Assets/VXR1190/Horror House/EvanSvendsen_soundPlan.docx
@@ -55,6 +55,7 @@
         <w:rPr>
           <w:b/>
           <w:bCs/>
+          <w:highlight w:val="green"/>
         </w:rPr>
         <w:t>Creaky Gate</w:t>
       </w:r>
@@ -62,10 +63,14 @@
         <w:rPr>
           <w:b/>
           <w:bCs/>
+          <w:highlight w:val="green"/>
         </w:rPr>
         <w:t xml:space="preserve"> (Open)</w:t>
       </w:r>
       <w:r>
+        <w:rPr>
+          <w:highlight w:val="green"/>
+        </w:rPr>
         <w:t>:</w:t>
       </w:r>
       <w:r>
@@ -106,6 +111,7 @@
         <w:rPr>
           <w:b/>
           <w:bCs/>
+          <w:highlight w:val="green"/>
         </w:rPr>
         <w:t>Creaky Gate (</w:t>
       </w:r>
@@ -113,6 +119,7 @@
         <w:rPr>
           <w:b/>
           <w:bCs/>
+          <w:highlight w:val="green"/>
         </w:rPr>
         <w:t>Close</w:t>
       </w:r>
@@ -120,10 +127,14 @@
         <w:rPr>
           <w:b/>
           <w:bCs/>
+          <w:highlight w:val="green"/>
         </w:rPr>
         <w:t>)</w:t>
       </w:r>
       <w:r>
+        <w:rPr>
+          <w:highlight w:val="green"/>
+        </w:rPr>
         <w:t>:</w:t>
       </w:r>
       <w:r>
@@ -241,28 +252,12 @@
         </w:rPr>
       </w:pPr>
       <w:hyperlink r:id="rId6" w:history="1">
-        <w:proofErr w:type="spellStart"/>
         <w:r>
           <w:rPr>
             <w:rStyle w:val="Hyperlink"/>
           </w:rPr>
-          <w:t>Freesound</w:t>
+          <w:t>Freesound - thunder7.wav by nednednerb</w:t>
         </w:r>
-        <w:proofErr w:type="spellEnd"/>
-        <w:r>
-          <w:rPr>
-            <w:rStyle w:val="Hyperlink"/>
-          </w:rPr>
-          <w:t xml:space="preserve"> - thunder7.wav by </w:t>
-        </w:r>
-        <w:proofErr w:type="spellStart"/>
-        <w:r>
-          <w:rPr>
-            <w:rStyle w:val="Hyperlink"/>
-          </w:rPr>
-          <w:t>nednednerb</w:t>
-        </w:r>
-        <w:proofErr w:type="spellEnd"/>
       </w:hyperlink>
     </w:p>
     <w:p>
@@ -277,11 +272,26 @@
         <w:rPr>
           <w:b/>
           <w:bCs/>
-        </w:rPr>
-        <w:t>Door Open Sound</w:t>
-      </w:r>
-      <w:r>
-        <w:t xml:space="preserve">: </w:t>
+          <w:highlight w:val="green"/>
+        </w:rPr>
+        <w:t>Main Door</w:t>
+      </w:r>
+      <w:r>
+        <w:rPr>
+          <w:b/>
+          <w:bCs/>
+          <w:highlight w:val="green"/>
+        </w:rPr>
+        <w:t xml:space="preserve"> Open</w:t>
+      </w:r>
+      <w:r>
+        <w:rPr>
+          <w:highlight w:val="green"/>
+        </w:rPr>
+        <w:t>:</w:t>
+      </w:r>
+      <w:r>
+        <w:t xml:space="preserve"> </w:t>
       </w:r>
       <w:r>
         <w:t>Played automatically when the main entrance doors are opened</w:t>
@@ -301,23 +311,7 @@
           <w:i/>
           <w:iCs/>
         </w:rPr>
-        <w:t xml:space="preserve">Taken from </w:t>
-      </w:r>
-      <w:proofErr w:type="gramStart"/>
-      <w:r>
-        <w:rPr>
-          <w:i/>
-          <w:iCs/>
-        </w:rPr>
-        <w:t>open source</w:t>
-      </w:r>
-      <w:proofErr w:type="gramEnd"/>
-      <w:r>
-        <w:rPr>
-          <w:i/>
-          <w:iCs/>
-        </w:rPr>
-        <w:t xml:space="preserve"> libraries (to be found later)</w:t>
+        <w:t>Sourced from Tech Skull Studios purchased assets</w:t>
       </w:r>
     </w:p>
     <w:p>
@@ -332,21 +326,34 @@
         <w:rPr>
           <w:b/>
           <w:bCs/>
-        </w:rPr>
-        <w:t>Airlock Guest &amp; Power Room</w:t>
-      </w:r>
-      <w:r>
-        <w:t xml:space="preserve">: </w:t>
-      </w:r>
-      <w:r>
-        <w:t>Loops in the background the entire game with a very low volume and in 2D space so that it overlays on top of any other sounds being played</w:t>
-      </w:r>
-      <w:r>
-        <w:t>.</w:t>
-      </w:r>
-    </w:p>
-    <w:p>
-      <w:pPr>
+          <w:highlight w:val="green"/>
+        </w:rPr>
+        <w:t xml:space="preserve">Main </w:t>
+      </w:r>
+      <w:r>
+        <w:rPr>
+          <w:b/>
+          <w:bCs/>
+          <w:highlight w:val="green"/>
+        </w:rPr>
+        <w:t>Door Open</w:t>
+      </w:r>
+      <w:r>
+        <w:rPr>
+          <w:highlight w:val="green"/>
+        </w:rPr>
+        <w:t>:</w:t>
+      </w:r>
+      <w:r>
+        <w:t xml:space="preserve"> Played automatically when the main entrance doors are </w:t>
+      </w:r>
+      <w:r>
+        <w:t>closed</w:t>
+      </w:r>
+    </w:p>
+    <w:p>
+      <w:pPr>
+        <w:spacing w:before="240"/>
         <w:ind w:left="360"/>
         <w:rPr>
           <w:i/>
@@ -358,7 +365,7 @@
           <w:i/>
           <w:iCs/>
         </w:rPr>
-        <w:t>Taken From Horror &amp; Suspense asset pack</w:t>
+        <w:t>Sourced from Tech Skull Studios purchased assets</w:t>
       </w:r>
     </w:p>
     <w:p>
@@ -375,14 +382,40 @@
           <w:bCs/>
           <w:highlight w:val="green"/>
         </w:rPr>
-        <w:t>Supernatural Demonic Voices</w:t>
-      </w:r>
-      <w:r>
-        <w:t>: Plays randomly in sequence on the demon model sitting in the chair. When one sound finishes, it will select a random new sound to play</w:t>
-      </w:r>
-    </w:p>
-    <w:p>
-      <w:pPr>
+        <w:t xml:space="preserve">Main </w:t>
+      </w:r>
+      <w:r>
+        <w:rPr>
+          <w:b/>
+          <w:bCs/>
+          <w:highlight w:val="green"/>
+        </w:rPr>
+        <w:t xml:space="preserve">Door </w:t>
+      </w:r>
+      <w:r>
+        <w:rPr>
+          <w:b/>
+          <w:bCs/>
+          <w:highlight w:val="green"/>
+        </w:rPr>
+        <w:t>Shut</w:t>
+      </w:r>
+      <w:r>
+        <w:rPr>
+          <w:highlight w:val="green"/>
+        </w:rPr>
+        <w:t>:</w:t>
+      </w:r>
+      <w:r>
+        <w:t xml:space="preserve"> Played automatically when the main entrance doors are </w:t>
+      </w:r>
+      <w:r>
+        <w:t>shut</w:t>
+      </w:r>
+    </w:p>
+    <w:p>
+      <w:pPr>
+        <w:spacing w:before="240"/>
         <w:ind w:left="360"/>
         <w:rPr>
           <w:i/>
@@ -394,28 +427,7 @@
           <w:i/>
           <w:iCs/>
         </w:rPr>
-        <w:t xml:space="preserve">Vertigo - Ambience - Horror &amp; Suspense </w:t>
-      </w:r>
-      <w:r>
-        <w:rPr>
-          <w:i/>
-          <w:iCs/>
-        </w:rPr>
-        <w:t>-</w:t>
-      </w:r>
-      <w:r>
-        <w:rPr>
-          <w:i/>
-          <w:iCs/>
-        </w:rPr>
-        <w:t xml:space="preserve"> </w:t>
-      </w:r>
-      <w:r>
-        <w:rPr>
-          <w:i/>
-          <w:iCs/>
-        </w:rPr>
-        <w:t>Voices - Supernatural - Demonic</w:t>
+        <w:t>Sourced from Tech Skull Studios purchased assets</w:t>
       </w:r>
     </w:p>
     <w:p>
@@ -430,15 +442,17 @@
         <w:rPr>
           <w:b/>
           <w:bCs/>
-          <w:highlight w:val="green"/>
-        </w:rPr>
-        <w:t>Grandfather Clock Ticking</w:t>
-      </w:r>
-      <w:r>
-        <w:t>:</w:t>
-      </w:r>
-      <w:r>
-        <w:t xml:space="preserve"> Plays on loop. Player will hear this sound when approaching the clock</w:t>
+        </w:rPr>
+        <w:t>Airlock Guest &amp; Power Room</w:t>
+      </w:r>
+      <w:r>
+        <w:t xml:space="preserve">: </w:t>
+      </w:r>
+      <w:r>
+        <w:t>Loops in the background the entire game with a very low volume and in 2D space so that it overlays on top of any other sounds being played</w:t>
+      </w:r>
+      <w:r>
+        <w:t>.</w:t>
       </w:r>
     </w:p>
     <w:p>
@@ -454,7 +468,7 @@
           <w:i/>
           <w:iCs/>
         </w:rPr>
-        <w:t>Sourced from Tech Skull Studios purchased assets</w:t>
+        <w:t>Taken From Horror &amp; Suspense asset pack</w:t>
       </w:r>
     </w:p>
     <w:p>
@@ -469,14 +483,12 @@
         <w:rPr>
           <w:b/>
           <w:bCs/>
-        </w:rPr>
-        <w:t>Organ Drone</w:t>
-      </w:r>
-      <w:r>
-        <w:t>: Loops on the piano. Keys move on their own</w:t>
-      </w:r>
-      <w:r>
-        <w:t xml:space="preserve"> animation</w:t>
+          <w:highlight w:val="green"/>
+        </w:rPr>
+        <w:t>Supernatural Demonic Voices</w:t>
+      </w:r>
+      <w:r>
+        <w:t>: Plays randomly in sequence on the demon model sitting in the chair. When one sound finishes, it will select a random new sound to play</w:t>
       </w:r>
     </w:p>
     <w:p>
@@ -492,7 +504,28 @@
           <w:i/>
           <w:iCs/>
         </w:rPr>
-        <w:t>Taken From Horror &amp; Suspense asset pack</w:t>
+        <w:t xml:space="preserve">Vertigo - Ambience - Horror &amp; Suspense </w:t>
+      </w:r>
+      <w:r>
+        <w:rPr>
+          <w:i/>
+          <w:iCs/>
+        </w:rPr>
+        <w:t>-</w:t>
+      </w:r>
+      <w:r>
+        <w:rPr>
+          <w:i/>
+          <w:iCs/>
+        </w:rPr>
+        <w:t xml:space="preserve"> </w:t>
+      </w:r>
+      <w:r>
+        <w:rPr>
+          <w:i/>
+          <w:iCs/>
+        </w:rPr>
+        <w:t>Voices - Supernatural - Demonic</w:t>
       </w:r>
     </w:p>
     <w:p>
@@ -507,14 +540,16 @@
         <w:rPr>
           <w:b/>
           <w:bCs/>
-        </w:rPr>
-        <w:t>Fridge Hum</w:t>
+          <w:highlight w:val="green"/>
+        </w:rPr>
+        <w:lastRenderedPageBreak/>
+        <w:t>Grandfather Clock Ticking</w:t>
       </w:r>
       <w:r>
         <w:t>:</w:t>
       </w:r>
       <w:r>
-        <w:t xml:space="preserve"> Loops on the fridge in the kitchen</w:t>
+        <w:t xml:space="preserve"> Plays on loop. Player will hear this sound when approaching the clock</w:t>
       </w:r>
     </w:p>
     <w:p>
@@ -530,24 +565,7 @@
           <w:i/>
           <w:iCs/>
         </w:rPr>
-        <w:lastRenderedPageBreak/>
-        <w:t xml:space="preserve">Taken from </w:t>
-      </w:r>
-      <w:proofErr w:type="gramStart"/>
-      <w:r>
-        <w:rPr>
-          <w:i/>
-          <w:iCs/>
-        </w:rPr>
-        <w:t>open source</w:t>
-      </w:r>
-      <w:proofErr w:type="gramEnd"/>
-      <w:r>
-        <w:rPr>
-          <w:i/>
-          <w:iCs/>
-        </w:rPr>
-        <w:t xml:space="preserve"> libraries (to be found later)</w:t>
+        <w:t>Sourced from Tech Skull Studios purchased assets</w:t>
       </w:r>
     </w:p>
     <w:p>
@@ -563,16 +581,13 @@
           <w:b/>
           <w:bCs/>
         </w:rPr>
-        <w:t>Rocking Horse Loop</w:t>
-      </w:r>
-      <w:r>
-        <w:t>:</w:t>
-      </w:r>
-      <w:r>
-        <w:t xml:space="preserve"> </w:t>
-      </w:r>
-      <w:r>
-        <w:t>Rocking horse plays in the bedroom animating rocking back and forth</w:t>
+        <w:t>Organ Drone</w:t>
+      </w:r>
+      <w:r>
+        <w:t>: Loops on the piano. Keys move on their own</w:t>
+      </w:r>
+      <w:r>
+        <w:t xml:space="preserve"> animation</w:t>
       </w:r>
     </w:p>
     <w:p>
@@ -588,23 +603,7 @@
           <w:i/>
           <w:iCs/>
         </w:rPr>
-        <w:t xml:space="preserve">Taken from </w:t>
-      </w:r>
-      <w:proofErr w:type="gramStart"/>
-      <w:r>
-        <w:rPr>
-          <w:i/>
-          <w:iCs/>
-        </w:rPr>
-        <w:t>open source</w:t>
-      </w:r>
-      <w:proofErr w:type="gramEnd"/>
-      <w:r>
-        <w:rPr>
-          <w:i/>
-          <w:iCs/>
-        </w:rPr>
-        <w:t xml:space="preserve"> libraries (to be found later)</w:t>
+        <w:t>Taken From Horror &amp; Suspense asset pack</w:t>
       </w:r>
     </w:p>
     <w:p>
@@ -620,19 +619,13 @@
           <w:b/>
           <w:bCs/>
         </w:rPr>
-        <w:t>Light Flicker</w:t>
+        <w:t>Fridge Hum</w:t>
       </w:r>
       <w:r>
         <w:t>:</w:t>
       </w:r>
       <w:r>
-        <w:t xml:space="preserve"> </w:t>
-      </w:r>
-      <w:r>
-        <w:t>Lamp in the front entrance will randomly flicker when the player approaches it. Lamp flicker sound plays while the lamp is flashing</w:t>
-      </w:r>
-      <w:r>
-        <w:t>. Also played on upstairs bedroom light</w:t>
+        <w:t xml:space="preserve"> Loops on the fridge in the kitchen</w:t>
       </w:r>
     </w:p>
     <w:p>
@@ -648,23 +641,7 @@
           <w:i/>
           <w:iCs/>
         </w:rPr>
-        <w:t xml:space="preserve">Taken from </w:t>
-      </w:r>
-      <w:proofErr w:type="gramStart"/>
-      <w:r>
-        <w:rPr>
-          <w:i/>
-          <w:iCs/>
-        </w:rPr>
-        <w:t>open source</w:t>
-      </w:r>
-      <w:proofErr w:type="gramEnd"/>
-      <w:r>
-        <w:rPr>
-          <w:i/>
-          <w:iCs/>
-        </w:rPr>
-        <w:t xml:space="preserve"> libraries (to be found later)</w:t>
+        <w:t>Taken from open source libraries (to be found later)</w:t>
       </w:r>
     </w:p>
     <w:p>
@@ -680,13 +657,16 @@
           <w:b/>
           <w:bCs/>
         </w:rPr>
-        <w:t>White Noise</w:t>
+        <w:t>Rocking Horse Loop</w:t>
       </w:r>
       <w:r>
         <w:t>:</w:t>
       </w:r>
       <w:r>
-        <w:t xml:space="preserve"> Upon entering the murder room, the white noise will be triggered by the box collider and the pitch of all noises will drop slightly.</w:t>
+        <w:t xml:space="preserve"> </w:t>
+      </w:r>
+      <w:r>
+        <w:t>Rocking horse plays in the bedroom animating rocking back and forth</w:t>
       </w:r>
     </w:p>
     <w:p>
@@ -702,23 +682,7 @@
           <w:i/>
           <w:iCs/>
         </w:rPr>
-        <w:t xml:space="preserve">Taken from </w:t>
-      </w:r>
-      <w:proofErr w:type="gramStart"/>
-      <w:r>
-        <w:rPr>
-          <w:i/>
-          <w:iCs/>
-        </w:rPr>
-        <w:t>open source</w:t>
-      </w:r>
-      <w:proofErr w:type="gramEnd"/>
-      <w:r>
-        <w:rPr>
-          <w:i/>
-          <w:iCs/>
-        </w:rPr>
-        <w:t xml:space="preserve"> libraries (to be found later)</w:t>
+        <w:t>Taken from open source libraries (to be found later)</w:t>
       </w:r>
     </w:p>
     <w:p>
@@ -733,18 +697,20 @@
         <w:rPr>
           <w:b/>
           <w:bCs/>
-          <w:highlight w:val="green"/>
-        </w:rPr>
-        <w:t>Ship Sounds</w:t>
-      </w:r>
-      <w:r>
-        <w:rPr>
-          <w:highlight w:val="green"/>
-        </w:rPr>
+        </w:rPr>
+        <w:t>Light Flicker</w:t>
+      </w:r>
+      <w:r>
         <w:t>:</w:t>
       </w:r>
       <w:r>
-        <w:t xml:space="preserve"> Randomly played in a playlist on loop in the bathroom</w:t>
+        <w:t xml:space="preserve"> </w:t>
+      </w:r>
+      <w:r>
+        <w:t>Lamp in the front entrance will randomly flicker when the player approaches it. Lamp flicker sound plays while the lamp is flashing</w:t>
+      </w:r>
+      <w:r>
+        <w:t>. Also played on upstairs bedroom light</w:t>
       </w:r>
     </w:p>
     <w:p>
@@ -760,12 +726,7 @@
           <w:i/>
           <w:iCs/>
         </w:rPr>
-        <w:t>Sourced from Tech Skull Studios purchased assets</w:t>
-      </w:r>
-    </w:p>
-    <w:p>
-      <w:r>
-        <w:t>2D:</w:t>
+        <w:t>Taken from open source libraries (to be found later)</w:t>
       </w:r>
     </w:p>
     <w:p>
@@ -780,12 +741,14 @@
         <w:rPr>
           <w:b/>
           <w:bCs/>
-          <w:highlight w:val="green"/>
-        </w:rPr>
-        <w:t>UFO Drone</w:t>
-      </w:r>
-      <w:r>
-        <w:t>: Loops in the background the entire game with a very low volume and in 2D space so that it overlays on top of any other sounds being played</w:t>
+        </w:rPr>
+        <w:t>White Noise</w:t>
+      </w:r>
+      <w:r>
+        <w:t>:</w:t>
+      </w:r>
+      <w:r>
+        <w:t xml:space="preserve"> Upon entering the murder room, the white noise will be triggered by the box collider and the pitch of all noises will drop slightly.</w:t>
       </w:r>
     </w:p>
     <w:p>
@@ -801,28 +764,7 @@
           <w:i/>
           <w:iCs/>
         </w:rPr>
-        <w:t xml:space="preserve">Vertigo - Ambience - Horror &amp; Suspense </w:t>
-      </w:r>
-      <w:r>
-        <w:rPr>
-          <w:i/>
-          <w:iCs/>
-        </w:rPr>
-        <w:t>-</w:t>
-      </w:r>
-      <w:r>
-        <w:rPr>
-          <w:i/>
-          <w:iCs/>
-        </w:rPr>
-        <w:t xml:space="preserve"> </w:t>
-      </w:r>
-      <w:r>
-        <w:rPr>
-          <w:i/>
-          <w:iCs/>
-        </w:rPr>
-        <w:t>Tension - Drones - UFO Drone</w:t>
+        <w:t>Taken from open source libraries (to be found later)</w:t>
       </w:r>
     </w:p>
     <w:p>
@@ -837,35 +779,18 @@
         <w:rPr>
           <w:b/>
           <w:bCs/>
-        </w:rPr>
-        <w:t>Foots</w:t>
-      </w:r>
-      <w:r>
-        <w:rPr>
-          <w:b/>
-          <w:bCs/>
-        </w:rPr>
-        <w:t>t</w:t>
-      </w:r>
-      <w:r>
-        <w:rPr>
-          <w:b/>
-          <w:bCs/>
-        </w:rPr>
-        <w:t>ep Sounds</w:t>
-      </w:r>
-      <w:r>
-        <w:rPr>
-          <w:b/>
-          <w:bCs/>
-        </w:rPr>
-        <w:t xml:space="preserve"> (Outside &amp; Inside)</w:t>
-      </w:r>
-      <w:r>
-        <w:t>: Play while the character is walking through the house</w:t>
-      </w:r>
-      <w:r>
-        <w:t xml:space="preserve"> and outside</w:t>
+          <w:highlight w:val="green"/>
+        </w:rPr>
+        <w:t>Ship Sounds</w:t>
+      </w:r>
+      <w:r>
+        <w:rPr>
+          <w:highlight w:val="green"/>
+        </w:rPr>
+        <w:t>:</w:t>
+      </w:r>
+      <w:r>
+        <w:t xml:space="preserve"> Randomly played in a playlist on loop in the bathroom</w:t>
       </w:r>
     </w:p>
     <w:p>
@@ -882,6 +807,11 @@
           <w:iCs/>
         </w:rPr>
         <w:t>Sourced from Tech Skull Studios purchased assets</w:t>
+      </w:r>
+    </w:p>
+    <w:p>
+      <w:r>
+        <w:t>2D:</w:t>
       </w:r>
     </w:p>
     <w:p>
@@ -898,13 +828,10 @@
           <w:bCs/>
           <w:highlight w:val="green"/>
         </w:rPr>
-        <w:t>Collect Sound</w:t>
-      </w:r>
-      <w:r>
-        <w:t>:</w:t>
-      </w:r>
-      <w:r>
-        <w:t xml:space="preserve"> UI sound plays when the player picks up the religious artifacts</w:t>
+        <w:t>UFO Drone</w:t>
+      </w:r>
+      <w:r>
+        <w:t>: Loops in the background the entire game with a very low volume and in 2D space so that it overlays on top of any other sounds being played</w:t>
       </w:r>
     </w:p>
     <w:p>
@@ -920,7 +847,28 @@
           <w:i/>
           <w:iCs/>
         </w:rPr>
-        <w:t>Sourced from Tech Skull Studios purchased assets</w:t>
+        <w:t xml:space="preserve">Vertigo - Ambience - Horror &amp; Suspense </w:t>
+      </w:r>
+      <w:r>
+        <w:rPr>
+          <w:i/>
+          <w:iCs/>
+        </w:rPr>
+        <w:t>-</w:t>
+      </w:r>
+      <w:r>
+        <w:rPr>
+          <w:i/>
+          <w:iCs/>
+        </w:rPr>
+        <w:t xml:space="preserve"> </w:t>
+      </w:r>
+      <w:r>
+        <w:rPr>
+          <w:i/>
+          <w:iCs/>
+        </w:rPr>
+        <w:t>Tension - Drones - UFO Drone</w:t>
       </w:r>
     </w:p>
     <w:p>
@@ -935,26 +883,35 @@
         <w:rPr>
           <w:b/>
           <w:bCs/>
-          <w:highlight w:val="green"/>
-        </w:rPr>
-        <w:t>Game Over</w:t>
-      </w:r>
-      <w:r>
-        <w:rPr>
-          <w:b/>
-          <w:bCs/>
-          <w:highlight w:val="green"/>
-        </w:rPr>
-        <w:t xml:space="preserve"> Sound</w:t>
-      </w:r>
-      <w:r>
-        <w:t>:</w:t>
-      </w:r>
-      <w:r>
-        <w:t xml:space="preserve"> UI sound plays when the player </w:t>
-      </w:r>
-      <w:r>
-        <w:t>brings all artifacts to the murder room and lifts the curse</w:t>
+        </w:rPr>
+        <w:t>Foots</w:t>
+      </w:r>
+      <w:r>
+        <w:rPr>
+          <w:b/>
+          <w:bCs/>
+        </w:rPr>
+        <w:t>t</w:t>
+      </w:r>
+      <w:r>
+        <w:rPr>
+          <w:b/>
+          <w:bCs/>
+        </w:rPr>
+        <w:t>ep Sounds</w:t>
+      </w:r>
+      <w:r>
+        <w:rPr>
+          <w:b/>
+          <w:bCs/>
+        </w:rPr>
+        <w:t xml:space="preserve"> (Outside &amp; Inside)</w:t>
+      </w:r>
+      <w:r>
+        <w:t>: Play while the character is walking through the house</w:t>
+      </w:r>
+      <w:r>
+        <w:t xml:space="preserve"> and outside</w:t>
       </w:r>
     </w:p>
     <w:p>
@@ -985,14 +942,15 @@
         <w:rPr>
           <w:b/>
           <w:bCs/>
-        </w:rPr>
-        <w:t>Audio Narration</w:t>
+          <w:highlight w:val="green"/>
+        </w:rPr>
+        <w:t>Collect Sound</w:t>
       </w:r>
       <w:r>
         <w:t>:</w:t>
       </w:r>
       <w:r>
-        <w:t xml:space="preserve"> Plays at the start of the game. Describes the gameplay and goal and win condition. Recorded by myself</w:t>
+        <w:t xml:space="preserve"> UI sound plays when the player picks up the religious artifacts</w:t>
       </w:r>
     </w:p>
     <w:p>
@@ -1008,7 +966,7 @@
           <w:i/>
           <w:iCs/>
         </w:rPr>
-        <w:t>To Be Recorded</w:t>
+        <w:t>Sourced from Tech Skull Studios purchased assets</w:t>
       </w:r>
     </w:p>
     <w:p>
@@ -1025,19 +983,24 @@
           <w:bCs/>
           <w:highlight w:val="green"/>
         </w:rPr>
-        <w:t>Ghost Scream</w:t>
+        <w:t>Game Over</w:t>
+      </w:r>
+      <w:r>
+        <w:rPr>
+          <w:b/>
+          <w:bCs/>
+          <w:highlight w:val="green"/>
+        </w:rPr>
+        <w:t xml:space="preserve"> Sound</w:t>
       </w:r>
       <w:r>
         <w:t>:</w:t>
       </w:r>
       <w:r>
-        <w:t xml:space="preserve"> </w:t>
-      </w:r>
-      <w:r>
-        <w:t>Played w</w:t>
-      </w:r>
-      <w:r>
-        <w:t>hen the ghost appears</w:t>
+        <w:t xml:space="preserve"> UI sound plays when the player </w:t>
+      </w:r>
+      <w:r>
+        <w:t>brings all artifacts to the murder room and lifts the curse</w:t>
       </w:r>
     </w:p>
     <w:p>
@@ -1053,49 +1016,7 @@
           <w:i/>
           <w:iCs/>
         </w:rPr>
-        <w:t xml:space="preserve">Vertigo - Ambience - Horror &amp; Suspense </w:t>
-      </w:r>
-      <w:r>
-        <w:rPr>
-          <w:i/>
-          <w:iCs/>
-        </w:rPr>
-        <w:t>-</w:t>
-      </w:r>
-      <w:r>
-        <w:rPr>
-          <w:i/>
-          <w:iCs/>
-        </w:rPr>
-        <w:t xml:space="preserve"> </w:t>
-      </w:r>
-      <w:r>
-        <w:rPr>
-          <w:i/>
-          <w:iCs/>
-        </w:rPr>
-        <w:t xml:space="preserve">Voices </w:t>
-      </w:r>
-      <w:r>
-        <w:rPr>
-          <w:i/>
-          <w:iCs/>
-        </w:rPr>
-        <w:t>–</w:t>
-      </w:r>
-      <w:r>
-        <w:rPr>
-          <w:i/>
-          <w:iCs/>
-        </w:rPr>
-        <w:t xml:space="preserve"> </w:t>
-      </w:r>
-      <w:r>
-        <w:rPr>
-          <w:i/>
-          <w:iCs/>
-        </w:rPr>
-        <w:t>Human-like</w:t>
+        <w:t>Sourced from Tech Skull Studios purchased assets</w:t>
       </w:r>
     </w:p>
     <w:p>
@@ -1110,8 +1031,149 @@
         <w:rPr>
           <w:b/>
           <w:bCs/>
+        </w:rPr>
+        <w:lastRenderedPageBreak/>
+        <w:t>Audio Narration</w:t>
+      </w:r>
+      <w:r>
+        <w:t>:</w:t>
+      </w:r>
+      <w:r>
+        <w:t xml:space="preserve"> Plays at the start of the game. Describes the gameplay and goal and win condition. Recorded by myself</w:t>
+      </w:r>
+    </w:p>
+    <w:p>
+      <w:pPr>
+        <w:ind w:left="360"/>
+        <w:rPr>
+          <w:i/>
+          <w:iCs/>
+        </w:rPr>
+      </w:pPr>
+      <w:r>
+        <w:rPr>
+          <w:i/>
+          <w:iCs/>
+        </w:rPr>
+        <w:t>Recorded</w:t>
+      </w:r>
+      <w:r>
+        <w:rPr>
+          <w:i/>
+          <w:iCs/>
+        </w:rPr>
+        <w:t xml:space="preserve"> By Myself</w:t>
+      </w:r>
+    </w:p>
+    <w:p>
+      <w:pPr>
+        <w:pStyle w:val="ListParagraph"/>
+        <w:numPr>
+          <w:ilvl w:val="0"/>
+          <w:numId w:val="1"/>
+        </w:numPr>
+      </w:pPr>
+      <w:r>
+        <w:rPr>
+          <w:b/>
+          <w:bCs/>
           <w:highlight w:val="green"/>
         </w:rPr>
+        <w:t>Ghost Scream</w:t>
+      </w:r>
+      <w:r>
+        <w:rPr>
+          <w:b/>
+          <w:bCs/>
+          <w:highlight w:val="green"/>
+        </w:rPr>
+        <w:t>s</w:t>
+      </w:r>
+      <w:r>
+        <w:t>:</w:t>
+      </w:r>
+      <w:r>
+        <w:t xml:space="preserve"> </w:t>
+      </w:r>
+      <w:r>
+        <w:t>Played w</w:t>
+      </w:r>
+      <w:r>
+        <w:t>hen the ghost appears</w:t>
+      </w:r>
+    </w:p>
+    <w:p>
+      <w:pPr>
+        <w:ind w:left="360"/>
+        <w:rPr>
+          <w:i/>
+          <w:iCs/>
+        </w:rPr>
+      </w:pPr>
+      <w:r>
+        <w:rPr>
+          <w:i/>
+          <w:iCs/>
+        </w:rPr>
+        <w:t xml:space="preserve">Vertigo - Ambience - Horror &amp; Suspense </w:t>
+      </w:r>
+      <w:r>
+        <w:rPr>
+          <w:i/>
+          <w:iCs/>
+        </w:rPr>
+        <w:t>-</w:t>
+      </w:r>
+      <w:r>
+        <w:rPr>
+          <w:i/>
+          <w:iCs/>
+        </w:rPr>
+        <w:t xml:space="preserve"> </w:t>
+      </w:r>
+      <w:r>
+        <w:rPr>
+          <w:i/>
+          <w:iCs/>
+        </w:rPr>
+        <w:t xml:space="preserve">Voices </w:t>
+      </w:r>
+      <w:r>
+        <w:rPr>
+          <w:i/>
+          <w:iCs/>
+        </w:rPr>
+        <w:t>–</w:t>
+      </w:r>
+      <w:r>
+        <w:rPr>
+          <w:i/>
+          <w:iCs/>
+        </w:rPr>
+        <w:t xml:space="preserve"> </w:t>
+      </w:r>
+      <w:r>
+        <w:rPr>
+          <w:i/>
+          <w:iCs/>
+        </w:rPr>
+        <w:t>Human-like</w:t>
+      </w:r>
+    </w:p>
+    <w:p>
+      <w:pPr>
+        <w:pStyle w:val="ListParagraph"/>
+        <w:numPr>
+          <w:ilvl w:val="0"/>
+          <w:numId w:val="1"/>
+        </w:numPr>
+      </w:pPr>
+      <w:r>
+        <w:rPr>
+          <w:b/>
+          <w:bCs/>
+          <w:highlight w:val="green"/>
+        </w:rPr>
         <w:t>Jump Scare</w:t>
       </w:r>
       <w:r>
@@ -1140,24 +1202,7 @@
           <w:i/>
           <w:iCs/>
         </w:rPr>
-        <w:lastRenderedPageBreak/>
-        <w:t xml:space="preserve">Piano Jump Scare Stinger by </w:t>
-      </w:r>
-      <w:proofErr w:type="spellStart"/>
-      <w:r>
-        <w:rPr>
-          <w:i/>
-          <w:iCs/>
-        </w:rPr>
-        <w:t>TheSoundFXGuy_YT</w:t>
-      </w:r>
-      <w:proofErr w:type="spellEnd"/>
-      <w:r>
-        <w:rPr>
-          <w:i/>
-          <w:iCs/>
-        </w:rPr>
-        <w:t xml:space="preserve"> -- https://freesound.org/s/534218/ -- License: Attribution 4.0</w:t>
+        <w:t>Piano Jump Scare Stinger by TheSoundFXGuy_YT -- https://freesound.org/s/534218/ -- License: Attribution 4.0</w:t>
       </w:r>
     </w:p>
     <w:p/>

</xml_diff>

<commit_message>
Added end of game transition
</commit_message>
<xml_diff>
--- a/Assets/VXR1190/Horror House/EvanSvendsen_soundPlan.docx
+++ b/Assets/VXR1190/Horror House/EvanSvendsen_soundPlan.docx
@@ -252,12 +252,28 @@
         </w:rPr>
       </w:pPr>
       <w:hyperlink r:id="rId6" w:history="1">
+        <w:proofErr w:type="spellStart"/>
         <w:r>
           <w:rPr>
             <w:rStyle w:val="Hyperlink"/>
           </w:rPr>
-          <w:t>Freesound - thunder7.wav by nednednerb</w:t>
+          <w:t>Freesound</w:t>
         </w:r>
+        <w:proofErr w:type="spellEnd"/>
+        <w:r>
+          <w:rPr>
+            <w:rStyle w:val="Hyperlink"/>
+          </w:rPr>
+          <w:t xml:space="preserve"> - thunder7.wav by </w:t>
+        </w:r>
+        <w:proofErr w:type="spellStart"/>
+        <w:r>
+          <w:rPr>
+            <w:rStyle w:val="Hyperlink"/>
+          </w:rPr>
+          <w:t>nednednerb</w:t>
+        </w:r>
+        <w:proofErr w:type="spellEnd"/>
       </w:hyperlink>
     </w:p>
     <w:p>
@@ -580,18 +596,61 @@
         <w:rPr>
           <w:b/>
           <w:bCs/>
-        </w:rPr>
-        <w:t>Organ Drone</w:t>
-      </w:r>
-      <w:r>
-        <w:t>: Loops on the piano. Keys move on their own</w:t>
-      </w:r>
-      <w:r>
-        <w:t xml:space="preserve"> animation</w:t>
-      </w:r>
-    </w:p>
-    <w:p>
-      <w:pPr>
+          <w:highlight w:val="green"/>
+        </w:rPr>
+        <w:t>Door Creak</w:t>
+      </w:r>
+      <w:r>
+        <w:rPr>
+          <w:b/>
+          <w:bCs/>
+          <w:highlight w:val="green"/>
+        </w:rPr>
+        <w:t xml:space="preserve"> </w:t>
+      </w:r>
+      <w:r>
+        <w:rPr>
+          <w:b/>
+          <w:bCs/>
+          <w:highlight w:val="green"/>
+        </w:rPr>
+        <w:t>(</w:t>
+      </w:r>
+      <w:r>
+        <w:rPr>
+          <w:b/>
+          <w:bCs/>
+          <w:highlight w:val="green"/>
+        </w:rPr>
+        <w:t>Open</w:t>
+      </w:r>
+      <w:r>
+        <w:rPr>
+          <w:b/>
+          <w:bCs/>
+          <w:highlight w:val="green"/>
+        </w:rPr>
+        <w:t>)</w:t>
+      </w:r>
+      <w:r>
+        <w:rPr>
+          <w:highlight w:val="green"/>
+        </w:rPr>
+        <w:t>:</w:t>
+      </w:r>
+      <w:r>
+        <w:t xml:space="preserve"> Played automatically when doors </w:t>
+      </w:r>
+      <w:r>
+        <w:t>in the house are</w:t>
+      </w:r>
+      <w:r>
+        <w:t xml:space="preserve"> opened</w:t>
+      </w:r>
+    </w:p>
+    <w:p>
+      <w:pPr>
+        <w:spacing w:before="240"/>
         <w:ind w:left="360"/>
         <w:rPr>
           <w:i/>
@@ -603,7 +662,7 @@
           <w:i/>
           <w:iCs/>
         </w:rPr>
-        <w:t>Taken From Horror &amp; Suspense asset pack</w:t>
+        <w:t>Sourced from Tech Skull Studios purchased assets</w:t>
       </w:r>
     </w:p>
     <w:p>
@@ -618,18 +677,58 @@
         <w:rPr>
           <w:b/>
           <w:bCs/>
-        </w:rPr>
-        <w:t>Fridge Hum</w:t>
-      </w:r>
-      <w:r>
+          <w:highlight w:val="green"/>
+        </w:rPr>
+        <w:t>Door Creak</w:t>
+      </w:r>
+      <w:r>
+        <w:rPr>
+          <w:b/>
+          <w:bCs/>
+          <w:highlight w:val="green"/>
+        </w:rPr>
+        <w:t xml:space="preserve"> </w:t>
+      </w:r>
+      <w:r>
+        <w:rPr>
+          <w:b/>
+          <w:bCs/>
+          <w:highlight w:val="green"/>
+        </w:rPr>
+        <w:t>(</w:t>
+      </w:r>
+      <w:r>
+        <w:rPr>
+          <w:b/>
+          <w:bCs/>
+          <w:highlight w:val="green"/>
+        </w:rPr>
+        <w:t>Close</w:t>
+      </w:r>
+      <w:r>
+        <w:rPr>
+          <w:b/>
+          <w:bCs/>
+          <w:highlight w:val="green"/>
+        </w:rPr>
+        <w:t>)</w:t>
+      </w:r>
+      <w:r>
+        <w:rPr>
+          <w:highlight w:val="green"/>
+        </w:rPr>
         <w:t>:</w:t>
       </w:r>
       <w:r>
-        <w:t xml:space="preserve"> Loops on the fridge in the kitchen</w:t>
-      </w:r>
-    </w:p>
-    <w:p>
-      <w:pPr>
+        <w:t xml:space="preserve"> Played automatically when doors in the house are </w:t>
+      </w:r>
+      <w:r>
+        <w:t>closed</w:t>
+      </w:r>
+    </w:p>
+    <w:p>
+      <w:pPr>
+        <w:spacing w:before="240"/>
         <w:ind w:left="360"/>
         <w:rPr>
           <w:i/>
@@ -641,7 +740,7 @@
           <w:i/>
           <w:iCs/>
         </w:rPr>
-        <w:t>Taken from open source libraries (to be found later)</w:t>
+        <w:t>Sourced from Tech Skull Studios purchased assets</w:t>
       </w:r>
     </w:p>
     <w:p>
@@ -657,16 +756,13 @@
           <w:b/>
           <w:bCs/>
         </w:rPr>
-        <w:t>Rocking Horse Loop</w:t>
-      </w:r>
-      <w:r>
-        <w:t>:</w:t>
-      </w:r>
-      <w:r>
-        <w:t xml:space="preserve"> </w:t>
-      </w:r>
-      <w:r>
-        <w:t>Rocking horse plays in the bedroom animating rocking back and forth</w:t>
+        <w:t>Organ Drone</w:t>
+      </w:r>
+      <w:r>
+        <w:t>: Loops on the piano. Keys move on their own</w:t>
+      </w:r>
+      <w:r>
+        <w:t xml:space="preserve"> animation</w:t>
       </w:r>
     </w:p>
     <w:p>
@@ -682,7 +778,7 @@
           <w:i/>
           <w:iCs/>
         </w:rPr>
-        <w:t>Taken from open source libraries (to be found later)</w:t>
+        <w:t>Taken From Horror &amp; Suspense asset pack</w:t>
       </w:r>
     </w:p>
     <w:p>
@@ -698,19 +794,13 @@
           <w:b/>
           <w:bCs/>
         </w:rPr>
-        <w:t>Light Flicker</w:t>
+        <w:t>Fridge Hum</w:t>
       </w:r>
       <w:r>
         <w:t>:</w:t>
       </w:r>
       <w:r>
-        <w:t xml:space="preserve"> </w:t>
-      </w:r>
-      <w:r>
-        <w:t>Lamp in the front entrance will randomly flicker when the player approaches it. Lamp flicker sound plays while the lamp is flashing</w:t>
-      </w:r>
-      <w:r>
-        <w:t>. Also played on upstairs bedroom light</w:t>
+        <w:t xml:space="preserve"> Loops on the fridge in the kitchen</w:t>
       </w:r>
     </w:p>
     <w:p>
@@ -726,7 +816,23 @@
           <w:i/>
           <w:iCs/>
         </w:rPr>
-        <w:t>Taken from open source libraries (to be found later)</w:t>
+        <w:t xml:space="preserve">Taken from </w:t>
+      </w:r>
+      <w:proofErr w:type="gramStart"/>
+      <w:r>
+        <w:rPr>
+          <w:i/>
+          <w:iCs/>
+        </w:rPr>
+        <w:t>open source</w:t>
+      </w:r>
+      <w:proofErr w:type="gramEnd"/>
+      <w:r>
+        <w:rPr>
+          <w:i/>
+          <w:iCs/>
+        </w:rPr>
+        <w:t xml:space="preserve"> libraries (to be found later)</w:t>
       </w:r>
     </w:p>
     <w:p>
@@ -742,13 +848,16 @@
           <w:b/>
           <w:bCs/>
         </w:rPr>
-        <w:t>White Noise</w:t>
+        <w:t>Rocking Horse Loop</w:t>
       </w:r>
       <w:r>
         <w:t>:</w:t>
       </w:r>
       <w:r>
-        <w:t xml:space="preserve"> Upon entering the murder room, the white noise will be triggered by the box collider and the pitch of all noises will drop slightly.</w:t>
+        <w:t xml:space="preserve"> </w:t>
+      </w:r>
+      <w:r>
+        <w:t>Rocking horse plays in the bedroom animating rocking back and forth</w:t>
       </w:r>
     </w:p>
     <w:p>
@@ -764,7 +873,23 @@
           <w:i/>
           <w:iCs/>
         </w:rPr>
-        <w:t>Taken from open source libraries (to be found later)</w:t>
+        <w:t xml:space="preserve">Taken from </w:t>
+      </w:r>
+      <w:proofErr w:type="gramStart"/>
+      <w:r>
+        <w:rPr>
+          <w:i/>
+          <w:iCs/>
+        </w:rPr>
+        <w:t>open source</w:t>
+      </w:r>
+      <w:proofErr w:type="gramEnd"/>
+      <w:r>
+        <w:rPr>
+          <w:i/>
+          <w:iCs/>
+        </w:rPr>
+        <w:t xml:space="preserve"> libraries (to be found later)</w:t>
       </w:r>
     </w:p>
     <w:p>
@@ -779,18 +904,20 @@
         <w:rPr>
           <w:b/>
           <w:bCs/>
-          <w:highlight w:val="green"/>
-        </w:rPr>
-        <w:t>Ship Sounds</w:t>
-      </w:r>
-      <w:r>
-        <w:rPr>
-          <w:highlight w:val="green"/>
-        </w:rPr>
+        </w:rPr>
+        <w:t>Light Flicker</w:t>
+      </w:r>
+      <w:r>
         <w:t>:</w:t>
       </w:r>
       <w:r>
-        <w:t xml:space="preserve"> Randomly played in a playlist on loop in the bathroom</w:t>
+        <w:t xml:space="preserve"> </w:t>
+      </w:r>
+      <w:r>
+        <w:t>Lamp in the front entrance will randomly flicker when the player approaches it. Lamp flicker sound plays while the lamp is flashing</w:t>
+      </w:r>
+      <w:r>
+        <w:t>. Also played on upstairs bedroom light</w:t>
       </w:r>
     </w:p>
     <w:p>
@@ -806,12 +933,23 @@
           <w:i/>
           <w:iCs/>
         </w:rPr>
-        <w:t>Sourced from Tech Skull Studios purchased assets</w:t>
-      </w:r>
-    </w:p>
-    <w:p>
-      <w:r>
-        <w:t>2D:</w:t>
+        <w:t xml:space="preserve">Taken from </w:t>
+      </w:r>
+      <w:proofErr w:type="gramStart"/>
+      <w:r>
+        <w:rPr>
+          <w:i/>
+          <w:iCs/>
+        </w:rPr>
+        <w:t>open source</w:t>
+      </w:r>
+      <w:proofErr w:type="gramEnd"/>
+      <w:r>
+        <w:rPr>
+          <w:i/>
+          <w:iCs/>
+        </w:rPr>
+        <w:t xml:space="preserve"> libraries (to be found later)</w:t>
       </w:r>
     </w:p>
     <w:p>
@@ -826,12 +964,14 @@
         <w:rPr>
           <w:b/>
           <w:bCs/>
-          <w:highlight w:val="green"/>
-        </w:rPr>
-        <w:t>UFO Drone</w:t>
-      </w:r>
-      <w:r>
-        <w:t>: Loops in the background the entire game with a very low volume and in 2D space so that it overlays on top of any other sounds being played</w:t>
+        </w:rPr>
+        <w:t>White Noise</w:t>
+      </w:r>
+      <w:r>
+        <w:t>:</w:t>
+      </w:r>
+      <w:r>
+        <w:t xml:space="preserve"> Upon entering the murder room, the white noise will be triggered by the box collider and the pitch of all noises will drop slightly.</w:t>
       </w:r>
     </w:p>
     <w:p>
@@ -847,28 +987,23 @@
           <w:i/>
           <w:iCs/>
         </w:rPr>
-        <w:t xml:space="preserve">Vertigo - Ambience - Horror &amp; Suspense </w:t>
-      </w:r>
-      <w:r>
-        <w:rPr>
-          <w:i/>
-          <w:iCs/>
-        </w:rPr>
-        <w:t>-</w:t>
-      </w:r>
-      <w:r>
-        <w:rPr>
-          <w:i/>
-          <w:iCs/>
-        </w:rPr>
-        <w:t xml:space="preserve"> </w:t>
-      </w:r>
-      <w:r>
-        <w:rPr>
-          <w:i/>
-          <w:iCs/>
-        </w:rPr>
-        <w:t>Tension - Drones - UFO Drone</w:t>
+        <w:t xml:space="preserve">Taken from </w:t>
+      </w:r>
+      <w:proofErr w:type="gramStart"/>
+      <w:r>
+        <w:rPr>
+          <w:i/>
+          <w:iCs/>
+        </w:rPr>
+        <w:t>open source</w:t>
+      </w:r>
+      <w:proofErr w:type="gramEnd"/>
+      <w:r>
+        <w:rPr>
+          <w:i/>
+          <w:iCs/>
+        </w:rPr>
+        <w:t xml:space="preserve"> libraries (to be found later)</w:t>
       </w:r>
     </w:p>
     <w:p>
@@ -883,35 +1018,18 @@
         <w:rPr>
           <w:b/>
           <w:bCs/>
-        </w:rPr>
-        <w:t>Foots</w:t>
-      </w:r>
-      <w:r>
-        <w:rPr>
-          <w:b/>
-          <w:bCs/>
-        </w:rPr>
-        <w:t>t</w:t>
-      </w:r>
-      <w:r>
-        <w:rPr>
-          <w:b/>
-          <w:bCs/>
-        </w:rPr>
-        <w:t>ep Sounds</w:t>
-      </w:r>
-      <w:r>
-        <w:rPr>
-          <w:b/>
-          <w:bCs/>
-        </w:rPr>
-        <w:t xml:space="preserve"> (Outside &amp; Inside)</w:t>
-      </w:r>
-      <w:r>
-        <w:t>: Play while the character is walking through the house</w:t>
-      </w:r>
-      <w:r>
-        <w:t xml:space="preserve"> and outside</w:t>
+          <w:highlight w:val="green"/>
+        </w:rPr>
+        <w:t>Ship Sounds</w:t>
+      </w:r>
+      <w:r>
+        <w:rPr>
+          <w:highlight w:val="green"/>
+        </w:rPr>
+        <w:t>:</w:t>
+      </w:r>
+      <w:r>
+        <w:t xml:space="preserve"> Randomly played in a playlist on loop in the bathroom</w:t>
       </w:r>
     </w:p>
     <w:p>
@@ -928,6 +1046,11 @@
           <w:iCs/>
         </w:rPr>
         <w:t>Sourced from Tech Skull Studios purchased assets</w:t>
+      </w:r>
+    </w:p>
+    <w:p>
+      <w:r>
+        <w:t>2D:</w:t>
       </w:r>
     </w:p>
     <w:p>
@@ -944,13 +1067,10 @@
           <w:bCs/>
           <w:highlight w:val="green"/>
         </w:rPr>
-        <w:t>Collect Sound</w:t>
-      </w:r>
-      <w:r>
-        <w:t>:</w:t>
-      </w:r>
-      <w:r>
-        <w:t xml:space="preserve"> UI sound plays when the player picks up the religious artifacts</w:t>
+        <w:t>UFO Drone</w:t>
+      </w:r>
+      <w:r>
+        <w:t>: Loops in the background the entire game with a very low volume and in 2D space so that it overlays on top of any other sounds being played</w:t>
       </w:r>
     </w:p>
     <w:p>
@@ -966,7 +1086,28 @@
           <w:i/>
           <w:iCs/>
         </w:rPr>
-        <w:t>Sourced from Tech Skull Studios purchased assets</w:t>
+        <w:t xml:space="preserve">Vertigo - Ambience - Horror &amp; Suspense </w:t>
+      </w:r>
+      <w:r>
+        <w:rPr>
+          <w:i/>
+          <w:iCs/>
+        </w:rPr>
+        <w:t>-</w:t>
+      </w:r>
+      <w:r>
+        <w:rPr>
+          <w:i/>
+          <w:iCs/>
+        </w:rPr>
+        <w:t xml:space="preserve"> </w:t>
+      </w:r>
+      <w:r>
+        <w:rPr>
+          <w:i/>
+          <w:iCs/>
+        </w:rPr>
+        <w:t>Tension - Drones - UFO Drone</w:t>
       </w:r>
     </w:p>
     <w:p>
@@ -981,26 +1122,35 @@
         <w:rPr>
           <w:b/>
           <w:bCs/>
-          <w:highlight w:val="green"/>
-        </w:rPr>
-        <w:t>Game Over</w:t>
-      </w:r>
-      <w:r>
-        <w:rPr>
-          <w:b/>
-          <w:bCs/>
-          <w:highlight w:val="green"/>
-        </w:rPr>
-        <w:t xml:space="preserve"> Sound</w:t>
-      </w:r>
-      <w:r>
-        <w:t>:</w:t>
-      </w:r>
-      <w:r>
-        <w:t xml:space="preserve"> UI sound plays when the player </w:t>
-      </w:r>
-      <w:r>
-        <w:t>brings all artifacts to the murder room and lifts the curse</w:t>
+        </w:rPr>
+        <w:t>Foots</w:t>
+      </w:r>
+      <w:r>
+        <w:rPr>
+          <w:b/>
+          <w:bCs/>
+        </w:rPr>
+        <w:t>t</w:t>
+      </w:r>
+      <w:r>
+        <w:rPr>
+          <w:b/>
+          <w:bCs/>
+        </w:rPr>
+        <w:t>ep Sounds</w:t>
+      </w:r>
+      <w:r>
+        <w:rPr>
+          <w:b/>
+          <w:bCs/>
+        </w:rPr>
+        <w:t xml:space="preserve"> (Outside &amp; Inside)</w:t>
+      </w:r>
+      <w:r>
+        <w:t>: Play while the character is walking through the house</w:t>
+      </w:r>
+      <w:r>
+        <w:t xml:space="preserve"> and outside</w:t>
       </w:r>
     </w:p>
     <w:p>
@@ -1031,38 +1181,32 @@
         <w:rPr>
           <w:b/>
           <w:bCs/>
+          <w:highlight w:val="green"/>
+        </w:rPr>
+        <w:t>Collect Sound</w:t>
+      </w:r>
+      <w:r>
+        <w:t>:</w:t>
+      </w:r>
+      <w:r>
+        <w:t xml:space="preserve"> UI sound plays when the player picks up the religious artifacts</w:t>
+      </w:r>
+    </w:p>
+    <w:p>
+      <w:pPr>
+        <w:ind w:left="360"/>
+        <w:rPr>
+          <w:i/>
+          <w:iCs/>
+        </w:rPr>
+      </w:pPr>
+      <w:r>
+        <w:rPr>
+          <w:i/>
+          <w:iCs/>
         </w:rPr>
         <w:lastRenderedPageBreak/>
-        <w:t>Audio Narration</w:t>
-      </w:r>
-      <w:r>
-        <w:t>:</w:t>
-      </w:r>
-      <w:r>
-        <w:t xml:space="preserve"> Plays at the start of the game. Describes the gameplay and goal and win condition. Recorded by myself</w:t>
-      </w:r>
-    </w:p>
-    <w:p>
-      <w:pPr>
-        <w:ind w:left="360"/>
-        <w:rPr>
-          <w:i/>
-          <w:iCs/>
-        </w:rPr>
-      </w:pPr>
-      <w:r>
-        <w:rPr>
-          <w:i/>
-          <w:iCs/>
-        </w:rPr>
-        <w:t>Recorded</w:t>
-      </w:r>
-      <w:r>
-        <w:rPr>
-          <w:i/>
-          <w:iCs/>
-        </w:rPr>
-        <w:t xml:space="preserve"> By Myself</w:t>
+        <w:t>Sourced from Tech Skull Studios purchased assets</w:t>
       </w:r>
     </w:p>
     <w:p>
@@ -1079,27 +1223,24 @@
           <w:bCs/>
           <w:highlight w:val="green"/>
         </w:rPr>
-        <w:t>Ghost Scream</w:t>
-      </w:r>
-      <w:r>
-        <w:rPr>
-          <w:b/>
-          <w:bCs/>
-          <w:highlight w:val="green"/>
-        </w:rPr>
-        <w:t>s</w:t>
+        <w:t>Game Over</w:t>
+      </w:r>
+      <w:r>
+        <w:rPr>
+          <w:b/>
+          <w:bCs/>
+          <w:highlight w:val="green"/>
+        </w:rPr>
+        <w:t xml:space="preserve"> Sound</w:t>
       </w:r>
       <w:r>
         <w:t>:</w:t>
       </w:r>
       <w:r>
-        <w:t xml:space="preserve"> </w:t>
-      </w:r>
-      <w:r>
-        <w:t>Played w</w:t>
-      </w:r>
-      <w:r>
-        <w:t>hen the ghost appears</w:t>
+        <w:t xml:space="preserve"> UI sound plays when the player </w:t>
+      </w:r>
+      <w:r>
+        <w:t>brings all artifacts to the murder room and lifts the curse</w:t>
       </w:r>
     </w:p>
     <w:p>
@@ -1115,49 +1256,7 @@
           <w:i/>
           <w:iCs/>
         </w:rPr>
-        <w:t xml:space="preserve">Vertigo - Ambience - Horror &amp; Suspense </w:t>
-      </w:r>
-      <w:r>
-        <w:rPr>
-          <w:i/>
-          <w:iCs/>
-        </w:rPr>
-        <w:t>-</w:t>
-      </w:r>
-      <w:r>
-        <w:rPr>
-          <w:i/>
-          <w:iCs/>
-        </w:rPr>
-        <w:t xml:space="preserve"> </w:t>
-      </w:r>
-      <w:r>
-        <w:rPr>
-          <w:i/>
-          <w:iCs/>
-        </w:rPr>
-        <w:t xml:space="preserve">Voices </w:t>
-      </w:r>
-      <w:r>
-        <w:rPr>
-          <w:i/>
-          <w:iCs/>
-        </w:rPr>
-        <w:t>–</w:t>
-      </w:r>
-      <w:r>
-        <w:rPr>
-          <w:i/>
-          <w:iCs/>
-        </w:rPr>
-        <w:t xml:space="preserve"> </w:t>
-      </w:r>
-      <w:r>
-        <w:rPr>
-          <w:i/>
-          <w:iCs/>
-        </w:rPr>
-        <w:t>Human-like</w:t>
+        <w:t>Sourced from Tech Skull Studios purchased assets</w:t>
       </w:r>
     </w:p>
     <w:p>
@@ -1172,6 +1271,146 @@
         <w:rPr>
           <w:b/>
           <w:bCs/>
+        </w:rPr>
+        <w:t>Audio Narration</w:t>
+      </w:r>
+      <w:r>
+        <w:t>:</w:t>
+      </w:r>
+      <w:r>
+        <w:t xml:space="preserve"> Plays at the start of the game. Describes the gameplay and goal and win condition. Recorded by myself</w:t>
+      </w:r>
+    </w:p>
+    <w:p>
+      <w:pPr>
+        <w:ind w:left="360"/>
+        <w:rPr>
+          <w:i/>
+          <w:iCs/>
+        </w:rPr>
+      </w:pPr>
+      <w:r>
+        <w:rPr>
+          <w:i/>
+          <w:iCs/>
+        </w:rPr>
+        <w:t>Recorded</w:t>
+      </w:r>
+      <w:r>
+        <w:rPr>
+          <w:i/>
+          <w:iCs/>
+        </w:rPr>
+        <w:t xml:space="preserve"> By Myself</w:t>
+      </w:r>
+    </w:p>
+    <w:p>
+      <w:pPr>
+        <w:pStyle w:val="ListParagraph"/>
+        <w:numPr>
+          <w:ilvl w:val="0"/>
+          <w:numId w:val="1"/>
+        </w:numPr>
+      </w:pPr>
+      <w:r>
+        <w:rPr>
+          <w:b/>
+          <w:bCs/>
+          <w:highlight w:val="green"/>
+        </w:rPr>
+        <w:t>Ghost Scream</w:t>
+      </w:r>
+      <w:r>
+        <w:rPr>
+          <w:b/>
+          <w:bCs/>
+          <w:highlight w:val="green"/>
+        </w:rPr>
+        <w:t>s</w:t>
+      </w:r>
+      <w:r>
+        <w:t>:</w:t>
+      </w:r>
+      <w:r>
+        <w:t xml:space="preserve"> </w:t>
+      </w:r>
+      <w:r>
+        <w:t>Played w</w:t>
+      </w:r>
+      <w:r>
+        <w:t>hen the ghost appears</w:t>
+      </w:r>
+    </w:p>
+    <w:p>
+      <w:pPr>
+        <w:ind w:left="360"/>
+        <w:rPr>
+          <w:i/>
+          <w:iCs/>
+        </w:rPr>
+      </w:pPr>
+      <w:r>
+        <w:rPr>
+          <w:i/>
+          <w:iCs/>
+        </w:rPr>
+        <w:t xml:space="preserve">Vertigo - Ambience - Horror &amp; Suspense </w:t>
+      </w:r>
+      <w:r>
+        <w:rPr>
+          <w:i/>
+          <w:iCs/>
+        </w:rPr>
+        <w:t>-</w:t>
+      </w:r>
+      <w:r>
+        <w:rPr>
+          <w:i/>
+          <w:iCs/>
+        </w:rPr>
+        <w:t xml:space="preserve"> </w:t>
+      </w:r>
+      <w:r>
+        <w:rPr>
+          <w:i/>
+          <w:iCs/>
+        </w:rPr>
+        <w:t xml:space="preserve">Voices </w:t>
+      </w:r>
+      <w:r>
+        <w:rPr>
+          <w:i/>
+          <w:iCs/>
+        </w:rPr>
+        <w:t>–</w:t>
+      </w:r>
+      <w:r>
+        <w:rPr>
+          <w:i/>
+          <w:iCs/>
+        </w:rPr>
+        <w:t xml:space="preserve"> </w:t>
+      </w:r>
+      <w:r>
+        <w:rPr>
+          <w:i/>
+          <w:iCs/>
+        </w:rPr>
+        <w:t>Human-like</w:t>
+      </w:r>
+    </w:p>
+    <w:p>
+      <w:pPr>
+        <w:pStyle w:val="ListParagraph"/>
+        <w:numPr>
+          <w:ilvl w:val="0"/>
+          <w:numId w:val="1"/>
+        </w:numPr>
+      </w:pPr>
+      <w:r>
+        <w:rPr>
+          <w:b/>
+          <w:bCs/>
           <w:highlight w:val="green"/>
         </w:rPr>
         <w:t>Jump Scare</w:t>
@@ -1202,7 +1441,23 @@
           <w:i/>
           <w:iCs/>
         </w:rPr>
-        <w:t>Piano Jump Scare Stinger by TheSoundFXGuy_YT -- https://freesound.org/s/534218/ -- License: Attribution 4.0</w:t>
+        <w:t xml:space="preserve">Piano Jump Scare Stinger by </w:t>
+      </w:r>
+      <w:proofErr w:type="spellStart"/>
+      <w:r>
+        <w:rPr>
+          <w:i/>
+          <w:iCs/>
+        </w:rPr>
+        <w:t>TheSoundFXGuy_YT</w:t>
+      </w:r>
+      <w:proofErr w:type="spellEnd"/>
+      <w:r>
+        <w:rPr>
+          <w:i/>
+          <w:iCs/>
+        </w:rPr>
+        <w:t xml:space="preserve"> -- https://freesound.org/s/534218/ -- License: Attribution 4.0</w:t>
       </w:r>
     </w:p>
     <w:p/>
@@ -1529,7 +1784,6 @@
         <w:rPr>
           <w:noProof/>
         </w:rPr>
-        <w:lastRenderedPageBreak/>
         <w:drawing>
           <wp:inline distT="0" distB="0" distL="0" distR="0" wp14:anchorId="505B764C" wp14:editId="7C475507">
             <wp:extent cx="3810532" cy="2857899"/>

</xml_diff>

<commit_message>
Completed into + narration lines
</commit_message>
<xml_diff>
--- a/Assets/VXR1190/Horror House/EvanSvendsen_soundPlan.docx
+++ b/Assets/VXR1190/Horror House/EvanSvendsen_soundPlan.docx
@@ -458,6 +458,7 @@
         <w:rPr>
           <w:b/>
           <w:bCs/>
+          <w:highlight w:val="green"/>
         </w:rPr>
         <w:t>Airlock Guest &amp; Power Room</w:t>
       </w:r>
@@ -465,11 +466,22 @@
         <w:t xml:space="preserve">: </w:t>
       </w:r>
       <w:r>
-        <w:t>Loops in the background the entire game with a very low volume and in 2D space so that it overlays on top of any other sounds being played</w:t>
+        <w:t>Loops in the background the entire game with a very low volume so that it overlays on top of any other sounds being played</w:t>
       </w:r>
       <w:r>
         <w:t>.</w:t>
       </w:r>
+      <w:r>
+        <w:t xml:space="preserve"> </w:t>
+      </w:r>
+      <w:proofErr w:type="gramStart"/>
+      <w:r>
+        <w:t>Mixed together</w:t>
+      </w:r>
+      <w:proofErr w:type="gramEnd"/>
+      <w:r>
+        <w:t xml:space="preserve"> with an audio mixer that transitions between outside and inside zones.</w:t>
+      </w:r>
     </w:p>
     <w:p>
       <w:pPr>
@@ -484,7 +496,14 @@
           <w:i/>
           <w:iCs/>
         </w:rPr>
-        <w:t>Taken From Horror &amp; Suspense asset pack</w:t>
+        <w:t xml:space="preserve">Vertigo - Ambience - Horror &amp; Suspense </w:t>
+      </w:r>
+      <w:r>
+        <w:rPr>
+          <w:i/>
+          <w:iCs/>
+        </w:rPr>
+        <w:t>- Atmosphere - Moods</w:t>
       </w:r>
     </w:p>
     <w:p>
@@ -1271,6 +1290,7 @@
         <w:rPr>
           <w:b/>
           <w:bCs/>
+          <w:highlight w:val="green"/>
         </w:rPr>
         <w:t>Audio Narration</w:t>
       </w:r>

</xml_diff>

<commit_message>
Added mirrors to the horror house
</commit_message>
<xml_diff>
--- a/Assets/VXR1190/Horror House/EvanSvendsen_soundPlan.docx
+++ b/Assets/VXR1190/Horror House/EvanSvendsen_soundPlan.docx
@@ -252,28 +252,12 @@
         </w:rPr>
       </w:pPr>
       <w:hyperlink r:id="rId6" w:history="1">
-        <w:proofErr w:type="spellStart"/>
         <w:r>
           <w:rPr>
             <w:rStyle w:val="Hyperlink"/>
           </w:rPr>
-          <w:t>Freesound</w:t>
+          <w:t>Freesound - thunder7.wav by nednednerb</w:t>
         </w:r>
-        <w:proofErr w:type="spellEnd"/>
-        <w:r>
-          <w:rPr>
-            <w:rStyle w:val="Hyperlink"/>
-          </w:rPr>
-          <w:t xml:space="preserve"> - thunder7.wav by </w:t>
-        </w:r>
-        <w:proofErr w:type="spellStart"/>
-        <w:r>
-          <w:rPr>
-            <w:rStyle w:val="Hyperlink"/>
-          </w:rPr>
-          <w:t>nednednerb</w:t>
-        </w:r>
-        <w:proofErr w:type="spellEnd"/>
       </w:hyperlink>
     </w:p>
     <w:p>
@@ -472,15 +456,7 @@
         <w:t>.</w:t>
       </w:r>
       <w:r>
-        <w:t xml:space="preserve"> </w:t>
-      </w:r>
-      <w:proofErr w:type="gramStart"/>
-      <w:r>
-        <w:t>Mixed together</w:t>
-      </w:r>
-      <w:proofErr w:type="gramEnd"/>
-      <w:r>
-        <w:t xml:space="preserve"> with an audio mixer that transitions between outside and inside zones.</w:t>
+        <w:t xml:space="preserve"> Mixed together with an audio mixer that transitions between outside and inside zones.</w:t>
       </w:r>
     </w:p>
     <w:p>
@@ -774,14 +750,21 @@
         <w:rPr>
           <w:b/>
           <w:bCs/>
+          <w:highlight w:val="green"/>
         </w:rPr>
         <w:t>Organ Drone</w:t>
       </w:r>
       <w:r>
-        <w:t>: Loops on the piano. Keys move on their own</w:t>
-      </w:r>
-      <w:r>
-        <w:t xml:space="preserve"> animation</w:t>
+        <w:rPr>
+          <w:highlight w:val="green"/>
+        </w:rPr>
+        <w:t>:</w:t>
+      </w:r>
+      <w:r>
+        <w:t xml:space="preserve"> Loops on the piano</w:t>
+      </w:r>
+      <w:r>
+        <w:t>.</w:t>
       </w:r>
     </w:p>
     <w:p>
@@ -797,7 +780,7 @@
           <w:i/>
           <w:iCs/>
         </w:rPr>
-        <w:t>Taken From Horror &amp; Suspense asset pack</w:t>
+        <w:t>piano_impression1.aif by thanvannispen -- https://freesound.org/s/30274/ -- License: Attribution 4.0</w:t>
       </w:r>
     </w:p>
     <w:p>
@@ -835,23 +818,7 @@
           <w:i/>
           <w:iCs/>
         </w:rPr>
-        <w:t xml:space="preserve">Taken from </w:t>
-      </w:r>
-      <w:proofErr w:type="gramStart"/>
-      <w:r>
-        <w:rPr>
-          <w:i/>
-          <w:iCs/>
-        </w:rPr>
-        <w:t>open source</w:t>
-      </w:r>
-      <w:proofErr w:type="gramEnd"/>
-      <w:r>
-        <w:rPr>
-          <w:i/>
-          <w:iCs/>
-        </w:rPr>
-        <w:t xml:space="preserve"> libraries (to be found later)</w:t>
+        <w:t>Taken from open source libraries (to be found later)</w:t>
       </w:r>
     </w:p>
     <w:p>
@@ -892,23 +859,7 @@
           <w:i/>
           <w:iCs/>
         </w:rPr>
-        <w:t xml:space="preserve">Taken from </w:t>
-      </w:r>
-      <w:proofErr w:type="gramStart"/>
-      <w:r>
-        <w:rPr>
-          <w:i/>
-          <w:iCs/>
-        </w:rPr>
-        <w:t>open source</w:t>
-      </w:r>
-      <w:proofErr w:type="gramEnd"/>
-      <w:r>
-        <w:rPr>
-          <w:i/>
-          <w:iCs/>
-        </w:rPr>
-        <w:t xml:space="preserve"> libraries (to be found later)</w:t>
+        <w:t>Taken from open source libraries (to be found later)</w:t>
       </w:r>
     </w:p>
     <w:p>
@@ -952,23 +903,7 @@
           <w:i/>
           <w:iCs/>
         </w:rPr>
-        <w:t xml:space="preserve">Taken from </w:t>
-      </w:r>
-      <w:proofErr w:type="gramStart"/>
-      <w:r>
-        <w:rPr>
-          <w:i/>
-          <w:iCs/>
-        </w:rPr>
-        <w:t>open source</w:t>
-      </w:r>
-      <w:proofErr w:type="gramEnd"/>
-      <w:r>
-        <w:rPr>
-          <w:i/>
-          <w:iCs/>
-        </w:rPr>
-        <w:t xml:space="preserve"> libraries (to be found later)</w:t>
+        <w:t>Taken from open source libraries (to be found later)</w:t>
       </w:r>
     </w:p>
     <w:p>
@@ -1006,23 +941,7 @@
           <w:i/>
           <w:iCs/>
         </w:rPr>
-        <w:t xml:space="preserve">Taken from </w:t>
-      </w:r>
-      <w:proofErr w:type="gramStart"/>
-      <w:r>
-        <w:rPr>
-          <w:i/>
-          <w:iCs/>
-        </w:rPr>
-        <w:t>open source</w:t>
-      </w:r>
-      <w:proofErr w:type="gramEnd"/>
-      <w:r>
-        <w:rPr>
-          <w:i/>
-          <w:iCs/>
-        </w:rPr>
-        <w:t xml:space="preserve"> libraries (to be found later)</w:t>
+        <w:t>Taken from open source libraries (to be found later)</w:t>
       </w:r>
     </w:p>
     <w:p>
@@ -1202,6 +1121,7 @@
           <w:bCs/>
           <w:highlight w:val="green"/>
         </w:rPr>
+        <w:lastRenderedPageBreak/>
         <w:t>Collect Sound</w:t>
       </w:r>
       <w:r>
@@ -1224,7 +1144,6 @@
           <w:i/>
           <w:iCs/>
         </w:rPr>
-        <w:lastRenderedPageBreak/>
         <w:t>Sourced from Tech Skull Studios purchased assets</w:t>
       </w:r>
     </w:p>
@@ -1461,23 +1380,7 @@
           <w:i/>
           <w:iCs/>
         </w:rPr>
-        <w:t xml:space="preserve">Piano Jump Scare Stinger by </w:t>
-      </w:r>
-      <w:proofErr w:type="spellStart"/>
-      <w:r>
-        <w:rPr>
-          <w:i/>
-          <w:iCs/>
-        </w:rPr>
-        <w:t>TheSoundFXGuy_YT</w:t>
-      </w:r>
-      <w:proofErr w:type="spellEnd"/>
-      <w:r>
-        <w:rPr>
-          <w:i/>
-          <w:iCs/>
-        </w:rPr>
-        <w:t xml:space="preserve"> -- https://freesound.org/s/534218/ -- License: Attribution 4.0</w:t>
+        <w:t>Piano Jump Scare Stinger by TheSoundFXGuy_YT -- https://freesound.org/s/534218/ -- License: Attribution 4.0</w:t>
       </w:r>
     </w:p>
     <w:p/>
@@ -1790,7 +1693,11 @@
         <w:t>quiet</w:t>
       </w:r>
       <w:r>
-        <w:t xml:space="preserve"> in the background in this room. Triggered when entering with a box collider. The white noise indicates the place between worlds where the rift has been opened by the curse.</w:t>
+        <w:t xml:space="preserve"> in the background in </w:t>
+      </w:r>
+      <w:r>
+        <w:lastRenderedPageBreak/>
+        <w:t>this room. Triggered when entering with a box collider. The white noise indicates the place between worlds where the rift has been opened by the curse.</w:t>
       </w:r>
     </w:p>
     <w:p/>

</xml_diff>

<commit_message>
Finished optimizing mirrors for the horror house. Added new red lights to make blood pop
</commit_message>
<xml_diff>
--- a/Assets/VXR1190/Horror House/EvanSvendsen_soundPlan.docx
+++ b/Assets/VXR1190/Horror House/EvanSvendsen_soundPlan.docx
@@ -889,6 +889,9 @@
       <w:r>
         <w:t>. Also played on upstairs bedroom light</w:t>
       </w:r>
+      <w:r>
+        <w:t xml:space="preserve"> and lights along the wall</w:t>
+      </w:r>
     </w:p>
     <w:p>
       <w:pPr>
@@ -899,11 +902,14 @@
         </w:rPr>
       </w:pPr>
       <w:r>
-        <w:rPr>
-          <w:i/>
-          <w:iCs/>
-        </w:rPr>
-        <w:t>Taken from open source libraries (to be found later)</w:t>
+        <w:t xml:space="preserve"> </w:t>
+      </w:r>
+      <w:r>
+        <w:rPr>
+          <w:i/>
+          <w:iCs/>
+        </w:rPr>
+        <w:t>Flickeringlight.aiff by scotchio -- https://freesound.org/s/143915/ -- License: Creative Commons 0</w:t>
       </w:r>
     </w:p>
     <w:p>
@@ -918,14 +924,18 @@
         <w:rPr>
           <w:b/>
           <w:bCs/>
+          <w:highlight w:val="green"/>
         </w:rPr>
         <w:t>White Noise</w:t>
       </w:r>
       <w:r>
+        <w:rPr>
+          <w:highlight w:val="green"/>
+        </w:rPr>
         <w:t>:</w:t>
       </w:r>
       <w:r>
-        <w:t xml:space="preserve"> Upon entering the murder room, the white noise will be triggered by the box collider and the pitch of all noises will drop slightly.</w:t>
+        <w:t xml:space="preserve"> Upon entering the murder room, the white noise will be triggered by the box collider.</w:t>
       </w:r>
     </w:p>
     <w:p>
@@ -941,7 +951,7 @@
           <w:i/>
           <w:iCs/>
         </w:rPr>
-        <w:t>Taken from open source libraries (to be found later)</w:t>
+        <w:t>Sourced from Tech Skull Studios purchased assets</w:t>
       </w:r>
     </w:p>
     <w:p>

</xml_diff>

<commit_message>
Final Horror House Submission
</commit_message>
<xml_diff>
--- a/Assets/VXR1190/Horror House/EvanSvendsen_soundPlan.docx
+++ b/Assets/VXR1190/Horror House/EvanSvendsen_soundPlan.docx
@@ -231,50 +231,47 @@
         <w:rPr>
           <w:b/>
           <w:bCs/>
-        </w:rPr>
-        <w:t>Lightning Thunder</w:t>
-      </w:r>
-      <w:r>
+          <w:highlight w:val="green"/>
+        </w:rPr>
+        <w:t>Main Door</w:t>
+      </w:r>
+      <w:r>
+        <w:rPr>
+          <w:b/>
+          <w:bCs/>
+          <w:highlight w:val="green"/>
+        </w:rPr>
+        <w:t xml:space="preserve"> Open</w:t>
+      </w:r>
+      <w:r>
+        <w:rPr>
+          <w:highlight w:val="green"/>
+        </w:rPr>
         <w:t>:</w:t>
       </w:r>
       <w:r>
         <w:t xml:space="preserve"> </w:t>
       </w:r>
       <w:r>
-        <w:t>Play triggered randomly when lightning flashes</w:t>
-      </w:r>
-    </w:p>
-    <w:p>
-      <w:pPr>
+        <w:t>Played automatically when the main entrance doors are opened</w:t>
+      </w:r>
+    </w:p>
+    <w:p>
+      <w:pPr>
+        <w:spacing w:before="240"/>
         <w:ind w:left="360"/>
         <w:rPr>
-          <w:rStyle w:val="Hyperlink"/>
-        </w:rPr>
-      </w:pPr>
-      <w:hyperlink r:id="rId6" w:history="1">
-        <w:proofErr w:type="spellStart"/>
-        <w:r>
-          <w:rPr>
-            <w:rStyle w:val="Hyperlink"/>
-          </w:rPr>
-          <w:t>Freesound</w:t>
-        </w:r>
-        <w:proofErr w:type="spellEnd"/>
-        <w:r>
-          <w:rPr>
-            <w:rStyle w:val="Hyperlink"/>
-          </w:rPr>
-          <w:t xml:space="preserve"> - thunder7.wav by </w:t>
-        </w:r>
-        <w:proofErr w:type="spellStart"/>
-        <w:r>
-          <w:rPr>
-            <w:rStyle w:val="Hyperlink"/>
-          </w:rPr>
-          <w:t>nednednerb</w:t>
-        </w:r>
-        <w:proofErr w:type="spellEnd"/>
-      </w:hyperlink>
+          <w:i/>
+          <w:iCs/>
+        </w:rPr>
+      </w:pPr>
+      <w:r>
+        <w:rPr>
+          <w:i/>
+          <w:iCs/>
+        </w:rPr>
+        <w:t>Sourced from Tech Skull Studios purchased assets</w:t>
+      </w:r>
     </w:p>
     <w:p>
       <w:pPr>
@@ -290,15 +287,15 @@
           <w:bCs/>
           <w:highlight w:val="green"/>
         </w:rPr>
-        <w:t>Main Door</w:t>
-      </w:r>
-      <w:r>
-        <w:rPr>
-          <w:b/>
-          <w:bCs/>
-          <w:highlight w:val="green"/>
-        </w:rPr>
-        <w:t xml:space="preserve"> Open</w:t>
+        <w:t xml:space="preserve">Main </w:t>
+      </w:r>
+      <w:r>
+        <w:rPr>
+          <w:b/>
+          <w:bCs/>
+          <w:highlight w:val="green"/>
+        </w:rPr>
+        <w:t>Door Open</w:t>
       </w:r>
       <w:r>
         <w:rPr>
@@ -307,10 +304,10 @@
         <w:t>:</w:t>
       </w:r>
       <w:r>
-        <w:t xml:space="preserve"> </w:t>
-      </w:r>
-      <w:r>
-        <w:t>Played automatically when the main entrance doors are opened</w:t>
+        <w:t xml:space="preserve"> Played automatically when the main entrance doors are </w:t>
+      </w:r>
+      <w:r>
+        <w:t>closed</w:t>
       </w:r>
     </w:p>
     <w:p>
@@ -352,7 +349,15 @@
           <w:bCs/>
           <w:highlight w:val="green"/>
         </w:rPr>
-        <w:t>Door Open</w:t>
+        <w:t xml:space="preserve">Door </w:t>
+      </w:r>
+      <w:r>
+        <w:rPr>
+          <w:b/>
+          <w:bCs/>
+          <w:highlight w:val="green"/>
+        </w:rPr>
+        <w:t>Shut</w:t>
       </w:r>
       <w:r>
         <w:rPr>
@@ -364,7 +369,7 @@
         <w:t xml:space="preserve"> Played automatically when the main entrance doors are </w:t>
       </w:r>
       <w:r>
-        <w:t>closed</w:t>
+        <w:t>shut</w:t>
       </w:r>
     </w:p>
     <w:p>
@@ -398,40 +403,23 @@
           <w:bCs/>
           <w:highlight w:val="green"/>
         </w:rPr>
-        <w:t xml:space="preserve">Main </w:t>
-      </w:r>
-      <w:r>
-        <w:rPr>
-          <w:b/>
-          <w:bCs/>
-          <w:highlight w:val="green"/>
-        </w:rPr>
-        <w:t xml:space="preserve">Door </w:t>
-      </w:r>
-      <w:r>
-        <w:rPr>
-          <w:b/>
-          <w:bCs/>
-          <w:highlight w:val="green"/>
-        </w:rPr>
-        <w:t>Shut</w:t>
-      </w:r>
-      <w:r>
-        <w:rPr>
-          <w:highlight w:val="green"/>
-        </w:rPr>
-        <w:t>:</w:t>
-      </w:r>
-      <w:r>
-        <w:t xml:space="preserve"> Played automatically when the main entrance doors are </w:t>
-      </w:r>
-      <w:r>
-        <w:t>shut</w:t>
-      </w:r>
-    </w:p>
-    <w:p>
-      <w:pPr>
-        <w:spacing w:before="240"/>
+        <w:t>Airlock Guest &amp; Power Room</w:t>
+      </w:r>
+      <w:r>
+        <w:t xml:space="preserve">: </w:t>
+      </w:r>
+      <w:r>
+        <w:t>Loops in the background the entire game with a very low volume so that it overlays on top of any other sounds being played</w:t>
+      </w:r>
+      <w:r>
+        <w:t>.</w:t>
+      </w:r>
+      <w:r>
+        <w:t xml:space="preserve"> Mixed together with an audio mixer that transitions between outside and inside zones.</w:t>
+      </w:r>
+    </w:p>
+    <w:p>
+      <w:pPr>
         <w:ind w:left="360"/>
         <w:rPr>
           <w:i/>
@@ -443,7 +431,14 @@
           <w:i/>
           <w:iCs/>
         </w:rPr>
-        <w:t>Sourced from Tech Skull Studios purchased assets</w:t>
+        <w:t xml:space="preserve">Vertigo - Ambience - Horror &amp; Suspense </w:t>
+      </w:r>
+      <w:r>
+        <w:rPr>
+          <w:i/>
+          <w:iCs/>
+        </w:rPr>
+        <w:t>- Atmosphere - Moods</w:t>
       </w:r>
     </w:p>
     <w:p>
@@ -460,50 +455,47 @@
           <w:bCs/>
           <w:highlight w:val="green"/>
         </w:rPr>
-        <w:t>Airlock Guest &amp; Power Room</w:t>
-      </w:r>
-      <w:r>
-        <w:t xml:space="preserve">: </w:t>
-      </w:r>
-      <w:r>
-        <w:t>Loops in the background the entire game with a very low volume so that it overlays on top of any other sounds being played</w:t>
-      </w:r>
-      <w:r>
-        <w:t>.</w:t>
-      </w:r>
-      <w:r>
+        <w:t>Supernatural Demonic Voices</w:t>
+      </w:r>
+      <w:r>
+        <w:t>: Plays randomly in sequence on the demon model sitting in the chair. When one sound finishes, it will select a random new sound to play</w:t>
+      </w:r>
+    </w:p>
+    <w:p>
+      <w:pPr>
+        <w:ind w:left="360"/>
+        <w:rPr>
+          <w:i/>
+          <w:iCs/>
+        </w:rPr>
+      </w:pPr>
+      <w:r>
+        <w:rPr>
+          <w:i/>
+          <w:iCs/>
+        </w:rPr>
+        <w:t xml:space="preserve">Vertigo - Ambience - Horror &amp; Suspense </w:t>
+      </w:r>
+      <w:r>
+        <w:rPr>
+          <w:i/>
+          <w:iCs/>
+        </w:rPr>
+        <w:t>-</w:t>
+      </w:r>
+      <w:r>
+        <w:rPr>
+          <w:i/>
+          <w:iCs/>
+        </w:rPr>
         <w:t xml:space="preserve"> </w:t>
       </w:r>
-      <w:proofErr w:type="gramStart"/>
-      <w:r>
-        <w:t>Mixed together</w:t>
-      </w:r>
-      <w:proofErr w:type="gramEnd"/>
-      <w:r>
-        <w:t xml:space="preserve"> with an audio mixer that transitions between outside and inside zones.</w:t>
-      </w:r>
-    </w:p>
-    <w:p>
-      <w:pPr>
-        <w:ind w:left="360"/>
-        <w:rPr>
-          <w:i/>
-          <w:iCs/>
-        </w:rPr>
-      </w:pPr>
-      <w:r>
-        <w:rPr>
-          <w:i/>
-          <w:iCs/>
-        </w:rPr>
-        <w:t xml:space="preserve">Vertigo - Ambience - Horror &amp; Suspense </w:t>
-      </w:r>
-      <w:r>
-        <w:rPr>
-          <w:i/>
-          <w:iCs/>
-        </w:rPr>
-        <w:t>- Atmosphere - Moods</w:t>
+      <w:r>
+        <w:rPr>
+          <w:i/>
+          <w:iCs/>
+        </w:rPr>
+        <w:t>Voices - Supernatural - Demonic</w:t>
       </w:r>
     </w:p>
     <w:p>
@@ -520,10 +512,13 @@
           <w:bCs/>
           <w:highlight w:val="green"/>
         </w:rPr>
-        <w:t>Supernatural Demonic Voices</w:t>
-      </w:r>
-      <w:r>
-        <w:t>: Plays randomly in sequence on the demon model sitting in the chair. When one sound finishes, it will select a random new sound to play</w:t>
+        <w:t>Grandfather Clock Ticking</w:t>
+      </w:r>
+      <w:r>
+        <w:t>:</w:t>
+      </w:r>
+      <w:r>
+        <w:t xml:space="preserve"> Plays on loop. Player will hear this sound when approaching the clock</w:t>
       </w:r>
     </w:p>
     <w:p>
@@ -539,28 +534,7 @@
           <w:i/>
           <w:iCs/>
         </w:rPr>
-        <w:t xml:space="preserve">Vertigo - Ambience - Horror &amp; Suspense </w:t>
-      </w:r>
-      <w:r>
-        <w:rPr>
-          <w:i/>
-          <w:iCs/>
-        </w:rPr>
-        <w:t>-</w:t>
-      </w:r>
-      <w:r>
-        <w:rPr>
-          <w:i/>
-          <w:iCs/>
-        </w:rPr>
-        <w:t xml:space="preserve"> </w:t>
-      </w:r>
-      <w:r>
-        <w:rPr>
-          <w:i/>
-          <w:iCs/>
-        </w:rPr>
-        <w:t>Voices - Supernatural - Demonic</w:t>
+        <w:t>Sourced from Tech Skull Studios purchased assets</w:t>
       </w:r>
     </w:p>
     <w:p>
@@ -578,17 +552,59 @@
           <w:highlight w:val="green"/>
         </w:rPr>
         <w:lastRenderedPageBreak/>
-        <w:t>Grandfather Clock Ticking</w:t>
-      </w:r>
-      <w:r>
+        <w:t>Door Creak</w:t>
+      </w:r>
+      <w:r>
+        <w:rPr>
+          <w:b/>
+          <w:bCs/>
+          <w:highlight w:val="green"/>
+        </w:rPr>
+        <w:t xml:space="preserve"> </w:t>
+      </w:r>
+      <w:r>
+        <w:rPr>
+          <w:b/>
+          <w:bCs/>
+          <w:highlight w:val="green"/>
+        </w:rPr>
+        <w:t>(</w:t>
+      </w:r>
+      <w:r>
+        <w:rPr>
+          <w:b/>
+          <w:bCs/>
+          <w:highlight w:val="green"/>
+        </w:rPr>
+        <w:t>Open</w:t>
+      </w:r>
+      <w:r>
+        <w:rPr>
+          <w:b/>
+          <w:bCs/>
+          <w:highlight w:val="green"/>
+        </w:rPr>
+        <w:t>)</w:t>
+      </w:r>
+      <w:r>
+        <w:rPr>
+          <w:highlight w:val="green"/>
+        </w:rPr>
         <w:t>:</w:t>
       </w:r>
       <w:r>
-        <w:t xml:space="preserve"> Plays on loop. Player will hear this sound when approaching the clock</w:t>
-      </w:r>
-    </w:p>
-    <w:p>
-      <w:pPr>
+        <w:t xml:space="preserve"> Played automatically when doors </w:t>
+      </w:r>
+      <w:r>
+        <w:t>in the house are</w:t>
+      </w:r>
+      <w:r>
+        <w:t xml:space="preserve"> opened</w:t>
+      </w:r>
+    </w:p>
+    <w:p>
+      <w:pPr>
+        <w:spacing w:before="240"/>
         <w:ind w:left="360"/>
         <w:rPr>
           <w:i/>
@@ -641,7 +657,7 @@
           <w:bCs/>
           <w:highlight w:val="green"/>
         </w:rPr>
-        <w:t>Open</w:t>
+        <w:t>Close</w:t>
       </w:r>
       <w:r>
         <w:rPr>
@@ -658,13 +674,10 @@
         <w:t>:</w:t>
       </w:r>
       <w:r>
-        <w:t xml:space="preserve"> Played automatically when doors </w:t>
-      </w:r>
-      <w:r>
-        <w:t>in the house are</w:t>
-      </w:r>
-      <w:r>
-        <w:t xml:space="preserve"> opened</w:t>
+        <w:t xml:space="preserve"> Played automatically when doors in the house are </w:t>
+      </w:r>
+      <w:r>
+        <w:t>closed</w:t>
       </w:r>
     </w:p>
     <w:p>
@@ -698,39 +711,7 @@
           <w:bCs/>
           <w:highlight w:val="green"/>
         </w:rPr>
-        <w:t>Door Creak</w:t>
-      </w:r>
-      <w:r>
-        <w:rPr>
-          <w:b/>
-          <w:bCs/>
-          <w:highlight w:val="green"/>
-        </w:rPr>
-        <w:t xml:space="preserve"> </w:t>
-      </w:r>
-      <w:r>
-        <w:rPr>
-          <w:b/>
-          <w:bCs/>
-          <w:highlight w:val="green"/>
-        </w:rPr>
-        <w:t>(</w:t>
-      </w:r>
-      <w:r>
-        <w:rPr>
-          <w:b/>
-          <w:bCs/>
-          <w:highlight w:val="green"/>
-        </w:rPr>
-        <w:t>Close</w:t>
-      </w:r>
-      <w:r>
-        <w:rPr>
-          <w:b/>
-          <w:bCs/>
-          <w:highlight w:val="green"/>
-        </w:rPr>
-        <w:t>)</w:t>
+        <w:t>Organ Drone</w:t>
       </w:r>
       <w:r>
         <w:rPr>
@@ -739,15 +720,14 @@
         <w:t>:</w:t>
       </w:r>
       <w:r>
-        <w:t xml:space="preserve"> Played automatically when doors in the house are </w:t>
-      </w:r>
-      <w:r>
-        <w:t>closed</w:t>
-      </w:r>
-    </w:p>
-    <w:p>
-      <w:pPr>
-        <w:spacing w:before="240"/>
+        <w:t xml:space="preserve"> Loops on the piano</w:t>
+      </w:r>
+      <w:r>
+        <w:t>.</w:t>
+      </w:r>
+    </w:p>
+    <w:p>
+      <w:pPr>
         <w:ind w:left="360"/>
         <w:rPr>
           <w:i/>
@@ -759,7 +739,7 @@
           <w:i/>
           <w:iCs/>
         </w:rPr>
-        <w:t>Sourced from Tech Skull Studios purchased assets</w:t>
+        <w:t>piano_impression1.aif by thanvannispen -- https://freesound.org/s/30274/ -- License: Attribution 4.0</w:t>
       </w:r>
     </w:p>
     <w:p>
@@ -776,7 +756,7 @@
           <w:bCs/>
           <w:highlight w:val="green"/>
         </w:rPr>
-        <w:t>Organ Drone</w:t>
+        <w:t>Light Flicker</w:t>
       </w:r>
       <w:r>
         <w:rPr>
@@ -785,10 +765,16 @@
         <w:t>:</w:t>
       </w:r>
       <w:r>
-        <w:t xml:space="preserve"> Loops on the piano</w:t>
-      </w:r>
-      <w:r>
-        <w:t>.</w:t>
+        <w:t xml:space="preserve"> </w:t>
+      </w:r>
+      <w:r>
+        <w:t>Lamp in the front entrance will randomly flicker when the player approaches it. Lamp flicker sound plays while the lamp is flashing</w:t>
+      </w:r>
+      <w:r>
+        <w:t>. Also played on upstairs bedroom light</w:t>
+      </w:r>
+      <w:r>
+        <w:t xml:space="preserve"> and lights along the wall</w:t>
       </w:r>
     </w:p>
     <w:p>
@@ -800,27 +786,14 @@
         </w:rPr>
       </w:pPr>
       <w:r>
-        <w:rPr>
-          <w:i/>
-          <w:iCs/>
-        </w:rPr>
-        <w:t xml:space="preserve">piano_impression1.aif by </w:t>
-      </w:r>
-      <w:proofErr w:type="spellStart"/>
-      <w:r>
-        <w:rPr>
-          <w:i/>
-          <w:iCs/>
-        </w:rPr>
-        <w:t>thanvannispen</w:t>
-      </w:r>
-      <w:proofErr w:type="spellEnd"/>
-      <w:r>
-        <w:rPr>
-          <w:i/>
-          <w:iCs/>
-        </w:rPr>
-        <w:t xml:space="preserve"> -- https://freesound.org/s/30274/ -- License: Attribution 4.0</w:t>
+        <w:t xml:space="preserve"> </w:t>
+      </w:r>
+      <w:r>
+        <w:rPr>
+          <w:i/>
+          <w:iCs/>
+        </w:rPr>
+        <w:t>Flickeringlight.aiff by scotchio -- https://freesound.org/s/143915/ -- License: Creative Commons 0</w:t>
       </w:r>
     </w:p>
     <w:p>
@@ -835,14 +808,18 @@
         <w:rPr>
           <w:b/>
           <w:bCs/>
-        </w:rPr>
-        <w:t>Fridge Hum</w:t>
-      </w:r>
-      <w:r>
+          <w:highlight w:val="green"/>
+        </w:rPr>
+        <w:t>White Noise</w:t>
+      </w:r>
+      <w:r>
+        <w:rPr>
+          <w:highlight w:val="green"/>
+        </w:rPr>
         <w:t>:</w:t>
       </w:r>
       <w:r>
-        <w:t xml:space="preserve"> Loops on the fridge in the kitchen</w:t>
+        <w:t xml:space="preserve"> Upon entering the murder room, the white noise will be triggered by the box collider.</w:t>
       </w:r>
     </w:p>
     <w:p>
@@ -858,23 +835,7 @@
           <w:i/>
           <w:iCs/>
         </w:rPr>
-        <w:t xml:space="preserve">Taken from </w:t>
-      </w:r>
-      <w:proofErr w:type="gramStart"/>
-      <w:r>
-        <w:rPr>
-          <w:i/>
-          <w:iCs/>
-        </w:rPr>
-        <w:t>open source</w:t>
-      </w:r>
-      <w:proofErr w:type="gramEnd"/>
-      <w:r>
-        <w:rPr>
-          <w:i/>
-          <w:iCs/>
-        </w:rPr>
-        <w:t xml:space="preserve"> libraries (to be found later)</w:t>
+        <w:t>Sourced from Tech Skull Studios purchased assets</w:t>
       </w:r>
     </w:p>
     <w:p>
@@ -889,17 +850,18 @@
         <w:rPr>
           <w:b/>
           <w:bCs/>
-        </w:rPr>
-        <w:t>Rocking Horse Loop</w:t>
-      </w:r>
-      <w:r>
+          <w:highlight w:val="green"/>
+        </w:rPr>
+        <w:t>Ship Sounds</w:t>
+      </w:r>
+      <w:r>
+        <w:rPr>
+          <w:highlight w:val="green"/>
+        </w:rPr>
         <w:t>:</w:t>
       </w:r>
       <w:r>
-        <w:t xml:space="preserve"> </w:t>
-      </w:r>
-      <w:r>
-        <w:t>Rocking horse plays in the bedroom animating rocking back and forth</w:t>
+        <w:t xml:space="preserve"> Randomly played in a playlist on loop in the bathroom</w:t>
       </w:r>
     </w:p>
     <w:p>
@@ -915,23 +877,12 @@
           <w:i/>
           <w:iCs/>
         </w:rPr>
-        <w:t xml:space="preserve">Taken from </w:t>
-      </w:r>
-      <w:proofErr w:type="gramStart"/>
-      <w:r>
-        <w:rPr>
-          <w:i/>
-          <w:iCs/>
-        </w:rPr>
-        <w:t>open source</w:t>
-      </w:r>
-      <w:proofErr w:type="gramEnd"/>
-      <w:r>
-        <w:rPr>
-          <w:i/>
-          <w:iCs/>
-        </w:rPr>
-        <w:t xml:space="preserve"> libraries (to be found later)</w:t>
+        <w:t>Sourced from Tech Skull Studios purchased assets</w:t>
+      </w:r>
+    </w:p>
+    <w:p>
+      <w:r>
+        <w:t>2D:</w:t>
       </w:r>
     </w:p>
     <w:p>
@@ -948,69 +899,47 @@
           <w:bCs/>
           <w:highlight w:val="green"/>
         </w:rPr>
-        <w:t>Light Flicker</w:t>
-      </w:r>
-      <w:r>
-        <w:rPr>
-          <w:highlight w:val="green"/>
-        </w:rPr>
-        <w:t>:</w:t>
-      </w:r>
-      <w:r>
+        <w:t>UFO Drone</w:t>
+      </w:r>
+      <w:r>
+        <w:t>: Loops in the background the entire game with a very low volume and in 2D space so that it overlays on top of any other sounds being played</w:t>
+      </w:r>
+    </w:p>
+    <w:p>
+      <w:pPr>
+        <w:ind w:left="360"/>
+        <w:rPr>
+          <w:i/>
+          <w:iCs/>
+        </w:rPr>
+      </w:pPr>
+      <w:r>
+        <w:rPr>
+          <w:i/>
+          <w:iCs/>
+        </w:rPr>
+        <w:t xml:space="preserve">Vertigo - Ambience - Horror &amp; Suspense </w:t>
+      </w:r>
+      <w:r>
+        <w:rPr>
+          <w:i/>
+          <w:iCs/>
+        </w:rPr>
+        <w:t>-</w:t>
+      </w:r>
+      <w:r>
+        <w:rPr>
+          <w:i/>
+          <w:iCs/>
+        </w:rPr>
         <w:t xml:space="preserve"> </w:t>
       </w:r>
       <w:r>
-        <w:t>Lamp in the front entrance will randomly flicker when the player approaches it. Lamp flicker sound plays while the lamp is flashing</w:t>
-      </w:r>
-      <w:r>
-        <w:t>. Also played on upstairs bedroom light</w:t>
-      </w:r>
-      <w:r>
-        <w:t xml:space="preserve"> and lights along the wall</w:t>
-      </w:r>
-    </w:p>
-    <w:p>
-      <w:pPr>
-        <w:ind w:left="360"/>
-        <w:rPr>
-          <w:i/>
-          <w:iCs/>
-        </w:rPr>
-      </w:pPr>
-      <w:r>
-        <w:t xml:space="preserve"> </w:t>
-      </w:r>
-      <w:proofErr w:type="spellStart"/>
-      <w:r>
-        <w:rPr>
-          <w:i/>
-          <w:iCs/>
-        </w:rPr>
-        <w:t>Flickeringlight.aiff</w:t>
-      </w:r>
-      <w:proofErr w:type="spellEnd"/>
-      <w:r>
-        <w:rPr>
-          <w:i/>
-          <w:iCs/>
-        </w:rPr>
-        <w:t xml:space="preserve"> by </w:t>
-      </w:r>
-      <w:proofErr w:type="spellStart"/>
-      <w:r>
-        <w:rPr>
-          <w:i/>
-          <w:iCs/>
-        </w:rPr>
-        <w:t>scotchio</w:t>
-      </w:r>
-      <w:proofErr w:type="spellEnd"/>
-      <w:r>
-        <w:rPr>
-          <w:i/>
-          <w:iCs/>
-        </w:rPr>
-        <w:t xml:space="preserve"> -- https://freesound.org/s/143915/ -- License: Creative Commons 0</w:t>
+        <w:rPr>
+          <w:i/>
+          <w:iCs/>
+        </w:rPr>
+        <w:t>Tension - Drones - UFO Drone</w:t>
       </w:r>
     </w:p>
     <w:p>
@@ -1027,7 +956,31 @@
           <w:bCs/>
           <w:highlight w:val="green"/>
         </w:rPr>
-        <w:t>White Noise</w:t>
+        <w:t>Foots</w:t>
+      </w:r>
+      <w:r>
+        <w:rPr>
+          <w:b/>
+          <w:bCs/>
+          <w:highlight w:val="green"/>
+        </w:rPr>
+        <w:t>t</w:t>
+      </w:r>
+      <w:r>
+        <w:rPr>
+          <w:b/>
+          <w:bCs/>
+          <w:highlight w:val="green"/>
+        </w:rPr>
+        <w:t>ep Sounds</w:t>
+      </w:r>
+      <w:r>
+        <w:rPr>
+          <w:b/>
+          <w:bCs/>
+          <w:highlight w:val="green"/>
+        </w:rPr>
+        <w:t xml:space="preserve"> (Outside &amp; Inside)</w:t>
       </w:r>
       <w:r>
         <w:rPr>
@@ -1036,7 +989,10 @@
         <w:t>:</w:t>
       </w:r>
       <w:r>
-        <w:t xml:space="preserve"> Upon entering the murder room, the white noise will be triggered by the box collider.</w:t>
+        <w:t xml:space="preserve"> Play while the character is walking through the house</w:t>
+      </w:r>
+      <w:r>
+        <w:t xml:space="preserve"> and outside</w:t>
       </w:r>
     </w:p>
     <w:p>
@@ -1069,16 +1025,13 @@
           <w:bCs/>
           <w:highlight w:val="green"/>
         </w:rPr>
-        <w:t>Ship Sounds</w:t>
-      </w:r>
-      <w:r>
-        <w:rPr>
-          <w:highlight w:val="green"/>
-        </w:rPr>
+        <w:t>Collect Sound</w:t>
+      </w:r>
+      <w:r>
         <w:t>:</w:t>
       </w:r>
       <w:r>
-        <w:t xml:space="preserve"> Randomly played in a playlist on loop in the bathroom</w:t>
+        <w:t xml:space="preserve"> UI sound plays when the player picks up the religious artifacts</w:t>
       </w:r>
     </w:p>
     <w:p>
@@ -1095,11 +1048,6 @@
           <w:iCs/>
         </w:rPr>
         <w:t>Sourced from Tech Skull Studios purchased assets</w:t>
-      </w:r>
-    </w:p>
-    <w:p>
-      <w:r>
-        <w:t>2D:</w:t>
       </w:r>
     </w:p>
     <w:p>
@@ -1116,10 +1064,24 @@
           <w:bCs/>
           <w:highlight w:val="green"/>
         </w:rPr>
-        <w:t>UFO Drone</w:t>
-      </w:r>
-      <w:r>
-        <w:t>: Loops in the background the entire game with a very low volume and in 2D space so that it overlays on top of any other sounds being played</w:t>
+        <w:t>Game Over</w:t>
+      </w:r>
+      <w:r>
+        <w:rPr>
+          <w:b/>
+          <w:bCs/>
+          <w:highlight w:val="green"/>
+        </w:rPr>
+        <w:t xml:space="preserve"> Sound</w:t>
+      </w:r>
+      <w:r>
+        <w:t>:</w:t>
+      </w:r>
+      <w:r>
+        <w:t xml:space="preserve"> UI sound plays when the player </w:t>
+      </w:r>
+      <w:r>
+        <w:t>brings all artifacts to the murder room and lifts the curse</w:t>
       </w:r>
     </w:p>
     <w:p>
@@ -1135,28 +1097,7 @@
           <w:i/>
           <w:iCs/>
         </w:rPr>
-        <w:t xml:space="preserve">Vertigo - Ambience - Horror &amp; Suspense </w:t>
-      </w:r>
-      <w:r>
-        <w:rPr>
-          <w:i/>
-          <w:iCs/>
-        </w:rPr>
-        <w:t>-</w:t>
-      </w:r>
-      <w:r>
-        <w:rPr>
-          <w:i/>
-          <w:iCs/>
-        </w:rPr>
-        <w:t xml:space="preserve"> </w:t>
-      </w:r>
-      <w:r>
-        <w:rPr>
-          <w:i/>
-          <w:iCs/>
-        </w:rPr>
-        <w:t>Tension - Drones - UFO Drone</w:t>
+        <w:t>Sourced from Tech Skull Studios purchased assets</w:t>
       </w:r>
     </w:p>
     <w:p>
@@ -1173,43 +1114,13 @@
           <w:bCs/>
           <w:highlight w:val="green"/>
         </w:rPr>
-        <w:t>Foots</w:t>
-      </w:r>
-      <w:r>
-        <w:rPr>
-          <w:b/>
-          <w:bCs/>
-          <w:highlight w:val="green"/>
-        </w:rPr>
-        <w:t>t</w:t>
-      </w:r>
-      <w:r>
-        <w:rPr>
-          <w:b/>
-          <w:bCs/>
-          <w:highlight w:val="green"/>
-        </w:rPr>
-        <w:t>ep Sounds</w:t>
-      </w:r>
-      <w:r>
-        <w:rPr>
-          <w:b/>
-          <w:bCs/>
-          <w:highlight w:val="green"/>
-        </w:rPr>
-        <w:t xml:space="preserve"> (Outside &amp; Inside)</w:t>
-      </w:r>
-      <w:r>
-        <w:rPr>
-          <w:highlight w:val="green"/>
-        </w:rPr>
+        <w:t>Audio Narration</w:t>
+      </w:r>
+      <w:r>
         <w:t>:</w:t>
       </w:r>
       <w:r>
-        <w:t xml:space="preserve"> Play while the character is walking through the house</w:t>
-      </w:r>
-      <w:r>
-        <w:t xml:space="preserve"> and outside</w:t>
+        <w:t xml:space="preserve"> Plays at the start of the game. Describes the gameplay and goal and win condition. Recorded by myself</w:t>
       </w:r>
     </w:p>
     <w:p>
@@ -1225,7 +1136,15 @@
           <w:i/>
           <w:iCs/>
         </w:rPr>
-        <w:t>Sourced from Tech Skull Studios purchased assets</w:t>
+        <w:lastRenderedPageBreak/>
+        <w:t>Recorded</w:t>
+      </w:r>
+      <w:r>
+        <w:rPr>
+          <w:i/>
+          <w:iCs/>
+        </w:rPr>
+        <w:t xml:space="preserve"> By Myself</w:t>
       </w:r>
     </w:p>
     <w:p>
@@ -1242,14 +1161,27 @@
           <w:bCs/>
           <w:highlight w:val="green"/>
         </w:rPr>
-        <w:lastRenderedPageBreak/>
-        <w:t>Collect Sound</w:t>
+        <w:t>Ghost Scream</w:t>
+      </w:r>
+      <w:r>
+        <w:rPr>
+          <w:b/>
+          <w:bCs/>
+          <w:highlight w:val="green"/>
+        </w:rPr>
+        <w:t>s</w:t>
       </w:r>
       <w:r>
         <w:t>:</w:t>
       </w:r>
       <w:r>
-        <w:t xml:space="preserve"> UI sound plays when the player picks up the religious artifacts</w:t>
+        <w:t xml:space="preserve"> </w:t>
+      </w:r>
+      <w:r>
+        <w:t>Played w</w:t>
+      </w:r>
+      <w:r>
+        <w:t>hen the ghost appears</w:t>
       </w:r>
     </w:p>
     <w:p>
@@ -1265,7 +1197,49 @@
           <w:i/>
           <w:iCs/>
         </w:rPr>
-        <w:t>Sourced from Tech Skull Studios purchased assets</w:t>
+        <w:t xml:space="preserve">Vertigo - Ambience - Horror &amp; Suspense </w:t>
+      </w:r>
+      <w:r>
+        <w:rPr>
+          <w:i/>
+          <w:iCs/>
+        </w:rPr>
+        <w:t>-</w:t>
+      </w:r>
+      <w:r>
+        <w:rPr>
+          <w:i/>
+          <w:iCs/>
+        </w:rPr>
+        <w:t xml:space="preserve"> </w:t>
+      </w:r>
+      <w:r>
+        <w:rPr>
+          <w:i/>
+          <w:iCs/>
+        </w:rPr>
+        <w:t xml:space="preserve">Voices </w:t>
+      </w:r>
+      <w:r>
+        <w:rPr>
+          <w:i/>
+          <w:iCs/>
+        </w:rPr>
+        <w:t>–</w:t>
+      </w:r>
+      <w:r>
+        <w:rPr>
+          <w:i/>
+          <w:iCs/>
+        </w:rPr>
+        <w:t xml:space="preserve"> </w:t>
+      </w:r>
+      <w:r>
+        <w:rPr>
+          <w:i/>
+          <w:iCs/>
+        </w:rPr>
+        <w:t>Human-like</w:t>
       </w:r>
     </w:p>
     <w:p>
@@ -1282,564 +1256,359 @@
           <w:bCs/>
           <w:highlight w:val="green"/>
         </w:rPr>
-        <w:t>Game Over</w:t>
-      </w:r>
-      <w:r>
-        <w:rPr>
-          <w:b/>
-          <w:bCs/>
-          <w:highlight w:val="green"/>
-        </w:rPr>
-        <w:t xml:space="preserve"> Sound</w:t>
+        <w:t>Jump Scare</w:t>
       </w:r>
       <w:r>
         <w:t>:</w:t>
       </w:r>
       <w:r>
-        <w:t xml:space="preserve"> UI sound plays when the player </w:t>
-      </w:r>
-      <w:r>
-        <w:t>brings all artifacts to the murder room and lifts the curse</w:t>
-      </w:r>
-    </w:p>
-    <w:p>
-      <w:pPr>
-        <w:ind w:left="360"/>
-        <w:rPr>
-          <w:i/>
-          <w:iCs/>
-        </w:rPr>
-      </w:pPr>
-      <w:r>
-        <w:rPr>
-          <w:i/>
-          <w:iCs/>
-        </w:rPr>
-        <w:t>Sourced from Tech Skull Studios purchased assets</w:t>
-      </w:r>
-    </w:p>
-    <w:p>
-      <w:pPr>
-        <w:pStyle w:val="ListParagraph"/>
-        <w:numPr>
-          <w:ilvl w:val="0"/>
-          <w:numId w:val="1"/>
-        </w:numPr>
-      </w:pPr>
-      <w:r>
-        <w:rPr>
-          <w:b/>
-          <w:bCs/>
-          <w:highlight w:val="green"/>
-        </w:rPr>
-        <w:t>Audio Narration</w:t>
+        <w:t xml:space="preserve"> </w:t>
+      </w:r>
+      <w:r>
+        <w:t>Played w</w:t>
+      </w:r>
+      <w:r>
+        <w:t>hen the ghost appears</w:t>
+      </w:r>
+    </w:p>
+    <w:p>
+      <w:pPr>
+        <w:ind w:firstLine="360"/>
+        <w:rPr>
+          <w:i/>
+          <w:iCs/>
+        </w:rPr>
+      </w:pPr>
+      <w:r>
+        <w:rPr>
+          <w:i/>
+          <w:iCs/>
+        </w:rPr>
+        <w:t>Piano Jump Scare Stinger by TheSoundFXGuy_YT -- https://freesound.org/s/534218/ -- License: Attribution 4.0</w:t>
+      </w:r>
+    </w:p>
+    <w:p/>
+    <w:p>
+      <w:r>
+        <w:t>Rooms:</w:t>
+      </w:r>
+    </w:p>
+    <w:p>
+      <w:r>
+        <w:rPr>
+          <w:b/>
+          <w:bCs/>
+        </w:rPr>
+        <w:t>Outside</w:t>
       </w:r>
       <w:r>
         <w:t>:</w:t>
       </w:r>
       <w:r>
-        <w:t xml:space="preserve"> Plays at the start of the game. Describes the gameplay and goal and win condition. Recorded by myself</w:t>
-      </w:r>
-    </w:p>
-    <w:p>
-      <w:pPr>
-        <w:ind w:left="360"/>
-        <w:rPr>
-          <w:i/>
-          <w:iCs/>
-        </w:rPr>
-      </w:pPr>
-      <w:r>
-        <w:rPr>
-          <w:i/>
-          <w:iCs/>
-        </w:rPr>
-        <w:t>Recorded</w:t>
-      </w:r>
-      <w:r>
-        <w:rPr>
-          <w:i/>
-          <w:iCs/>
-        </w:rPr>
-        <w:t xml:space="preserve"> By Myself</w:t>
-      </w:r>
-    </w:p>
-    <w:p>
-      <w:pPr>
-        <w:pStyle w:val="ListParagraph"/>
-        <w:numPr>
-          <w:ilvl w:val="0"/>
-          <w:numId w:val="1"/>
-        </w:numPr>
-      </w:pPr>
-      <w:r>
-        <w:rPr>
-          <w:b/>
-          <w:bCs/>
-          <w:highlight w:val="green"/>
-        </w:rPr>
-        <w:t>Ghost Scream</w:t>
-      </w:r>
-      <w:r>
-        <w:rPr>
-          <w:b/>
-          <w:bCs/>
-          <w:highlight w:val="green"/>
-        </w:rPr>
-        <w:t>s</w:t>
+        <w:rPr>
+          <w:b/>
+          <w:bCs/>
+        </w:rPr>
+        <w:t xml:space="preserve"> </w:t>
+      </w:r>
+      <w:r>
+        <w:t xml:space="preserve">Player will spawn here and </w:t>
+      </w:r>
+      <w:r>
+        <w:t>enter</w:t>
+      </w:r>
+      <w:r>
+        <w:t xml:space="preserve"> the house. Plays the sound of leaves</w:t>
+      </w:r>
+      <w:r>
+        <w:rPr>
+          <w:b/>
+          <w:bCs/>
+        </w:rPr>
+        <w:t xml:space="preserve"> </w:t>
+      </w:r>
+      <w:r>
+        <w:t>in the background.</w:t>
+      </w:r>
+      <w:r>
+        <w:t xml:space="preserve"> Open space sound does no</w:t>
+      </w:r>
+      <w:r>
+        <w:t xml:space="preserve"> reverberate </w:t>
+      </w:r>
+      <w:r>
+        <w:t>off</w:t>
+      </w:r>
+      <w:r>
+        <w:t xml:space="preserve"> surfaces</w:t>
+      </w:r>
+      <w:r>
+        <w:t xml:space="preserve"> instead dissipates fast.</w:t>
+      </w:r>
+      <w:r>
+        <w:t xml:space="preserve"> Creaky gate sound played when entering.</w:t>
+      </w:r>
+    </w:p>
+    <w:p>
+      <w:pPr>
+        <w:rPr>
+          <w:b/>
+          <w:bCs/>
+        </w:rPr>
+      </w:pPr>
+      <w:r>
+        <w:rPr>
+          <w:b/>
+          <w:bCs/>
+        </w:rPr>
+        <w:t>Main Entrance</w:t>
       </w:r>
       <w:r>
         <w:t>:</w:t>
       </w:r>
       <w:r>
+        <w:rPr>
+          <w:b/>
+          <w:bCs/>
+        </w:rPr>
         <w:t xml:space="preserve"> </w:t>
       </w:r>
       <w:r>
-        <w:t>Played w</w:t>
-      </w:r>
-      <w:r>
-        <w:t>hen the ghost appears</w:t>
-      </w:r>
-    </w:p>
-    <w:p>
-      <w:pPr>
-        <w:ind w:left="360"/>
-        <w:rPr>
-          <w:i/>
-          <w:iCs/>
-        </w:rPr>
-      </w:pPr>
-      <w:r>
-        <w:rPr>
-          <w:i/>
-          <w:iCs/>
-        </w:rPr>
-        <w:t xml:space="preserve">Vertigo - Ambience - Horror &amp; Suspense </w:t>
-      </w:r>
-      <w:r>
-        <w:rPr>
-          <w:i/>
-          <w:iCs/>
-        </w:rPr>
-        <w:t>-</w:t>
-      </w:r>
-      <w:r>
-        <w:rPr>
-          <w:i/>
-          <w:iCs/>
+        <w:t>L</w:t>
+      </w:r>
+      <w:r>
+        <w:t xml:space="preserve">oop </w:t>
+      </w:r>
+      <w:r>
+        <w:t>on the grandfather clock.</w:t>
+      </w:r>
+      <w:r>
+        <w:t xml:space="preserve"> Player will enter the house at this location.</w:t>
+      </w:r>
+      <w:r>
+        <w:t xml:space="preserve"> Closed space the sound will be slightly absorbed by the surrounding walls.</w:t>
+      </w:r>
+      <w:r>
+        <w:t xml:space="preserve"> Lamp flickering sound on the lamp to the right.</w:t>
+      </w:r>
+      <w:r>
+        <w:t xml:space="preserve"> Door opening sound will be played when entering.</w:t>
+      </w:r>
+    </w:p>
+    <w:p>
+      <w:r>
+        <w:rPr>
+          <w:b/>
+          <w:bCs/>
+        </w:rPr>
+        <w:t>Upstairs Bedroom</w:t>
+      </w:r>
+      <w:r>
+        <w:t>:</w:t>
+      </w:r>
+      <w:r>
+        <w:rPr>
+          <w:b/>
+          <w:bCs/>
         </w:rPr>
         <w:t xml:space="preserve"> </w:t>
       </w:r>
       <w:r>
-        <w:rPr>
-          <w:i/>
-          <w:iCs/>
-        </w:rPr>
-        <w:t xml:space="preserve">Voices </w:t>
-      </w:r>
-      <w:r>
-        <w:rPr>
-          <w:i/>
-          <w:iCs/>
-        </w:rPr>
-        <w:t>–</w:t>
-      </w:r>
-      <w:r>
-        <w:rPr>
-          <w:i/>
-          <w:iCs/>
+        <w:t xml:space="preserve">Player must ascend the stairs that go to the left. </w:t>
+      </w:r>
+      <w:r>
+        <w:t xml:space="preserve">Enter the room immediately in front and the </w:t>
+      </w:r>
+      <w:r>
+        <w:rPr>
+          <w:b/>
+          <w:bCs/>
+        </w:rPr>
+        <w:t>cross</w:t>
+      </w:r>
+      <w:r>
+        <w:t xml:space="preserve"> will be sitting on the bed.</w:t>
+      </w:r>
+      <w:r>
+        <w:t xml:space="preserve"> Light flickering sound plays on the ceiling lamp.</w:t>
+      </w:r>
+    </w:p>
+    <w:p>
+      <w:pPr>
+        <w:rPr>
+          <w:b/>
+          <w:bCs/>
+        </w:rPr>
+      </w:pPr>
+      <w:r>
+        <w:rPr>
+          <w:b/>
+          <w:bCs/>
+        </w:rPr>
+        <w:t>Upstairs Bathroom</w:t>
+      </w:r>
+      <w:r>
+        <w:t>:</w:t>
+      </w:r>
+      <w:r>
+        <w:t xml:space="preserve"> Player will ascend the stairs that go to the right. Enter the room and collect the </w:t>
+      </w:r>
+      <w:r>
+        <w:rPr>
+          <w:b/>
+          <w:bCs/>
+        </w:rPr>
+        <w:t>Bible</w:t>
+      </w:r>
+      <w:r>
+        <w:t xml:space="preserve"> located on the shelves near the sink.</w:t>
+      </w:r>
+      <w:r>
+        <w:t xml:space="preserve"> Window is open and the sound of leaves will be </w:t>
+      </w:r>
+      <w:r>
+        <w:t>heard</w:t>
+      </w:r>
+      <w:r>
+        <w:t xml:space="preserve"> from the outside</w:t>
+      </w:r>
+      <w:r>
+        <w:t xml:space="preserve"> through the open window</w:t>
+      </w:r>
+      <w:r>
+        <w:t>.</w:t>
+      </w:r>
+      <w:r>
+        <w:t xml:space="preserve"> Ship sounds loop in the bathroom.</w:t>
+      </w:r>
+    </w:p>
+    <w:p>
+      <w:pPr>
+        <w:rPr>
+          <w:b/>
+          <w:bCs/>
+        </w:rPr>
+      </w:pPr>
+      <w:r>
+        <w:rPr>
+          <w:b/>
+          <w:bCs/>
+        </w:rPr>
+        <w:t>Kitchen</w:t>
+      </w:r>
+      <w:r>
+        <w:t>:</w:t>
+      </w:r>
+      <w:r>
+        <w:rPr>
+          <w:b/>
+          <w:bCs/>
         </w:rPr>
         <w:t xml:space="preserve"> </w:t>
       </w:r>
       <w:r>
-        <w:rPr>
-          <w:i/>
-          <w:iCs/>
-        </w:rPr>
-        <w:t>Human-like</w:t>
-      </w:r>
-    </w:p>
-    <w:p>
-      <w:pPr>
-        <w:pStyle w:val="ListParagraph"/>
-        <w:numPr>
-          <w:ilvl w:val="0"/>
-          <w:numId w:val="1"/>
-        </w:numPr>
-      </w:pPr>
-      <w:r>
-        <w:rPr>
-          <w:b/>
-          <w:bCs/>
-          <w:highlight w:val="green"/>
-        </w:rPr>
-        <w:t>Jump Scare</w:t>
+        <w:t xml:space="preserve">Tangentially connected to the main entrance + grand staircase. </w:t>
+      </w:r>
+      <w:r>
+        <w:rPr>
+          <w:b/>
+          <w:bCs/>
+        </w:rPr>
+        <w:t>Holy water</w:t>
+      </w:r>
+      <w:r>
+        <w:t xml:space="preserve"> can be found in this room</w:t>
+      </w:r>
+      <w:r>
+        <w:t xml:space="preserve"> on the kitchen </w:t>
+      </w:r>
+      <w:r>
+        <w:t>countertop</w:t>
+      </w:r>
+      <w:r>
+        <w:t>.</w:t>
+      </w:r>
+      <w:r>
+        <w:t xml:space="preserve"> Lots of metal objects will cause the sound to reflect more than in other rooms.</w:t>
+      </w:r>
+    </w:p>
+    <w:p>
+      <w:pPr>
+        <w:rPr>
+          <w:b/>
+          <w:bCs/>
+        </w:rPr>
+      </w:pPr>
+      <w:r>
+        <w:rPr>
+          <w:b/>
+          <w:bCs/>
+        </w:rPr>
+        <w:t>Fireside Room</w:t>
       </w:r>
       <w:r>
         <w:t>:</w:t>
       </w:r>
       <w:r>
+        <w:rPr>
+          <w:b/>
+          <w:bCs/>
+        </w:rPr>
         <w:t xml:space="preserve"> </w:t>
       </w:r>
       <w:r>
-        <w:t>Played w</w:t>
-      </w:r>
-      <w:r>
-        <w:t>hen the ghost appears</w:t>
-      </w:r>
-    </w:p>
-    <w:p>
-      <w:pPr>
-        <w:ind w:firstLine="360"/>
-        <w:rPr>
-          <w:i/>
-          <w:iCs/>
-        </w:rPr>
-      </w:pPr>
-      <w:r>
-        <w:rPr>
-          <w:i/>
-          <w:iCs/>
-        </w:rPr>
-        <w:t xml:space="preserve">Piano Jump Scare Stinger by </w:t>
-      </w:r>
-      <w:proofErr w:type="spellStart"/>
-      <w:r>
-        <w:rPr>
-          <w:i/>
-          <w:iCs/>
-        </w:rPr>
-        <w:t>TheSoundFXGuy_YT</w:t>
-      </w:r>
-      <w:proofErr w:type="spellEnd"/>
-      <w:r>
-        <w:rPr>
-          <w:i/>
-          <w:iCs/>
-        </w:rPr>
-        <w:t xml:space="preserve"> -- https://freesound.org/s/534218/ -- License: Attribution 4.0</w:t>
+        <w:t xml:space="preserve">Tangentially connected to the piano room. Demon sits in the chair pointing to the </w:t>
+      </w:r>
+      <w:r>
+        <w:t>murder room.</w:t>
+      </w:r>
+      <w:r>
+        <w:t xml:space="preserve"> </w:t>
+      </w:r>
+      <w:r>
+        <w:rPr>
+          <w:b/>
+          <w:bCs/>
+        </w:rPr>
+        <w:t>Exorcist Stak</w:t>
+      </w:r>
+      <w:r>
+        <w:t>e found in this room inside of the fireplace.</w:t>
+      </w:r>
+    </w:p>
+    <w:p>
+      <w:r>
+        <w:rPr>
+          <w:b/>
+          <w:bCs/>
+        </w:rPr>
+        <w:t>Final Room (Piano Room)</w:t>
+      </w:r>
+      <w:r>
+        <w:t>: Where the murder occurred.</w:t>
+      </w:r>
+      <w:r>
+        <w:t xml:space="preserve"> Player must bring the religious objects collected to this room to lift the curse.</w:t>
+      </w:r>
+      <w:r>
+        <w:t xml:space="preserve"> Static white noise will play very </w:t>
+      </w:r>
+      <w:r>
+        <w:t>quiet</w:t>
+      </w:r>
+      <w:r>
+        <w:t xml:space="preserve"> in the background in this room. Triggered when entering with a box collider. The white noise indicates the place between worlds where the rift has been opened by the curse.</w:t>
       </w:r>
     </w:p>
     <w:p/>
-    <w:p>
-      <w:r>
-        <w:t>Rooms:</w:t>
-      </w:r>
-    </w:p>
-    <w:p>
-      <w:r>
-        <w:rPr>
-          <w:b/>
-          <w:bCs/>
-        </w:rPr>
-        <w:t>Outside</w:t>
-      </w:r>
-      <w:r>
-        <w:t>:</w:t>
-      </w:r>
-      <w:r>
-        <w:rPr>
-          <w:b/>
-          <w:bCs/>
-        </w:rPr>
-        <w:t xml:space="preserve"> </w:t>
-      </w:r>
-      <w:r>
-        <w:t xml:space="preserve">Player will spawn here and </w:t>
-      </w:r>
-      <w:r>
-        <w:t>enter</w:t>
-      </w:r>
-      <w:r>
-        <w:t xml:space="preserve"> the house. Plays the sound of leaves</w:t>
-      </w:r>
-      <w:r>
-        <w:rPr>
-          <w:b/>
-          <w:bCs/>
-        </w:rPr>
-        <w:t xml:space="preserve"> </w:t>
-      </w:r>
-      <w:r>
-        <w:t>in the background.</w:t>
-      </w:r>
-      <w:r>
-        <w:t xml:space="preserve"> Open space sound does no</w:t>
-      </w:r>
-      <w:r>
-        <w:t xml:space="preserve"> reverberate </w:t>
-      </w:r>
-      <w:r>
-        <w:t>off</w:t>
-      </w:r>
-      <w:r>
-        <w:t xml:space="preserve"> surfaces</w:t>
-      </w:r>
-      <w:r>
-        <w:t xml:space="preserve"> instead dissipates fast.</w:t>
-      </w:r>
-      <w:r>
-        <w:t xml:space="preserve"> Creaky gate sound played when entering.</w:t>
-      </w:r>
-    </w:p>
-    <w:p>
-      <w:pPr>
-        <w:rPr>
-          <w:b/>
-          <w:bCs/>
-        </w:rPr>
-      </w:pPr>
-      <w:r>
-        <w:rPr>
-          <w:b/>
-          <w:bCs/>
-        </w:rPr>
-        <w:t>Main Entrance</w:t>
-      </w:r>
-      <w:r>
-        <w:t>:</w:t>
-      </w:r>
-      <w:r>
-        <w:rPr>
-          <w:b/>
-          <w:bCs/>
-        </w:rPr>
-        <w:t xml:space="preserve"> </w:t>
-      </w:r>
-      <w:r>
-        <w:t>L</w:t>
-      </w:r>
-      <w:r>
-        <w:t xml:space="preserve">oop </w:t>
-      </w:r>
-      <w:r>
-        <w:t>on the grandfather clock.</w:t>
-      </w:r>
-      <w:r>
-        <w:t xml:space="preserve"> Player will enter the house at this location.</w:t>
-      </w:r>
-      <w:r>
-        <w:t xml:space="preserve"> Closed space the sound will be slightly absorbed by the surrounding walls.</w:t>
-      </w:r>
-      <w:r>
-        <w:t xml:space="preserve"> Lamp flickering sound on the lamp to the right.</w:t>
-      </w:r>
-      <w:r>
-        <w:t xml:space="preserve"> Door opening sound will be played when entering.</w:t>
-      </w:r>
-    </w:p>
-    <w:p>
-      <w:r>
-        <w:rPr>
-          <w:b/>
-          <w:bCs/>
-        </w:rPr>
-        <w:t>Upstairs Bedroom</w:t>
-      </w:r>
-      <w:r>
-        <w:t>:</w:t>
-      </w:r>
-      <w:r>
-        <w:rPr>
-          <w:b/>
-          <w:bCs/>
-        </w:rPr>
-        <w:t xml:space="preserve"> </w:t>
-      </w:r>
-      <w:r>
-        <w:t xml:space="preserve">Player must ascend the stairs that go to the left. </w:t>
-      </w:r>
-      <w:r>
-        <w:t xml:space="preserve">Enter the room immediately in front and the </w:t>
-      </w:r>
-      <w:r>
-        <w:rPr>
-          <w:b/>
-          <w:bCs/>
-        </w:rPr>
-        <w:t>cross</w:t>
-      </w:r>
-      <w:r>
-        <w:t xml:space="preserve"> will be sitting on the bed.</w:t>
-      </w:r>
-      <w:r>
-        <w:t xml:space="preserve"> Light flickering sound plays on the ceiling lamp.</w:t>
-      </w:r>
-    </w:p>
-    <w:p>
-      <w:pPr>
-        <w:rPr>
-          <w:b/>
-          <w:bCs/>
-        </w:rPr>
-      </w:pPr>
-      <w:r>
-        <w:rPr>
-          <w:b/>
-          <w:bCs/>
-        </w:rPr>
-        <w:t>Upstairs Bathroom</w:t>
-      </w:r>
-      <w:r>
-        <w:t>:</w:t>
-      </w:r>
-      <w:r>
-        <w:t xml:space="preserve"> Player will ascend the stairs that go to the right. Enter the room and collect the </w:t>
-      </w:r>
-      <w:r>
-        <w:rPr>
-          <w:b/>
-          <w:bCs/>
-        </w:rPr>
-        <w:t>Bible</w:t>
-      </w:r>
-      <w:r>
-        <w:t xml:space="preserve"> located on the shelves near the sink.</w:t>
-      </w:r>
-      <w:r>
-        <w:t xml:space="preserve"> Window is open and the sound of leaves will be </w:t>
-      </w:r>
-      <w:r>
-        <w:t>heard</w:t>
-      </w:r>
-      <w:r>
-        <w:t xml:space="preserve"> from the outside</w:t>
-      </w:r>
-      <w:r>
-        <w:t xml:space="preserve"> through the open window</w:t>
-      </w:r>
-      <w:r>
-        <w:t>.</w:t>
-      </w:r>
-      <w:r>
-        <w:t xml:space="preserve"> Ship sounds loop in the bathroom.</w:t>
-      </w:r>
-    </w:p>
-    <w:p>
-      <w:pPr>
-        <w:rPr>
-          <w:b/>
-          <w:bCs/>
-        </w:rPr>
-      </w:pPr>
-      <w:r>
-        <w:rPr>
-          <w:b/>
-          <w:bCs/>
-        </w:rPr>
-        <w:t>Kitchen</w:t>
-      </w:r>
-      <w:r>
-        <w:t>:</w:t>
-      </w:r>
-      <w:r>
-        <w:rPr>
-          <w:b/>
-          <w:bCs/>
-        </w:rPr>
-        <w:t xml:space="preserve"> </w:t>
-      </w:r>
-      <w:r>
-        <w:t xml:space="preserve">Tangentially connected to the main entrance + grand staircase. </w:t>
-      </w:r>
-      <w:r>
-        <w:rPr>
-          <w:b/>
-          <w:bCs/>
-        </w:rPr>
-        <w:t>Holy water</w:t>
-      </w:r>
-      <w:r>
-        <w:t xml:space="preserve"> can be found in this room</w:t>
-      </w:r>
-      <w:r>
-        <w:t xml:space="preserve"> on the kitchen </w:t>
-      </w:r>
-      <w:r>
-        <w:t>countertop</w:t>
-      </w:r>
-      <w:r>
-        <w:t>.</w:t>
-      </w:r>
-      <w:r>
-        <w:t xml:space="preserve"> Lots of metal objects will cause the sound to reflect more than in other rooms.</w:t>
-      </w:r>
-    </w:p>
-    <w:p>
-      <w:pPr>
-        <w:rPr>
-          <w:b/>
-          <w:bCs/>
-        </w:rPr>
-      </w:pPr>
-      <w:r>
-        <w:rPr>
-          <w:b/>
-          <w:bCs/>
-        </w:rPr>
-        <w:t>Fireside Room</w:t>
-      </w:r>
-      <w:r>
-        <w:t>:</w:t>
-      </w:r>
-      <w:r>
-        <w:rPr>
-          <w:b/>
-          <w:bCs/>
-        </w:rPr>
-        <w:t xml:space="preserve"> </w:t>
-      </w:r>
-      <w:r>
-        <w:t xml:space="preserve">Tangentially connected to the piano room. Demon sits in the chair pointing to the </w:t>
-      </w:r>
-      <w:r>
-        <w:t>murder room.</w:t>
-      </w:r>
-      <w:r>
-        <w:t xml:space="preserve"> </w:t>
-      </w:r>
-      <w:r>
-        <w:rPr>
-          <w:b/>
-          <w:bCs/>
-        </w:rPr>
-        <w:t>Exorcist Stak</w:t>
-      </w:r>
-      <w:r>
-        <w:t>e found in this room inside of the fireplace.</w:t>
-      </w:r>
-    </w:p>
-    <w:p>
-      <w:r>
-        <w:rPr>
-          <w:b/>
-          <w:bCs/>
-        </w:rPr>
-        <w:t>Final Room (Piano Room)</w:t>
-      </w:r>
-      <w:r>
-        <w:t>: Where the murder occurred.</w:t>
-      </w:r>
-      <w:r>
-        <w:t xml:space="preserve"> Player must bring the religious objects collected to this room to lift the curse.</w:t>
-      </w:r>
-      <w:r>
-        <w:t xml:space="preserve"> Static white noise will play very </w:t>
-      </w:r>
-      <w:r>
-        <w:t>quiet</w:t>
-      </w:r>
-      <w:r>
-        <w:t xml:space="preserve"> in the background in </w:t>
-      </w:r>
+    <w:p/>
+    <w:p/>
+    <w:p/>
+    <w:p/>
+    <w:p/>
+    <w:p>
       <w:r>
         <w:lastRenderedPageBreak/>
-        <w:t>this room. Triggered when entering with a box collider. The white noise indicates the place between worlds where the rift has been opened by the curse.</w:t>
-      </w:r>
-    </w:p>
-    <w:p/>
-    <w:p>
-      <w:r>
         <w:t>Layout:</w:t>
       </w:r>
     </w:p>
@@ -1849,10 +1618,10 @@
           <w:noProof/>
         </w:rPr>
         <w:drawing>
-          <wp:inline distT="0" distB="0" distL="0" distR="0" wp14:anchorId="505B764C" wp14:editId="7C475507">
-            <wp:extent cx="3810532" cy="2857899"/>
-            <wp:effectExtent l="57150" t="57150" r="95250" b="95250"/>
-            <wp:docPr id="591837777" name="Picture 1" descr="A diagram of a house&#10;&#10;Description automatically generated"/>
+          <wp:inline distT="0" distB="0" distL="0" distR="0" wp14:anchorId="505B764C" wp14:editId="714A9DAD">
+            <wp:extent cx="3768058" cy="2857899"/>
+            <wp:effectExtent l="57150" t="57150" r="99695" b="95250"/>
+            <wp:docPr id="591837777" name="Picture 1"/>
             <wp:cNvGraphicFramePr>
               <a:graphicFrameLocks xmlns:a="http://schemas.openxmlformats.org/drawingml/2006/main" noChangeAspect="1"/>
             </wp:cNvGraphicFramePr>
@@ -1860,11 +1629,17 @@
               <a:graphicData uri="http://schemas.openxmlformats.org/drawingml/2006/picture">
                 <pic:pic xmlns:pic="http://schemas.openxmlformats.org/drawingml/2006/picture">
                   <pic:nvPicPr>
-                    <pic:cNvPr id="591837777" name="Picture 1" descr="A diagram of a house&#10;&#10;Description automatically generated"/>
+                    <pic:cNvPr id="591837777" name="Picture 1"/>
                     <pic:cNvPicPr/>
                   </pic:nvPicPr>
                   <pic:blipFill>
-                    <a:blip r:embed="rId7"/>
+                    <a:blip r:embed="rId6">
+                      <a:extLst>
+                        <a:ext uri="{28A0092B-C50C-407E-A947-70E740481C1C}">
+                          <a14:useLocalDpi xmlns:a14="http://schemas.microsoft.com/office/drawing/2010/main" val="0"/>
+                        </a:ext>
+                      </a:extLst>
+                    </a:blip>
                     <a:stretch>
                       <a:fillRect/>
                     </a:stretch>
@@ -1872,7 +1647,7 @@
                   <pic:spPr>
                     <a:xfrm>
                       <a:off x="0" y="0"/>
-                      <a:ext cx="3810532" cy="2857899"/>
+                      <a:ext cx="3768058" cy="2857899"/>
                     </a:xfrm>
                     <a:prstGeom prst="rect">
                       <a:avLst/>
@@ -1905,10 +1680,10 @@
           <w:noProof/>
         </w:rPr>
         <w:drawing>
-          <wp:inline distT="0" distB="0" distL="0" distR="0" wp14:anchorId="5860EF18" wp14:editId="2EDB741E">
-            <wp:extent cx="3810532" cy="2857899"/>
-            <wp:effectExtent l="57150" t="57150" r="95250" b="95250"/>
-            <wp:docPr id="2114335950" name="Picture 1" descr="A diagram of a room&#10;&#10;Description automatically generated"/>
+          <wp:inline distT="0" distB="0" distL="0" distR="0" wp14:anchorId="5860EF18" wp14:editId="068E4659">
+            <wp:extent cx="3768058" cy="2857899"/>
+            <wp:effectExtent l="57150" t="57150" r="99695" b="95250"/>
+            <wp:docPr id="2114335950" name="Picture 1"/>
             <wp:cNvGraphicFramePr>
               <a:graphicFrameLocks xmlns:a="http://schemas.openxmlformats.org/drawingml/2006/main" noChangeAspect="1"/>
             </wp:cNvGraphicFramePr>
@@ -1916,11 +1691,17 @@
               <a:graphicData uri="http://schemas.openxmlformats.org/drawingml/2006/picture">
                 <pic:pic xmlns:pic="http://schemas.openxmlformats.org/drawingml/2006/picture">
                   <pic:nvPicPr>
-                    <pic:cNvPr id="2114335950" name="Picture 1" descr="A diagram of a room&#10;&#10;Description automatically generated"/>
+                    <pic:cNvPr id="2114335950" name="Picture 1"/>
                     <pic:cNvPicPr/>
                   </pic:nvPicPr>
                   <pic:blipFill>
-                    <a:blip r:embed="rId8"/>
+                    <a:blip r:embed="rId7">
+                      <a:extLst>
+                        <a:ext uri="{28A0092B-C50C-407E-A947-70E740481C1C}">
+                          <a14:useLocalDpi xmlns:a14="http://schemas.microsoft.com/office/drawing/2010/main" val="0"/>
+                        </a:ext>
+                      </a:extLst>
+                    </a:blip>
                     <a:stretch>
                       <a:fillRect/>
                     </a:stretch>
@@ -1928,7 +1709,7 @@
                   <pic:spPr>
                     <a:xfrm>
                       <a:off x="0" y="0"/>
-                      <a:ext cx="3810532" cy="2857899"/>
+                      <a:ext cx="3768058" cy="2857899"/>
                     </a:xfrm>
                     <a:prstGeom prst="rect">
                       <a:avLst/>
@@ -1962,10 +1743,10 @@
         </w:rPr>
         <w:lastRenderedPageBreak/>
         <w:drawing>
-          <wp:inline distT="0" distB="0" distL="0" distR="0" wp14:anchorId="50DEB2B4" wp14:editId="5222CA41">
-            <wp:extent cx="3810532" cy="2857899"/>
-            <wp:effectExtent l="57150" t="57150" r="95250" b="95250"/>
-            <wp:docPr id="632322670" name="Picture 1" descr="A diagram of a bathroom&#10;&#10;Description automatically generated"/>
+          <wp:inline distT="0" distB="0" distL="0" distR="0" wp14:anchorId="50DEB2B4" wp14:editId="779D0664">
+            <wp:extent cx="3768058" cy="2857899"/>
+            <wp:effectExtent l="57150" t="57150" r="99695" b="95250"/>
+            <wp:docPr id="632322670" name="Picture 1"/>
             <wp:cNvGraphicFramePr>
               <a:graphicFrameLocks xmlns:a="http://schemas.openxmlformats.org/drawingml/2006/main" noChangeAspect="1"/>
             </wp:cNvGraphicFramePr>
@@ -1973,11 +1754,17 @@
               <a:graphicData uri="http://schemas.openxmlformats.org/drawingml/2006/picture">
                 <pic:pic xmlns:pic="http://schemas.openxmlformats.org/drawingml/2006/picture">
                   <pic:nvPicPr>
-                    <pic:cNvPr id="632322670" name="Picture 1" descr="A diagram of a bathroom&#10;&#10;Description automatically generated"/>
+                    <pic:cNvPr id="632322670" name="Picture 1"/>
                     <pic:cNvPicPr/>
                   </pic:nvPicPr>
                   <pic:blipFill>
-                    <a:blip r:embed="rId9"/>
+                    <a:blip r:embed="rId8">
+                      <a:extLst>
+                        <a:ext uri="{28A0092B-C50C-407E-A947-70E740481C1C}">
+                          <a14:useLocalDpi xmlns:a14="http://schemas.microsoft.com/office/drawing/2010/main" val="0"/>
+                        </a:ext>
+                      </a:extLst>
+                    </a:blip>
                     <a:stretch>
                       <a:fillRect/>
                     </a:stretch>
@@ -1985,7 +1772,7 @@
                   <pic:spPr>
                     <a:xfrm>
                       <a:off x="0" y="0"/>
-                      <a:ext cx="3810532" cy="2857899"/>
+                      <a:ext cx="3768058" cy="2857899"/>
                     </a:xfrm>
                     <a:prstGeom prst="rect">
                       <a:avLst/>
@@ -2018,10 +1805,10 @@
           <w:noProof/>
         </w:rPr>
         <w:drawing>
-          <wp:inline distT="0" distB="0" distL="0" distR="0" wp14:anchorId="18556CF4" wp14:editId="4808346A">
-            <wp:extent cx="3810532" cy="2857899"/>
-            <wp:effectExtent l="57150" t="57150" r="95250" b="95250"/>
-            <wp:docPr id="278173592" name="Picture 1" descr="A diagram of a bedroom&#10;&#10;Description automatically generated"/>
+          <wp:inline distT="0" distB="0" distL="0" distR="0" wp14:anchorId="18556CF4" wp14:editId="1B6FB59B">
+            <wp:extent cx="3768058" cy="2857899"/>
+            <wp:effectExtent l="57150" t="57150" r="99695" b="95250"/>
+            <wp:docPr id="278173592" name="Picture 1"/>
             <wp:cNvGraphicFramePr>
               <a:graphicFrameLocks xmlns:a="http://schemas.openxmlformats.org/drawingml/2006/main" noChangeAspect="1"/>
             </wp:cNvGraphicFramePr>
@@ -2029,11 +1816,17 @@
               <a:graphicData uri="http://schemas.openxmlformats.org/drawingml/2006/picture">
                 <pic:pic xmlns:pic="http://schemas.openxmlformats.org/drawingml/2006/picture">
                   <pic:nvPicPr>
-                    <pic:cNvPr id="278173592" name="Picture 1" descr="A diagram of a bedroom&#10;&#10;Description automatically generated"/>
+                    <pic:cNvPr id="278173592" name="Picture 1"/>
                     <pic:cNvPicPr/>
                   </pic:nvPicPr>
                   <pic:blipFill>
-                    <a:blip r:embed="rId10"/>
+                    <a:blip r:embed="rId9">
+                      <a:extLst>
+                        <a:ext uri="{28A0092B-C50C-407E-A947-70E740481C1C}">
+                          <a14:useLocalDpi xmlns:a14="http://schemas.microsoft.com/office/drawing/2010/main" val="0"/>
+                        </a:ext>
+                      </a:extLst>
+                    </a:blip>
                     <a:stretch>
                       <a:fillRect/>
                     </a:stretch>
@@ -2041,7 +1834,7 @@
                   <pic:spPr>
                     <a:xfrm>
                       <a:off x="0" y="0"/>
-                      <a:ext cx="3810532" cy="2857899"/>
+                      <a:ext cx="3768058" cy="2857899"/>
                     </a:xfrm>
                     <a:prstGeom prst="rect">
                       <a:avLst/>
@@ -2075,10 +1868,10 @@
         </w:rPr>
         <w:lastRenderedPageBreak/>
         <w:drawing>
-          <wp:inline distT="0" distB="0" distL="0" distR="0" wp14:anchorId="2F787CEA" wp14:editId="753A7D81">
-            <wp:extent cx="3810532" cy="2857899"/>
-            <wp:effectExtent l="57150" t="57150" r="95250" b="95250"/>
-            <wp:docPr id="2085507168" name="Picture 1" descr="A diagram of a kitchen&#10;&#10;Description automatically generated"/>
+          <wp:inline distT="0" distB="0" distL="0" distR="0" wp14:anchorId="2F787CEA" wp14:editId="31914035">
+            <wp:extent cx="3768058" cy="2857899"/>
+            <wp:effectExtent l="57150" t="57150" r="99695" b="95250"/>
+            <wp:docPr id="2085507168" name="Picture 1"/>
             <wp:cNvGraphicFramePr>
               <a:graphicFrameLocks xmlns:a="http://schemas.openxmlformats.org/drawingml/2006/main" noChangeAspect="1"/>
             </wp:cNvGraphicFramePr>
@@ -2086,11 +1879,17 @@
               <a:graphicData uri="http://schemas.openxmlformats.org/drawingml/2006/picture">
                 <pic:pic xmlns:pic="http://schemas.openxmlformats.org/drawingml/2006/picture">
                   <pic:nvPicPr>
-                    <pic:cNvPr id="2085507168" name="Picture 1" descr="A diagram of a kitchen&#10;&#10;Description automatically generated"/>
+                    <pic:cNvPr id="2085507168" name="Picture 1"/>
                     <pic:cNvPicPr/>
                   </pic:nvPicPr>
                   <pic:blipFill>
-                    <a:blip r:embed="rId11"/>
+                    <a:blip r:embed="rId10">
+                      <a:extLst>
+                        <a:ext uri="{28A0092B-C50C-407E-A947-70E740481C1C}">
+                          <a14:useLocalDpi xmlns:a14="http://schemas.microsoft.com/office/drawing/2010/main" val="0"/>
+                        </a:ext>
+                      </a:extLst>
+                    </a:blip>
                     <a:stretch>
                       <a:fillRect/>
                     </a:stretch>
@@ -2098,7 +1897,7 @@
                   <pic:spPr>
                     <a:xfrm>
                       <a:off x="0" y="0"/>
-                      <a:ext cx="3810532" cy="2857899"/>
+                      <a:ext cx="3768058" cy="2857899"/>
                     </a:xfrm>
                     <a:prstGeom prst="rect">
                       <a:avLst/>
@@ -2131,10 +1930,10 @@
           <w:noProof/>
         </w:rPr>
         <w:drawing>
-          <wp:inline distT="0" distB="0" distL="0" distR="0" wp14:anchorId="2C71CF90" wp14:editId="09D4DB01">
-            <wp:extent cx="3810532" cy="2857899"/>
-            <wp:effectExtent l="57150" t="57150" r="95250" b="95250"/>
-            <wp:docPr id="1987482262" name="Picture 1" descr="A diagram of a room&#10;&#10;Description automatically generated"/>
+          <wp:inline distT="0" distB="0" distL="0" distR="0" wp14:anchorId="2C71CF90" wp14:editId="28021A2B">
+            <wp:extent cx="3768058" cy="2857899"/>
+            <wp:effectExtent l="57150" t="57150" r="99695" b="95250"/>
+            <wp:docPr id="1987482262" name="Picture 1"/>
             <wp:cNvGraphicFramePr>
               <a:graphicFrameLocks xmlns:a="http://schemas.openxmlformats.org/drawingml/2006/main" noChangeAspect="1"/>
             </wp:cNvGraphicFramePr>
@@ -2142,11 +1941,17 @@
               <a:graphicData uri="http://schemas.openxmlformats.org/drawingml/2006/picture">
                 <pic:pic xmlns:pic="http://schemas.openxmlformats.org/drawingml/2006/picture">
                   <pic:nvPicPr>
-                    <pic:cNvPr id="1987482262" name="Picture 1" descr="A diagram of a room&#10;&#10;Description automatically generated"/>
+                    <pic:cNvPr id="1987482262" name="Picture 1"/>
                     <pic:cNvPicPr/>
                   </pic:nvPicPr>
                   <pic:blipFill>
-                    <a:blip r:embed="rId12"/>
+                    <a:blip r:embed="rId11">
+                      <a:extLst>
+                        <a:ext uri="{28A0092B-C50C-407E-A947-70E740481C1C}">
+                          <a14:useLocalDpi xmlns:a14="http://schemas.microsoft.com/office/drawing/2010/main" val="0"/>
+                        </a:ext>
+                      </a:extLst>
+                    </a:blip>
                     <a:stretch>
                       <a:fillRect/>
                     </a:stretch>
@@ -2154,7 +1959,7 @@
                   <pic:spPr>
                     <a:xfrm>
                       <a:off x="0" y="0"/>
-                      <a:ext cx="3810532" cy="2857899"/>
+                      <a:ext cx="3768058" cy="2857899"/>
                     </a:xfrm>
                     <a:prstGeom prst="rect">
                       <a:avLst/>
@@ -2188,10 +1993,10 @@
         </w:rPr>
         <w:lastRenderedPageBreak/>
         <w:drawing>
-          <wp:inline distT="0" distB="0" distL="0" distR="0" wp14:anchorId="3FD6E337" wp14:editId="013B15A5">
-            <wp:extent cx="3810532" cy="2857899"/>
-            <wp:effectExtent l="57150" t="57150" r="95250" b="95250"/>
-            <wp:docPr id="1118035419" name="Picture 1" descr="A diagram of a room&#10;&#10;Description automatically generated"/>
+          <wp:inline distT="0" distB="0" distL="0" distR="0" wp14:anchorId="3FD6E337" wp14:editId="05AB88AB">
+            <wp:extent cx="3768058" cy="2857899"/>
+            <wp:effectExtent l="57150" t="57150" r="99695" b="95250"/>
+            <wp:docPr id="1118035419" name="Picture 1"/>
             <wp:cNvGraphicFramePr>
               <a:graphicFrameLocks xmlns:a="http://schemas.openxmlformats.org/drawingml/2006/main" noChangeAspect="1"/>
             </wp:cNvGraphicFramePr>
@@ -2199,11 +2004,17 @@
               <a:graphicData uri="http://schemas.openxmlformats.org/drawingml/2006/picture">
                 <pic:pic xmlns:pic="http://schemas.openxmlformats.org/drawingml/2006/picture">
                   <pic:nvPicPr>
-                    <pic:cNvPr id="1118035419" name="Picture 1" descr="A diagram of a room&#10;&#10;Description automatically generated"/>
+                    <pic:cNvPr id="1118035419" name="Picture 1"/>
                     <pic:cNvPicPr/>
                   </pic:nvPicPr>
                   <pic:blipFill>
-                    <a:blip r:embed="rId13"/>
+                    <a:blip r:embed="rId12">
+                      <a:extLst>
+                        <a:ext uri="{28A0092B-C50C-407E-A947-70E740481C1C}">
+                          <a14:useLocalDpi xmlns:a14="http://schemas.microsoft.com/office/drawing/2010/main" val="0"/>
+                        </a:ext>
+                      </a:extLst>
+                    </a:blip>
                     <a:stretch>
                       <a:fillRect/>
                     </a:stretch>
@@ -2211,7 +2022,7 @@
                   <pic:spPr>
                     <a:xfrm>
                       <a:off x="0" y="0"/>
-                      <a:ext cx="3810532" cy="2857899"/>
+                      <a:ext cx="3768058" cy="2857899"/>
                     </a:xfrm>
                     <a:prstGeom prst="rect">
                       <a:avLst/>
@@ -2346,7 +2157,16 @@
     <w:p/>
     <w:p>
       <w:r>
-        <w:t>Bonus Marks: I will find more sounds over time as I work for the 7 rooms listed so that each has at least 5 audio sources playing.</w:t>
+        <w:t xml:space="preserve">Bonus Marks: </w:t>
+      </w:r>
+      <w:r>
+        <w:t>I did not find 5 sounds for each of the 7 rooms, but some sounds are comprised of mixing several together and I have multiple lists of random audio sounds that play</w:t>
+      </w:r>
+      <w:r>
+        <w:t>.</w:t>
+      </w:r>
+      <w:r>
+        <w:t xml:space="preserve"> I have a mixer region when entering the house, as well as a mixer in the bathroom to increase the sound of leaves.</w:t>
       </w:r>
     </w:p>
     <w:p>

</xml_diff>